<commit_message>
Sequence Diagram CRUD Finish
</commit_message>
<xml_diff>
--- a/TERKIRIM/DOKUMEN TA/PROPOSAL TA BAB IV .docx
+++ b/TERKIRIM/DOKUMEN TA/PROPOSAL TA BAB IV .docx
@@ -39626,6 +39626,7 @@
           <w:tab w:val="left" w:pos="4795"/>
         </w:tabs>
         <w:spacing w:line="480" w:lineRule="auto"/>
+        <w:ind w:left="567" w:hanging="567"/>
         <w:jc w:val="both"/>
         <w:rPr>
           <w:rFonts w:ascii="Times New Roman" w:hAnsi="Times New Roman" w:cs="Times New Roman"/>
@@ -39644,15 +39645,15 @@
           <w:szCs w:val="24"/>
         </w:rPr>
         <w:drawing>
-          <wp:anchor distT="0" distB="0" distL="114300" distR="114300" simplePos="0" relativeHeight="251704320" behindDoc="0" locked="0" layoutInCell="1" allowOverlap="1" wp14:anchorId="62C0F3F2" wp14:editId="69F8BF75">
+          <wp:anchor distT="0" distB="0" distL="114300" distR="114300" simplePos="0" relativeHeight="251704320" behindDoc="0" locked="0" layoutInCell="1" allowOverlap="1" wp14:anchorId="62C0F3F2" wp14:editId="78789FE1">
             <wp:simplePos x="0" y="0"/>
-            <wp:positionH relativeFrom="column">
-              <wp:posOffset>299085</wp:posOffset>
+            <wp:positionH relativeFrom="margin">
+              <wp:align>right</wp:align>
             </wp:positionH>
             <wp:positionV relativeFrom="paragraph">
-              <wp:posOffset>348615</wp:posOffset>
+              <wp:posOffset>349885</wp:posOffset>
             </wp:positionV>
-            <wp:extent cx="5057775" cy="3736340"/>
+            <wp:extent cx="5035550" cy="4693285"/>
             <wp:effectExtent l="0" t="0" r="0" b="0"/>
             <wp:wrapTopAndBottom/>
             <wp:docPr id="26" name="Picture 26"/>
@@ -39663,7 +39664,7 @@
               <a:graphicData uri="http://schemas.openxmlformats.org/drawingml/2006/picture">
                 <pic:pic xmlns:pic="http://schemas.openxmlformats.org/drawingml/2006/picture">
                   <pic:nvPicPr>
-                    <pic:cNvPr id="0" name="Picture 6"/>
+                    <pic:cNvPr id="26" name="Picture 26"/>
                     <pic:cNvPicPr>
                       <a:picLocks noChangeAspect="1" noChangeArrowheads="1"/>
                     </pic:cNvPicPr>
@@ -39676,7 +39677,6 @@
                         </a:ext>
                       </a:extLst>
                     </a:blip>
-                    <a:srcRect/>
                     <a:stretch>
                       <a:fillRect/>
                     </a:stretch>
@@ -39684,7 +39684,7 @@
                   <pic:spPr bwMode="auto">
                     <a:xfrm>
                       <a:off x="0" y="0"/>
-                      <a:ext cx="5057775" cy="3736340"/>
+                      <a:ext cx="5035550" cy="4693285"/>
                     </a:xfrm>
                     <a:prstGeom prst="rect">
                       <a:avLst/>
@@ -39722,7 +39722,15 @@
           <w:sz w:val="24"/>
           <w:szCs w:val="24"/>
         </w:rPr>
-        <w:t>Login Pegawai</w:t>
+        <w:t xml:space="preserve">Login </w:t>
+      </w:r>
+      <w:r>
+        <w:rPr>
+          <w:rFonts w:ascii="Times New Roman" w:hAnsi="Times New Roman" w:cs="Times New Roman"/>
+          <w:sz w:val="24"/>
+          <w:szCs w:val="24"/>
+        </w:rPr>
+        <w:t>Aktor</w:t>
       </w:r>
     </w:p>
     <w:p>
@@ -39759,17 +39767,7 @@
           <w:sz w:val="24"/>
           <w:szCs w:val="24"/>
         </w:rPr>
-        <w:t>2</w:t>
-      </w:r>
-      <w:r>
-        <w:rPr>
-          <w:rFonts w:ascii="Times New Roman" w:hAnsi="Times New Roman" w:cs="Times New Roman"/>
-          <w:b/>
-          <w:bCs/>
-          <w:sz w:val="24"/>
-          <w:szCs w:val="24"/>
-        </w:rPr>
-        <w:t>5</w:t>
+        <w:t>25</w:t>
       </w:r>
       <w:r>
         <w:rPr>
@@ -39926,6 +39924,121 @@
     </w:p>
     <w:p>
       <w:pPr>
+        <w:tabs>
+          <w:tab w:val="left" w:pos="567"/>
+        </w:tabs>
+        <w:spacing w:after="0" w:line="480" w:lineRule="auto"/>
+        <w:rPr>
+          <w:rFonts w:ascii="Times New Roman" w:hAnsi="Times New Roman" w:cs="Times New Roman"/>
+          <w:sz w:val="24"/>
+          <w:szCs w:val="24"/>
+        </w:rPr>
+      </w:pPr>
+    </w:p>
+    <w:p>
+      <w:pPr>
+        <w:pStyle w:val="ListParagraph"/>
+        <w:numPr>
+          <w:ilvl w:val="0"/>
+          <w:numId w:val="33"/>
+        </w:numPr>
+        <w:tabs>
+          <w:tab w:val="left" w:pos="567"/>
+        </w:tabs>
+        <w:spacing w:after="0" w:line="480" w:lineRule="auto"/>
+        <w:ind w:left="567" w:hanging="567"/>
+        <w:jc w:val="both"/>
+        <w:rPr>
+          <w:rFonts w:ascii="Times New Roman" w:hAnsi="Times New Roman" w:cs="Times New Roman"/>
+          <w:sz w:val="24"/>
+          <w:szCs w:val="24"/>
+        </w:rPr>
+      </w:pPr>
+      <w:r>
+        <w:rPr>
+          <w:rFonts w:ascii="Times New Roman" w:hAnsi="Times New Roman" w:cs="Times New Roman"/>
+          <w:noProof/>
+          <w:sz w:val="24"/>
+          <w:szCs w:val="24"/>
+        </w:rPr>
+        <w:lastRenderedPageBreak/>
+        <w:drawing>
+          <wp:anchor distT="0" distB="0" distL="114300" distR="114300" simplePos="0" relativeHeight="251708416" behindDoc="0" locked="0" layoutInCell="1" allowOverlap="1" wp14:anchorId="14E89E3D" wp14:editId="5A7A3260">
+            <wp:simplePos x="0" y="0"/>
+            <wp:positionH relativeFrom="margin">
+              <wp:align>right</wp:align>
+            </wp:positionH>
+            <wp:positionV relativeFrom="paragraph">
+              <wp:posOffset>350520</wp:posOffset>
+            </wp:positionV>
+            <wp:extent cx="5035550" cy="5678805"/>
+            <wp:effectExtent l="0" t="0" r="0" b="0"/>
+            <wp:wrapTopAndBottom/>
+            <wp:docPr id="25" name="Picture 25"/>
+            <wp:cNvGraphicFramePr>
+              <a:graphicFrameLocks xmlns:a="http://schemas.openxmlformats.org/drawingml/2006/main" noChangeAspect="1"/>
+            </wp:cNvGraphicFramePr>
+            <a:graphic xmlns:a="http://schemas.openxmlformats.org/drawingml/2006/main">
+              <a:graphicData uri="http://schemas.openxmlformats.org/drawingml/2006/picture">
+                <pic:pic xmlns:pic="http://schemas.openxmlformats.org/drawingml/2006/picture">
+                  <pic:nvPicPr>
+                    <pic:cNvPr id="25" name="Picture 25"/>
+                    <pic:cNvPicPr/>
+                  </pic:nvPicPr>
+                  <pic:blipFill>
+                    <a:blip r:embed="rId33">
+                      <a:extLst>
+                        <a:ext uri="{28A0092B-C50C-407E-A947-70E740481C1C}">
+                          <a14:useLocalDpi xmlns:a14="http://schemas.microsoft.com/office/drawing/2010/main" val="0"/>
+                        </a:ext>
+                      </a:extLst>
+                    </a:blip>
+                    <a:stretch>
+                      <a:fillRect/>
+                    </a:stretch>
+                  </pic:blipFill>
+                  <pic:spPr>
+                    <a:xfrm>
+                      <a:off x="0" y="0"/>
+                      <a:ext cx="5035550" cy="5678805"/>
+                    </a:xfrm>
+                    <a:prstGeom prst="rect">
+                      <a:avLst/>
+                    </a:prstGeom>
+                  </pic:spPr>
+                </pic:pic>
+              </a:graphicData>
+            </a:graphic>
+            <wp14:sizeRelH relativeFrom="page">
+              <wp14:pctWidth>0</wp14:pctWidth>
+            </wp14:sizeRelH>
+            <wp14:sizeRelV relativeFrom="page">
+              <wp14:pctHeight>0</wp14:pctHeight>
+            </wp14:sizeRelV>
+          </wp:anchor>
+        </w:drawing>
+      </w:r>
+      <w:r>
+        <w:rPr>
+          <w:rFonts w:ascii="Times New Roman" w:hAnsi="Times New Roman" w:cs="Times New Roman"/>
+          <w:i/>
+          <w:iCs/>
+          <w:sz w:val="24"/>
+          <w:szCs w:val="24"/>
+        </w:rPr>
+        <w:t xml:space="preserve">Sequence Diagram </w:t>
+      </w:r>
+      <w:r>
+        <w:rPr>
+          <w:rFonts w:ascii="Times New Roman" w:hAnsi="Times New Roman" w:cs="Times New Roman"/>
+          <w:sz w:val="24"/>
+          <w:szCs w:val="24"/>
+        </w:rPr>
+        <w:t>Tambah Produk</w:t>
+      </w:r>
+    </w:p>
+    <w:p>
+      <w:pPr>
         <w:pStyle w:val="ListParagraph"/>
         <w:tabs>
           <w:tab w:val="left" w:pos="567"/>
@@ -39939,6 +40052,283 @@
           <w:szCs w:val="24"/>
         </w:rPr>
       </w:pPr>
+      <w:r>
+        <w:rPr>
+          <w:rFonts w:ascii="Times New Roman" w:hAnsi="Times New Roman" w:cs="Times New Roman"/>
+          <w:b/>
+          <w:bCs/>
+          <w:sz w:val="24"/>
+          <w:szCs w:val="24"/>
+          <w:lang w:val="id-ID"/>
+        </w:rPr>
+        <w:t>Gambar 4.</w:t>
+      </w:r>
+      <w:r>
+        <w:rPr>
+          <w:rFonts w:ascii="Times New Roman" w:hAnsi="Times New Roman" w:cs="Times New Roman"/>
+          <w:b/>
+          <w:bCs/>
+          <w:sz w:val="24"/>
+          <w:szCs w:val="24"/>
+        </w:rPr>
+        <w:t>26</w:t>
+      </w:r>
+      <w:r>
+        <w:rPr>
+          <w:rFonts w:ascii="Times New Roman" w:hAnsi="Times New Roman" w:cs="Times New Roman"/>
+          <w:b/>
+          <w:bCs/>
+          <w:sz w:val="24"/>
+          <w:szCs w:val="24"/>
+          <w:lang w:val="id-ID"/>
+        </w:rPr>
+        <w:t xml:space="preserve">  </w:t>
+      </w:r>
+      <w:r>
+        <w:rPr>
+          <w:rFonts w:ascii="Times New Roman" w:hAnsi="Times New Roman" w:cs="Times New Roman"/>
+          <w:i/>
+          <w:iCs/>
+          <w:sz w:val="24"/>
+          <w:szCs w:val="24"/>
+          <w:lang w:val="id-ID"/>
+        </w:rPr>
+        <w:t>S</w:t>
+      </w:r>
+      <w:r>
+        <w:rPr>
+          <w:rFonts w:ascii="Times New Roman" w:hAnsi="Times New Roman" w:cs="Times New Roman"/>
+          <w:i/>
+          <w:iCs/>
+          <w:sz w:val="24"/>
+          <w:szCs w:val="24"/>
+        </w:rPr>
+        <w:t xml:space="preserve">equence </w:t>
+      </w:r>
+      <w:r>
+        <w:rPr>
+          <w:rFonts w:ascii="Times New Roman" w:hAnsi="Times New Roman" w:cs="Times New Roman"/>
+          <w:i/>
+          <w:iCs/>
+          <w:sz w:val="24"/>
+          <w:szCs w:val="24"/>
+        </w:rPr>
+        <w:t>Diagram</w:t>
+      </w:r>
+      <w:r>
+        <w:rPr>
+          <w:rFonts w:ascii="Times New Roman" w:hAnsi="Times New Roman" w:cs="Times New Roman"/>
+          <w:sz w:val="24"/>
+          <w:szCs w:val="24"/>
+        </w:rPr>
+        <w:t xml:space="preserve"> Tambah P</w:t>
+      </w:r>
+      <w:r>
+        <w:rPr>
+          <w:rFonts w:ascii="Times New Roman" w:hAnsi="Times New Roman" w:cs="Times New Roman"/>
+          <w:sz w:val="24"/>
+          <w:szCs w:val="24"/>
+        </w:rPr>
+        <w:t>roduk</w:t>
+      </w:r>
+    </w:p>
+    <w:p>
+      <w:pPr>
+        <w:pStyle w:val="ListParagraph"/>
+        <w:tabs>
+          <w:tab w:val="left" w:pos="567"/>
+        </w:tabs>
+        <w:spacing w:after="0" w:line="480" w:lineRule="auto"/>
+        <w:ind w:left="927"/>
+        <w:jc w:val="both"/>
+        <w:rPr>
+          <w:rFonts w:ascii="Times New Roman" w:hAnsi="Times New Roman" w:cs="Times New Roman"/>
+          <w:sz w:val="24"/>
+          <w:szCs w:val="24"/>
+        </w:rPr>
+      </w:pPr>
+    </w:p>
+    <w:p>
+      <w:pPr>
+        <w:pStyle w:val="ListParagraph"/>
+        <w:tabs>
+          <w:tab w:val="left" w:pos="567"/>
+        </w:tabs>
+        <w:spacing w:after="0" w:line="480" w:lineRule="auto"/>
+        <w:ind w:left="927"/>
+        <w:jc w:val="both"/>
+        <w:rPr>
+          <w:rFonts w:ascii="Times New Roman" w:hAnsi="Times New Roman" w:cs="Times New Roman"/>
+          <w:sz w:val="24"/>
+          <w:szCs w:val="24"/>
+        </w:rPr>
+      </w:pPr>
+    </w:p>
+    <w:p>
+      <w:pPr>
+        <w:pStyle w:val="ListParagraph"/>
+        <w:tabs>
+          <w:tab w:val="left" w:pos="567"/>
+        </w:tabs>
+        <w:spacing w:after="0" w:line="480" w:lineRule="auto"/>
+        <w:ind w:left="927"/>
+        <w:jc w:val="both"/>
+        <w:rPr>
+          <w:rFonts w:ascii="Times New Roman" w:hAnsi="Times New Roman" w:cs="Times New Roman"/>
+          <w:sz w:val="24"/>
+          <w:szCs w:val="24"/>
+        </w:rPr>
+      </w:pPr>
+    </w:p>
+    <w:p>
+      <w:pPr>
+        <w:pStyle w:val="ListParagraph"/>
+        <w:tabs>
+          <w:tab w:val="left" w:pos="567"/>
+        </w:tabs>
+        <w:spacing w:after="0" w:line="480" w:lineRule="auto"/>
+        <w:ind w:left="927"/>
+        <w:jc w:val="both"/>
+        <w:rPr>
+          <w:rFonts w:ascii="Times New Roman" w:hAnsi="Times New Roman" w:cs="Times New Roman"/>
+          <w:sz w:val="24"/>
+          <w:szCs w:val="24"/>
+        </w:rPr>
+      </w:pPr>
+    </w:p>
+    <w:p>
+      <w:pPr>
+        <w:pStyle w:val="ListParagraph"/>
+        <w:tabs>
+          <w:tab w:val="left" w:pos="567"/>
+        </w:tabs>
+        <w:spacing w:after="0" w:line="480" w:lineRule="auto"/>
+        <w:ind w:left="927"/>
+        <w:jc w:val="both"/>
+        <w:rPr>
+          <w:rFonts w:ascii="Times New Roman" w:hAnsi="Times New Roman" w:cs="Times New Roman"/>
+          <w:sz w:val="24"/>
+          <w:szCs w:val="24"/>
+        </w:rPr>
+      </w:pPr>
+    </w:p>
+    <w:p>
+      <w:pPr>
+        <w:pStyle w:val="ListParagraph"/>
+        <w:tabs>
+          <w:tab w:val="left" w:pos="567"/>
+        </w:tabs>
+        <w:spacing w:after="0" w:line="480" w:lineRule="auto"/>
+        <w:ind w:left="927"/>
+        <w:jc w:val="both"/>
+        <w:rPr>
+          <w:rFonts w:ascii="Times New Roman" w:hAnsi="Times New Roman" w:cs="Times New Roman"/>
+          <w:sz w:val="24"/>
+          <w:szCs w:val="24"/>
+        </w:rPr>
+      </w:pPr>
+    </w:p>
+    <w:p>
+      <w:pPr>
+        <w:pStyle w:val="ListParagraph"/>
+        <w:numPr>
+          <w:ilvl w:val="0"/>
+          <w:numId w:val="33"/>
+        </w:numPr>
+        <w:tabs>
+          <w:tab w:val="left" w:pos="567"/>
+        </w:tabs>
+        <w:spacing w:after="0" w:line="480" w:lineRule="auto"/>
+        <w:ind w:left="567" w:hanging="567"/>
+        <w:jc w:val="both"/>
+        <w:rPr>
+          <w:rFonts w:ascii="Times New Roman" w:hAnsi="Times New Roman" w:cs="Times New Roman"/>
+          <w:sz w:val="24"/>
+          <w:szCs w:val="24"/>
+        </w:rPr>
+      </w:pPr>
+      <w:r>
+        <w:rPr>
+          <w:rFonts w:ascii="Times New Roman" w:hAnsi="Times New Roman" w:cs="Times New Roman"/>
+          <w:noProof/>
+          <w:sz w:val="24"/>
+          <w:szCs w:val="24"/>
+        </w:rPr>
+        <w:lastRenderedPageBreak/>
+        <w:drawing>
+          <wp:anchor distT="0" distB="0" distL="114300" distR="114300" simplePos="0" relativeHeight="251712512" behindDoc="0" locked="0" layoutInCell="1" allowOverlap="1" wp14:anchorId="28B3C6A4" wp14:editId="56A8E3CD">
+            <wp:simplePos x="0" y="0"/>
+            <wp:positionH relativeFrom="margin">
+              <wp:align>right</wp:align>
+            </wp:positionH>
+            <wp:positionV relativeFrom="paragraph">
+              <wp:posOffset>350520</wp:posOffset>
+            </wp:positionV>
+            <wp:extent cx="5048885" cy="6513195"/>
+            <wp:effectExtent l="0" t="0" r="0" b="1905"/>
+            <wp:wrapTopAndBottom/>
+            <wp:docPr id="32" name="Picture 32"/>
+            <wp:cNvGraphicFramePr>
+              <a:graphicFrameLocks xmlns:a="http://schemas.openxmlformats.org/drawingml/2006/main" noChangeAspect="1"/>
+            </wp:cNvGraphicFramePr>
+            <a:graphic xmlns:a="http://schemas.openxmlformats.org/drawingml/2006/main">
+              <a:graphicData uri="http://schemas.openxmlformats.org/drawingml/2006/picture">
+                <pic:pic xmlns:pic="http://schemas.openxmlformats.org/drawingml/2006/picture">
+                  <pic:nvPicPr>
+                    <pic:cNvPr id="32" name="Picture 32"/>
+                    <pic:cNvPicPr/>
+                  </pic:nvPicPr>
+                  <pic:blipFill>
+                    <a:blip r:embed="rId34">
+                      <a:extLst>
+                        <a:ext uri="{28A0092B-C50C-407E-A947-70E740481C1C}">
+                          <a14:useLocalDpi xmlns:a14="http://schemas.microsoft.com/office/drawing/2010/main" val="0"/>
+                        </a:ext>
+                      </a:extLst>
+                    </a:blip>
+                    <a:stretch>
+                      <a:fillRect/>
+                    </a:stretch>
+                  </pic:blipFill>
+                  <pic:spPr>
+                    <a:xfrm>
+                      <a:off x="0" y="0"/>
+                      <a:ext cx="5048885" cy="6513195"/>
+                    </a:xfrm>
+                    <a:prstGeom prst="rect">
+                      <a:avLst/>
+                    </a:prstGeom>
+                  </pic:spPr>
+                </pic:pic>
+              </a:graphicData>
+            </a:graphic>
+            <wp14:sizeRelH relativeFrom="page">
+              <wp14:pctWidth>0</wp14:pctWidth>
+            </wp14:sizeRelH>
+            <wp14:sizeRelV relativeFrom="page">
+              <wp14:pctHeight>0</wp14:pctHeight>
+            </wp14:sizeRelV>
+          </wp:anchor>
+        </w:drawing>
+      </w:r>
+      <w:r>
+        <w:rPr>
+          <w:rFonts w:ascii="Times New Roman" w:hAnsi="Times New Roman" w:cs="Times New Roman"/>
+          <w:i/>
+          <w:iCs/>
+          <w:sz w:val="24"/>
+          <w:szCs w:val="24"/>
+        </w:rPr>
+        <w:t>Sequence Diagram</w:t>
+      </w:r>
+      <w:r>
+        <w:rPr>
+          <w:rFonts w:ascii="Times New Roman" w:hAnsi="Times New Roman" w:cs="Times New Roman"/>
+          <w:sz w:val="24"/>
+          <w:szCs w:val="24"/>
+        </w:rPr>
+        <w:t xml:space="preserve"> Ubah Data Produk</w:t>
+      </w:r>
     </w:p>
     <w:p>
       <w:pPr>
@@ -39955,6 +40345,80 @@
           <w:szCs w:val="24"/>
         </w:rPr>
       </w:pPr>
+      <w:r>
+        <w:tab/>
+      </w:r>
+      <w:r>
+        <w:rPr>
+          <w:rFonts w:ascii="Times New Roman" w:hAnsi="Times New Roman" w:cs="Times New Roman"/>
+          <w:b/>
+          <w:bCs/>
+          <w:sz w:val="24"/>
+          <w:szCs w:val="24"/>
+          <w:lang w:val="id-ID"/>
+        </w:rPr>
+        <w:t>Gambar 4.</w:t>
+      </w:r>
+      <w:r>
+        <w:rPr>
+          <w:rFonts w:ascii="Times New Roman" w:hAnsi="Times New Roman" w:cs="Times New Roman"/>
+          <w:b/>
+          <w:bCs/>
+          <w:sz w:val="24"/>
+          <w:szCs w:val="24"/>
+        </w:rPr>
+        <w:t>27</w:t>
+      </w:r>
+      <w:r>
+        <w:rPr>
+          <w:rFonts w:ascii="Times New Roman" w:hAnsi="Times New Roman" w:cs="Times New Roman"/>
+          <w:b/>
+          <w:bCs/>
+          <w:sz w:val="24"/>
+          <w:szCs w:val="24"/>
+          <w:lang w:val="id-ID"/>
+        </w:rPr>
+        <w:t xml:space="preserve">  </w:t>
+      </w:r>
+      <w:r>
+        <w:rPr>
+          <w:rFonts w:ascii="Times New Roman" w:hAnsi="Times New Roman" w:cs="Times New Roman"/>
+          <w:i/>
+          <w:iCs/>
+          <w:sz w:val="24"/>
+          <w:szCs w:val="24"/>
+          <w:lang w:val="id-ID"/>
+        </w:rPr>
+        <w:t>S</w:t>
+      </w:r>
+      <w:r>
+        <w:rPr>
+          <w:rFonts w:ascii="Times New Roman" w:hAnsi="Times New Roman" w:cs="Times New Roman"/>
+          <w:i/>
+          <w:iCs/>
+          <w:sz w:val="24"/>
+          <w:szCs w:val="24"/>
+        </w:rPr>
+        <w:t xml:space="preserve">equence </w:t>
+      </w:r>
+      <w:r>
+        <w:rPr>
+          <w:rFonts w:ascii="Times New Roman" w:hAnsi="Times New Roman" w:cs="Times New Roman"/>
+          <w:i/>
+          <w:iCs/>
+          <w:sz w:val="24"/>
+          <w:szCs w:val="24"/>
+        </w:rPr>
+        <w:t>Diagram</w:t>
+      </w:r>
+      <w:r>
+        <w:rPr>
+          <w:rFonts w:ascii="Times New Roman" w:hAnsi="Times New Roman" w:cs="Times New Roman"/>
+          <w:sz w:val="24"/>
+          <w:szCs w:val="24"/>
+        </w:rPr>
+        <w:t xml:space="preserve"> Ubah Data Produk</w:t>
+      </w:r>
     </w:p>
     <w:p>
       <w:pPr>
@@ -39965,6 +40429,41 @@
         <w:spacing w:after="0" w:line="480" w:lineRule="auto"/>
         <w:ind w:left="927"/>
         <w:jc w:val="center"/>
+        <w:rPr>
+          <w:rFonts w:ascii="Times New Roman" w:hAnsi="Times New Roman" w:cs="Times New Roman"/>
+          <w:sz w:val="24"/>
+          <w:szCs w:val="24"/>
+        </w:rPr>
+      </w:pPr>
+    </w:p>
+    <w:p>
+      <w:pPr>
+        <w:tabs>
+          <w:tab w:val="left" w:pos="4466"/>
+        </w:tabs>
+      </w:pPr>
+    </w:p>
+    <w:p>
+      <w:pPr>
+        <w:tabs>
+          <w:tab w:val="left" w:pos="4466"/>
+        </w:tabs>
+      </w:pPr>
+    </w:p>
+    <w:p>
+      <w:pPr>
+        <w:tabs>
+          <w:tab w:val="left" w:pos="4466"/>
+        </w:tabs>
+      </w:pPr>
+    </w:p>
+    <w:p>
+      <w:pPr>
+        <w:pStyle w:val="ListParagraph"/>
+        <w:tabs>
+          <w:tab w:val="left" w:pos="4466"/>
+        </w:tabs>
+        <w:ind w:left="927"/>
         <w:rPr>
           <w:rFonts w:ascii="Times New Roman" w:hAnsi="Times New Roman" w:cs="Times New Roman"/>
           <w:sz w:val="24"/>
@@ -39984,6 +40483,7 @@
           <w:tab w:val="left" w:pos="4795"/>
         </w:tabs>
         <w:spacing w:line="480" w:lineRule="auto"/>
+        <w:ind w:left="567" w:hanging="567"/>
         <w:jc w:val="both"/>
         <w:rPr>
           <w:rFonts w:ascii="Times New Roman" w:hAnsi="Times New Roman" w:cs="Times New Roman"/>
@@ -40001,18 +40501,17 @@
           <w:sz w:val="24"/>
           <w:szCs w:val="24"/>
         </w:rPr>
-        <w:lastRenderedPageBreak/>
         <w:drawing>
-          <wp:anchor distT="0" distB="0" distL="114300" distR="114300" simplePos="0" relativeHeight="251705344" behindDoc="0" locked="0" layoutInCell="1" allowOverlap="1" wp14:anchorId="229F4E9B" wp14:editId="76ACD4AD">
+          <wp:anchor distT="0" distB="0" distL="114300" distR="114300" simplePos="0" relativeHeight="251705344" behindDoc="0" locked="0" layoutInCell="1" allowOverlap="1" wp14:anchorId="229F4E9B" wp14:editId="12FEAA1D">
             <wp:simplePos x="0" y="0"/>
             <wp:positionH relativeFrom="margin">
-              <wp:align>left</wp:align>
+              <wp:align>right</wp:align>
             </wp:positionH>
             <wp:positionV relativeFrom="paragraph">
-              <wp:posOffset>351790</wp:posOffset>
+              <wp:posOffset>450215</wp:posOffset>
             </wp:positionV>
-            <wp:extent cx="5166360" cy="6419850"/>
-            <wp:effectExtent l="0" t="0" r="0" b="0"/>
+            <wp:extent cx="5035550" cy="6261100"/>
+            <wp:effectExtent l="0" t="0" r="0" b="6350"/>
             <wp:wrapTopAndBottom/>
             <wp:docPr id="27" name="Picture 27"/>
             <wp:cNvGraphicFramePr>
@@ -40022,20 +40521,19 @@
               <a:graphicData uri="http://schemas.openxmlformats.org/drawingml/2006/picture">
                 <pic:pic xmlns:pic="http://schemas.openxmlformats.org/drawingml/2006/picture">
                   <pic:nvPicPr>
-                    <pic:cNvPr id="0" name="Picture 31"/>
+                    <pic:cNvPr id="27" name="Picture 27"/>
                     <pic:cNvPicPr>
                       <a:picLocks noChangeAspect="1" noChangeArrowheads="1"/>
                     </pic:cNvPicPr>
                   </pic:nvPicPr>
                   <pic:blipFill>
-                    <a:blip r:embed="rId33">
+                    <a:blip r:embed="rId35">
                       <a:extLst>
                         <a:ext uri="{28A0092B-C50C-407E-A947-70E740481C1C}">
                           <a14:useLocalDpi xmlns:a14="http://schemas.microsoft.com/office/drawing/2010/main" val="0"/>
                         </a:ext>
                       </a:extLst>
                     </a:blip>
-                    <a:srcRect/>
                     <a:stretch>
                       <a:fillRect/>
                     </a:stretch>
@@ -40043,7 +40541,7 @@
                   <pic:spPr bwMode="auto">
                     <a:xfrm>
                       <a:off x="0" y="0"/>
-                      <a:ext cx="5166360" cy="6419850"/>
+                      <a:ext cx="5042041" cy="6269724"/>
                     </a:xfrm>
                     <a:prstGeom prst="rect">
                       <a:avLst/>
@@ -40081,7 +40579,15 @@
           <w:sz w:val="24"/>
           <w:szCs w:val="24"/>
         </w:rPr>
-        <w:t>Tambah Pegawai</w:t>
+        <w:t xml:space="preserve">Tambah </w:t>
+      </w:r>
+      <w:r>
+        <w:rPr>
+          <w:rFonts w:ascii="Times New Roman" w:hAnsi="Times New Roman" w:cs="Times New Roman"/>
+          <w:sz w:val="24"/>
+          <w:szCs w:val="24"/>
+        </w:rPr>
+        <w:t>Kategori Rasa</w:t>
       </w:r>
     </w:p>
     <w:p>
@@ -40128,7 +40634,7 @@
           <w:sz w:val="24"/>
           <w:szCs w:val="24"/>
         </w:rPr>
-        <w:t>6</w:t>
+        <w:t>7</w:t>
       </w:r>
       <w:r>
         <w:rPr>
@@ -40178,7 +40684,15 @@
           <w:sz w:val="24"/>
           <w:szCs w:val="24"/>
         </w:rPr>
-        <w:t xml:space="preserve"> Tambah Pegawai</w:t>
+        <w:t xml:space="preserve"> Tambah </w:t>
+      </w:r>
+      <w:r>
+        <w:rPr>
+          <w:rFonts w:ascii="Times New Roman" w:hAnsi="Times New Roman" w:cs="Times New Roman"/>
+          <w:sz w:val="24"/>
+          <w:szCs w:val="24"/>
+        </w:rPr>
+        <w:t>Kategori Rasa</w:t>
       </w:r>
     </w:p>
     <w:p>
@@ -40269,6 +40783,7 @@
           <w:tab w:val="left" w:pos="4795"/>
         </w:tabs>
         <w:spacing w:line="480" w:lineRule="auto"/>
+        <w:ind w:left="567" w:hanging="567"/>
         <w:jc w:val="both"/>
         <w:rPr>
           <w:rFonts w:ascii="Times New Roman" w:hAnsi="Times New Roman" w:cs="Times New Roman"/>
@@ -40281,25 +40796,26 @@
       <w:r>
         <w:rPr>
           <w:rFonts w:ascii="Times New Roman" w:hAnsi="Times New Roman" w:cs="Times New Roman"/>
-          <w:b/>
+          <w:i/>
+          <w:iCs/>
           <w:noProof/>
           <w:sz w:val="24"/>
           <w:szCs w:val="24"/>
         </w:rPr>
         <w:lastRenderedPageBreak/>
         <w:drawing>
-          <wp:anchor distT="0" distB="0" distL="114300" distR="114300" simplePos="0" relativeHeight="251706368" behindDoc="0" locked="0" layoutInCell="1" allowOverlap="1" wp14:anchorId="33EA8189" wp14:editId="701D1E8C">
+          <wp:anchor distT="0" distB="0" distL="114300" distR="114300" simplePos="0" relativeHeight="251713536" behindDoc="0" locked="0" layoutInCell="1" allowOverlap="1" wp14:anchorId="49A11098" wp14:editId="65A28BB3">
             <wp:simplePos x="0" y="0"/>
-            <wp:positionH relativeFrom="column">
-              <wp:posOffset>177165</wp:posOffset>
+            <wp:positionH relativeFrom="margin">
+              <wp:align>left</wp:align>
             </wp:positionH>
             <wp:positionV relativeFrom="paragraph">
-              <wp:posOffset>351790</wp:posOffset>
+              <wp:posOffset>490220</wp:posOffset>
             </wp:positionV>
-            <wp:extent cx="5575300" cy="5189220"/>
+            <wp:extent cx="5417820" cy="6731635"/>
             <wp:effectExtent l="0" t="0" r="0" b="0"/>
             <wp:wrapTopAndBottom/>
-            <wp:docPr id="28" name="Picture 28"/>
+            <wp:docPr id="33" name="Picture 33"/>
             <wp:cNvGraphicFramePr>
               <a:graphicFrameLocks xmlns:a="http://schemas.openxmlformats.org/drawingml/2006/main" noChangeAspect="1"/>
             </wp:cNvGraphicFramePr>
@@ -40307,20 +40823,302 @@
               <a:graphicData uri="http://schemas.openxmlformats.org/drawingml/2006/picture">
                 <pic:pic xmlns:pic="http://schemas.openxmlformats.org/drawingml/2006/picture">
                   <pic:nvPicPr>
-                    <pic:cNvPr id="0" name="Picture 6"/>
-                    <pic:cNvPicPr>
-                      <a:picLocks noChangeAspect="1" noChangeArrowheads="1"/>
-                    </pic:cNvPicPr>
+                    <pic:cNvPr id="33" name="Picture 33"/>
+                    <pic:cNvPicPr/>
                   </pic:nvPicPr>
                   <pic:blipFill>
-                    <a:blip r:embed="rId34">
+                    <a:blip r:embed="rId36">
                       <a:extLst>
                         <a:ext uri="{28A0092B-C50C-407E-A947-70E740481C1C}">
                           <a14:useLocalDpi xmlns:a14="http://schemas.microsoft.com/office/drawing/2010/main" val="0"/>
                         </a:ext>
                       </a:extLst>
                     </a:blip>
-                    <a:srcRect/>
+                    <a:stretch>
+                      <a:fillRect/>
+                    </a:stretch>
+                  </pic:blipFill>
+                  <pic:spPr>
+                    <a:xfrm>
+                      <a:off x="0" y="0"/>
+                      <a:ext cx="5423335" cy="6738957"/>
+                    </a:xfrm>
+                    <a:prstGeom prst="rect">
+                      <a:avLst/>
+                    </a:prstGeom>
+                  </pic:spPr>
+                </pic:pic>
+              </a:graphicData>
+            </a:graphic>
+            <wp14:sizeRelH relativeFrom="page">
+              <wp14:pctWidth>0</wp14:pctWidth>
+            </wp14:sizeRelH>
+            <wp14:sizeRelV relativeFrom="page">
+              <wp14:pctHeight>0</wp14:pctHeight>
+            </wp14:sizeRelV>
+          </wp:anchor>
+        </w:drawing>
+      </w:r>
+      <w:r>
+        <w:rPr>
+          <w:rFonts w:ascii="Times New Roman" w:hAnsi="Times New Roman" w:cs="Times New Roman"/>
+          <w:i/>
+          <w:iCs/>
+          <w:sz w:val="24"/>
+          <w:szCs w:val="24"/>
+        </w:rPr>
+        <w:t xml:space="preserve">Sequence Diagram </w:t>
+      </w:r>
+      <w:r>
+        <w:rPr>
+          <w:rFonts w:ascii="Times New Roman" w:hAnsi="Times New Roman" w:cs="Times New Roman"/>
+          <w:iCs/>
+          <w:sz w:val="24"/>
+          <w:szCs w:val="24"/>
+        </w:rPr>
+        <w:t>Ubah Kategori Rasa</w:t>
+      </w:r>
+    </w:p>
+    <w:p>
+      <w:pPr>
+        <w:pStyle w:val="ListParagraph"/>
+        <w:tabs>
+          <w:tab w:val="left" w:pos="567"/>
+        </w:tabs>
+        <w:spacing w:after="0" w:line="480" w:lineRule="auto"/>
+        <w:ind w:left="927"/>
+        <w:jc w:val="center"/>
+        <w:rPr>
+          <w:rFonts w:ascii="Times New Roman" w:hAnsi="Times New Roman" w:cs="Times New Roman"/>
+          <w:sz w:val="24"/>
+          <w:szCs w:val="24"/>
+        </w:rPr>
+      </w:pPr>
+      <w:r>
+        <w:rPr>
+          <w:rFonts w:ascii="Times New Roman" w:hAnsi="Times New Roman" w:cs="Times New Roman"/>
+          <w:b/>
+          <w:bCs/>
+          <w:sz w:val="24"/>
+          <w:szCs w:val="24"/>
+          <w:lang w:val="id-ID"/>
+        </w:rPr>
+        <w:t>Gambar 4.</w:t>
+      </w:r>
+      <w:r>
+        <w:rPr>
+          <w:rFonts w:ascii="Times New Roman" w:hAnsi="Times New Roman" w:cs="Times New Roman"/>
+          <w:b/>
+          <w:bCs/>
+          <w:sz w:val="24"/>
+          <w:szCs w:val="24"/>
+        </w:rPr>
+        <w:t>27</w:t>
+      </w:r>
+      <w:r>
+        <w:rPr>
+          <w:rFonts w:ascii="Times New Roman" w:hAnsi="Times New Roman" w:cs="Times New Roman"/>
+          <w:b/>
+          <w:bCs/>
+          <w:sz w:val="24"/>
+          <w:szCs w:val="24"/>
+          <w:lang w:val="id-ID"/>
+        </w:rPr>
+        <w:t xml:space="preserve">  </w:t>
+      </w:r>
+      <w:r>
+        <w:rPr>
+          <w:rFonts w:ascii="Times New Roman" w:hAnsi="Times New Roman" w:cs="Times New Roman"/>
+          <w:i/>
+          <w:iCs/>
+          <w:sz w:val="24"/>
+          <w:szCs w:val="24"/>
+          <w:lang w:val="id-ID"/>
+        </w:rPr>
+        <w:t>S</w:t>
+      </w:r>
+      <w:r>
+        <w:rPr>
+          <w:rFonts w:ascii="Times New Roman" w:hAnsi="Times New Roman" w:cs="Times New Roman"/>
+          <w:i/>
+          <w:iCs/>
+          <w:sz w:val="24"/>
+          <w:szCs w:val="24"/>
+        </w:rPr>
+        <w:t xml:space="preserve">equence </w:t>
+      </w:r>
+      <w:r>
+        <w:rPr>
+          <w:rFonts w:ascii="Times New Roman" w:hAnsi="Times New Roman" w:cs="Times New Roman"/>
+          <w:i/>
+          <w:iCs/>
+          <w:sz w:val="24"/>
+          <w:szCs w:val="24"/>
+        </w:rPr>
+        <w:t>Diagram</w:t>
+      </w:r>
+      <w:r>
+        <w:rPr>
+          <w:rFonts w:ascii="Times New Roman" w:hAnsi="Times New Roman" w:cs="Times New Roman"/>
+          <w:sz w:val="24"/>
+          <w:szCs w:val="24"/>
+        </w:rPr>
+        <w:t xml:space="preserve"> </w:t>
+      </w:r>
+      <w:r>
+        <w:rPr>
+          <w:rFonts w:ascii="Times New Roman" w:hAnsi="Times New Roman" w:cs="Times New Roman"/>
+          <w:sz w:val="24"/>
+          <w:szCs w:val="24"/>
+        </w:rPr>
+        <w:t>Ubah</w:t>
+      </w:r>
+      <w:r>
+        <w:rPr>
+          <w:rFonts w:ascii="Times New Roman" w:hAnsi="Times New Roman" w:cs="Times New Roman"/>
+          <w:sz w:val="24"/>
+          <w:szCs w:val="24"/>
+        </w:rPr>
+        <w:t xml:space="preserve"> Kategori Rasa</w:t>
+      </w:r>
+    </w:p>
+    <w:p>
+      <w:pPr>
+        <w:pStyle w:val="ListParagraph"/>
+        <w:tabs>
+          <w:tab w:val="left" w:pos="567"/>
+          <w:tab w:val="left" w:pos="4795"/>
+        </w:tabs>
+        <w:spacing w:line="480" w:lineRule="auto"/>
+        <w:ind w:left="567"/>
+        <w:jc w:val="both"/>
+        <w:rPr>
+          <w:rFonts w:ascii="Times New Roman" w:hAnsi="Times New Roman" w:cs="Times New Roman"/>
+          <w:i/>
+          <w:iCs/>
+          <w:sz w:val="24"/>
+          <w:szCs w:val="24"/>
+        </w:rPr>
+      </w:pPr>
+    </w:p>
+    <w:p>
+      <w:pPr>
+        <w:pStyle w:val="ListParagraph"/>
+        <w:tabs>
+          <w:tab w:val="left" w:pos="567"/>
+          <w:tab w:val="left" w:pos="4795"/>
+        </w:tabs>
+        <w:spacing w:line="480" w:lineRule="auto"/>
+        <w:ind w:left="927"/>
+        <w:jc w:val="both"/>
+        <w:rPr>
+          <w:rFonts w:ascii="Times New Roman" w:hAnsi="Times New Roman" w:cs="Times New Roman"/>
+          <w:i/>
+          <w:iCs/>
+          <w:sz w:val="24"/>
+          <w:szCs w:val="24"/>
+        </w:rPr>
+      </w:pPr>
+    </w:p>
+    <w:p>
+      <w:pPr>
+        <w:pStyle w:val="ListParagraph"/>
+        <w:tabs>
+          <w:tab w:val="left" w:pos="567"/>
+          <w:tab w:val="left" w:pos="4795"/>
+        </w:tabs>
+        <w:spacing w:line="480" w:lineRule="auto"/>
+        <w:ind w:left="927"/>
+        <w:jc w:val="both"/>
+        <w:rPr>
+          <w:rFonts w:ascii="Times New Roman" w:hAnsi="Times New Roman" w:cs="Times New Roman"/>
+          <w:i/>
+          <w:iCs/>
+          <w:sz w:val="24"/>
+          <w:szCs w:val="24"/>
+        </w:rPr>
+      </w:pPr>
+    </w:p>
+    <w:p>
+      <w:pPr>
+        <w:tabs>
+          <w:tab w:val="left" w:pos="567"/>
+          <w:tab w:val="left" w:pos="4795"/>
+        </w:tabs>
+        <w:spacing w:line="480" w:lineRule="auto"/>
+        <w:jc w:val="both"/>
+        <w:rPr>
+          <w:rFonts w:ascii="Times New Roman" w:hAnsi="Times New Roman" w:cs="Times New Roman"/>
+          <w:i/>
+          <w:iCs/>
+          <w:sz w:val="24"/>
+          <w:szCs w:val="24"/>
+        </w:rPr>
+      </w:pPr>
+    </w:p>
+    <w:p>
+      <w:pPr>
+        <w:pStyle w:val="ListParagraph"/>
+        <w:numPr>
+          <w:ilvl w:val="0"/>
+          <w:numId w:val="33"/>
+        </w:numPr>
+        <w:tabs>
+          <w:tab w:val="left" w:pos="567"/>
+          <w:tab w:val="left" w:pos="4795"/>
+        </w:tabs>
+        <w:spacing w:line="480" w:lineRule="auto"/>
+        <w:ind w:left="567" w:hanging="567"/>
+        <w:jc w:val="both"/>
+        <w:rPr>
+          <w:rFonts w:ascii="Times New Roman" w:hAnsi="Times New Roman" w:cs="Times New Roman"/>
+          <w:i/>
+          <w:iCs/>
+          <w:sz w:val="24"/>
+          <w:szCs w:val="24"/>
+        </w:rPr>
+      </w:pPr>
+      <w:r>
+        <w:rPr>
+          <w:rFonts w:ascii="Times New Roman" w:hAnsi="Times New Roman" w:cs="Times New Roman"/>
+          <w:b/>
+          <w:noProof/>
+          <w:sz w:val="24"/>
+          <w:szCs w:val="24"/>
+        </w:rPr>
+        <w:drawing>
+          <wp:anchor distT="0" distB="0" distL="114300" distR="114300" simplePos="0" relativeHeight="251710464" behindDoc="0" locked="0" layoutInCell="1" allowOverlap="1" wp14:anchorId="534B0ACF" wp14:editId="4284CAC6">
+            <wp:simplePos x="0" y="0"/>
+            <wp:positionH relativeFrom="margin">
+              <wp:align>right</wp:align>
+            </wp:positionH>
+            <wp:positionV relativeFrom="paragraph">
+              <wp:posOffset>491490</wp:posOffset>
+            </wp:positionV>
+            <wp:extent cx="5035550" cy="6652260"/>
+            <wp:effectExtent l="0" t="0" r="0" b="0"/>
+            <wp:wrapTopAndBottom/>
+            <wp:docPr id="30" name="Picture 30"/>
+            <wp:cNvGraphicFramePr>
+              <a:graphicFrameLocks xmlns:a="http://schemas.openxmlformats.org/drawingml/2006/main" noChangeAspect="1"/>
+            </wp:cNvGraphicFramePr>
+            <a:graphic xmlns:a="http://schemas.openxmlformats.org/drawingml/2006/main">
+              <a:graphicData uri="http://schemas.openxmlformats.org/drawingml/2006/picture">
+                <pic:pic xmlns:pic="http://schemas.openxmlformats.org/drawingml/2006/picture">
+                  <pic:nvPicPr>
+                    <pic:cNvPr id="30" name="Picture 30"/>
+                    <pic:cNvPicPr>
+                      <a:picLocks noChangeAspect="1" noChangeArrowheads="1"/>
+                    </pic:cNvPicPr>
+                  </pic:nvPicPr>
+                  <pic:blipFill>
+                    <a:blip r:embed="rId37">
+                      <a:extLst>
+                        <a:ext uri="{28A0092B-C50C-407E-A947-70E740481C1C}">
+                          <a14:useLocalDpi xmlns:a14="http://schemas.microsoft.com/office/drawing/2010/main" val="0"/>
+                        </a:ext>
+                      </a:extLst>
+                    </a:blip>
                     <a:stretch>
                       <a:fillRect/>
                     </a:stretch>
@@ -40328,7 +41126,7 @@
                   <pic:spPr bwMode="auto">
                     <a:xfrm>
                       <a:off x="0" y="0"/>
-                      <a:ext cx="5575300" cy="5189220"/>
+                      <a:ext cx="5035550" cy="6652260"/>
                     </a:xfrm>
                     <a:prstGeom prst="rect">
                       <a:avLst/>
@@ -40366,120 +41164,7 @@
           <w:sz w:val="24"/>
           <w:szCs w:val="24"/>
         </w:rPr>
-        <w:t>Ubah Pegawai</w:t>
-      </w:r>
-    </w:p>
-    <w:p>
-      <w:pPr>
-        <w:pStyle w:val="ListParagraph"/>
-        <w:tabs>
-          <w:tab w:val="left" w:pos="567"/>
-        </w:tabs>
-        <w:spacing w:after="0" w:line="480" w:lineRule="auto"/>
-        <w:ind w:left="927"/>
-        <w:jc w:val="center"/>
-        <w:rPr>
-          <w:rFonts w:ascii="Times New Roman" w:hAnsi="Times New Roman" w:cs="Times New Roman"/>
-          <w:sz w:val="24"/>
-          <w:szCs w:val="24"/>
-        </w:rPr>
-      </w:pPr>
-      <w:r>
-        <w:rPr>
-          <w:rFonts w:ascii="Times New Roman" w:hAnsi="Times New Roman" w:cs="Times New Roman"/>
-          <w:b/>
-          <w:bCs/>
-          <w:sz w:val="24"/>
-          <w:szCs w:val="24"/>
-          <w:lang w:val="id-ID"/>
-        </w:rPr>
-        <w:t>Gambar 4.</w:t>
-      </w:r>
-      <w:r>
-        <w:rPr>
-          <w:rFonts w:ascii="Times New Roman" w:hAnsi="Times New Roman" w:cs="Times New Roman"/>
-          <w:b/>
-          <w:bCs/>
-          <w:sz w:val="24"/>
-          <w:szCs w:val="24"/>
-        </w:rPr>
-        <w:t>2</w:t>
-      </w:r>
-      <w:r>
-        <w:rPr>
-          <w:rFonts w:ascii="Times New Roman" w:hAnsi="Times New Roman" w:cs="Times New Roman"/>
-          <w:b/>
-          <w:bCs/>
-          <w:sz w:val="24"/>
-          <w:szCs w:val="24"/>
-        </w:rPr>
-        <w:t>7</w:t>
-      </w:r>
-      <w:r>
-        <w:rPr>
-          <w:rFonts w:ascii="Times New Roman" w:hAnsi="Times New Roman" w:cs="Times New Roman"/>
-          <w:b/>
-          <w:bCs/>
-          <w:sz w:val="24"/>
-          <w:szCs w:val="24"/>
-          <w:lang w:val="id-ID"/>
-        </w:rPr>
-        <w:t xml:space="preserve">  </w:t>
-      </w:r>
-      <w:r>
-        <w:rPr>
-          <w:rFonts w:ascii="Times New Roman" w:hAnsi="Times New Roman" w:cs="Times New Roman"/>
-          <w:i/>
-          <w:iCs/>
-          <w:sz w:val="24"/>
-          <w:szCs w:val="24"/>
-          <w:lang w:val="id-ID"/>
-        </w:rPr>
-        <w:t>S</w:t>
-      </w:r>
-      <w:r>
-        <w:rPr>
-          <w:rFonts w:ascii="Times New Roman" w:hAnsi="Times New Roman" w:cs="Times New Roman"/>
-          <w:i/>
-          <w:iCs/>
-          <w:sz w:val="24"/>
-          <w:szCs w:val="24"/>
-        </w:rPr>
-        <w:t xml:space="preserve">equence </w:t>
-      </w:r>
-      <w:r>
-        <w:rPr>
-          <w:rFonts w:ascii="Times New Roman" w:hAnsi="Times New Roman" w:cs="Times New Roman"/>
-          <w:i/>
-          <w:iCs/>
-          <w:sz w:val="24"/>
-          <w:szCs w:val="24"/>
-        </w:rPr>
-        <w:t>Diagram</w:t>
-      </w:r>
-      <w:r>
-        <w:rPr>
-          <w:rFonts w:ascii="Times New Roman" w:hAnsi="Times New Roman" w:cs="Times New Roman"/>
-          <w:sz w:val="24"/>
-          <w:szCs w:val="24"/>
-        </w:rPr>
-        <w:t xml:space="preserve"> </w:t>
-      </w:r>
-      <w:r>
-        <w:rPr>
-          <w:rFonts w:ascii="Times New Roman" w:hAnsi="Times New Roman" w:cs="Times New Roman"/>
-          <w:sz w:val="24"/>
-          <w:szCs w:val="24"/>
-        </w:rPr>
-        <w:t>Ubah</w:t>
-      </w:r>
-      <w:r>
-        <w:rPr>
-          <w:rFonts w:ascii="Times New Roman" w:hAnsi="Times New Roman" w:cs="Times New Roman"/>
-          <w:sz w:val="24"/>
-          <w:szCs w:val="24"/>
-        </w:rPr>
-        <w:t xml:space="preserve"> Pegawai</w:t>
+        <w:t>Tambah Kategori Ukuran</w:t>
       </w:r>
     </w:p>
     <w:p>
@@ -40506,124 +41191,113 @@
         <w:pStyle w:val="ListParagraph"/>
         <w:tabs>
           <w:tab w:val="left" w:pos="567"/>
-          <w:tab w:val="left" w:pos="4795"/>
         </w:tabs>
-        <w:spacing w:line="480" w:lineRule="auto"/>
+        <w:spacing w:after="0" w:line="480" w:lineRule="auto"/>
         <w:ind w:left="927"/>
-        <w:jc w:val="both"/>
+        <w:jc w:val="center"/>
+        <w:rPr>
+          <w:rFonts w:ascii="Times New Roman" w:hAnsi="Times New Roman" w:cs="Times New Roman"/>
+          <w:sz w:val="24"/>
+          <w:szCs w:val="24"/>
+        </w:rPr>
+      </w:pPr>
+      <w:r>
+        <w:rPr>
+          <w:rFonts w:ascii="Times New Roman" w:hAnsi="Times New Roman" w:cs="Times New Roman"/>
+          <w:b/>
+          <w:bCs/>
+          <w:sz w:val="24"/>
+          <w:szCs w:val="24"/>
+          <w:lang w:val="id-ID"/>
+        </w:rPr>
+        <w:t>Gambar 4.</w:t>
+      </w:r>
+      <w:r>
+        <w:rPr>
+          <w:rFonts w:ascii="Times New Roman" w:hAnsi="Times New Roman" w:cs="Times New Roman"/>
+          <w:b/>
+          <w:bCs/>
+          <w:sz w:val="24"/>
+          <w:szCs w:val="24"/>
+        </w:rPr>
+        <w:t>2</w:t>
+      </w:r>
+      <w:r>
+        <w:rPr>
+          <w:rFonts w:ascii="Times New Roman" w:hAnsi="Times New Roman" w:cs="Times New Roman"/>
+          <w:b/>
+          <w:bCs/>
+          <w:sz w:val="24"/>
+          <w:szCs w:val="24"/>
+        </w:rPr>
+        <w:t>8</w:t>
+      </w:r>
+      <w:r>
+        <w:rPr>
+          <w:rFonts w:ascii="Times New Roman" w:hAnsi="Times New Roman" w:cs="Times New Roman"/>
+          <w:b/>
+          <w:bCs/>
+          <w:sz w:val="24"/>
+          <w:szCs w:val="24"/>
+          <w:lang w:val="id-ID"/>
+        </w:rPr>
+        <w:t xml:space="preserve">  </w:t>
+      </w:r>
+      <w:r>
         <w:rPr>
           <w:rFonts w:ascii="Times New Roman" w:hAnsi="Times New Roman" w:cs="Times New Roman"/>
           <w:i/>
           <w:iCs/>
           <w:sz w:val="24"/>
           <w:szCs w:val="24"/>
-        </w:rPr>
-      </w:pPr>
+          <w:lang w:val="id-ID"/>
+        </w:rPr>
+        <w:t>S</w:t>
+      </w:r>
+      <w:r>
+        <w:rPr>
+          <w:rFonts w:ascii="Times New Roman" w:hAnsi="Times New Roman" w:cs="Times New Roman"/>
+          <w:i/>
+          <w:iCs/>
+          <w:sz w:val="24"/>
+          <w:szCs w:val="24"/>
+        </w:rPr>
+        <w:t xml:space="preserve">equence </w:t>
+      </w:r>
+      <w:r>
+        <w:rPr>
+          <w:rFonts w:ascii="Times New Roman" w:hAnsi="Times New Roman" w:cs="Times New Roman"/>
+          <w:i/>
+          <w:iCs/>
+          <w:sz w:val="24"/>
+          <w:szCs w:val="24"/>
+        </w:rPr>
+        <w:t>Diagram</w:t>
+      </w:r>
+      <w:r>
+        <w:rPr>
+          <w:rFonts w:ascii="Times New Roman" w:hAnsi="Times New Roman" w:cs="Times New Roman"/>
+          <w:sz w:val="24"/>
+          <w:szCs w:val="24"/>
+        </w:rPr>
+        <w:t xml:space="preserve"> Tambah </w:t>
+      </w:r>
+      <w:r>
+        <w:rPr>
+          <w:rFonts w:ascii="Times New Roman" w:hAnsi="Times New Roman" w:cs="Times New Roman"/>
+          <w:sz w:val="24"/>
+          <w:szCs w:val="24"/>
+        </w:rPr>
+        <w:t>Kategori Ukuran</w:t>
+      </w:r>
     </w:p>
     <w:p>
       <w:pPr>
-        <w:pStyle w:val="ListParagraph"/>
         <w:tabs>
           <w:tab w:val="left" w:pos="567"/>
           <w:tab w:val="left" w:pos="4795"/>
         </w:tabs>
         <w:spacing w:line="480" w:lineRule="auto"/>
-        <w:ind w:left="927"/>
-        <w:jc w:val="both"/>
-        <w:rPr>
-          <w:rFonts w:ascii="Times New Roman" w:hAnsi="Times New Roman" w:cs="Times New Roman"/>
-          <w:i/>
-          <w:iCs/>
-          <w:sz w:val="24"/>
-          <w:szCs w:val="24"/>
-        </w:rPr>
-      </w:pPr>
-    </w:p>
-    <w:p>
-      <w:pPr>
-        <w:pStyle w:val="ListParagraph"/>
-        <w:tabs>
-          <w:tab w:val="left" w:pos="567"/>
-          <w:tab w:val="left" w:pos="4795"/>
-        </w:tabs>
-        <w:spacing w:line="480" w:lineRule="auto"/>
-        <w:ind w:left="927"/>
-        <w:jc w:val="both"/>
-        <w:rPr>
-          <w:rFonts w:ascii="Times New Roman" w:hAnsi="Times New Roman" w:cs="Times New Roman"/>
-          <w:i/>
-          <w:iCs/>
-          <w:sz w:val="24"/>
-          <w:szCs w:val="24"/>
-        </w:rPr>
-      </w:pPr>
-    </w:p>
-    <w:p>
-      <w:pPr>
-        <w:pStyle w:val="ListParagraph"/>
-        <w:tabs>
-          <w:tab w:val="left" w:pos="567"/>
-          <w:tab w:val="left" w:pos="4795"/>
-        </w:tabs>
-        <w:spacing w:line="480" w:lineRule="auto"/>
-        <w:ind w:left="927"/>
-        <w:jc w:val="both"/>
-        <w:rPr>
-          <w:rFonts w:ascii="Times New Roman" w:hAnsi="Times New Roman" w:cs="Times New Roman"/>
-          <w:i/>
-          <w:iCs/>
-          <w:sz w:val="24"/>
-          <w:szCs w:val="24"/>
-        </w:rPr>
-      </w:pPr>
-    </w:p>
-    <w:p>
-      <w:pPr>
-        <w:pStyle w:val="ListParagraph"/>
-        <w:tabs>
-          <w:tab w:val="left" w:pos="567"/>
-          <w:tab w:val="left" w:pos="4795"/>
-        </w:tabs>
-        <w:spacing w:line="480" w:lineRule="auto"/>
-        <w:ind w:left="927"/>
-        <w:jc w:val="both"/>
-        <w:rPr>
-          <w:rFonts w:ascii="Times New Roman" w:hAnsi="Times New Roman" w:cs="Times New Roman"/>
-          <w:i/>
-          <w:iCs/>
-          <w:sz w:val="24"/>
-          <w:szCs w:val="24"/>
-        </w:rPr>
-      </w:pPr>
-    </w:p>
-    <w:p>
-      <w:pPr>
-        <w:pStyle w:val="ListParagraph"/>
-        <w:tabs>
-          <w:tab w:val="left" w:pos="567"/>
-          <w:tab w:val="left" w:pos="4795"/>
-        </w:tabs>
-        <w:spacing w:line="480" w:lineRule="auto"/>
-        <w:ind w:left="927"/>
-        <w:jc w:val="both"/>
-        <w:rPr>
-          <w:rFonts w:ascii="Times New Roman" w:hAnsi="Times New Roman" w:cs="Times New Roman"/>
-          <w:i/>
-          <w:iCs/>
-          <w:sz w:val="24"/>
-          <w:szCs w:val="24"/>
-        </w:rPr>
-      </w:pPr>
-    </w:p>
-    <w:p>
-      <w:pPr>
-        <w:pStyle w:val="ListParagraph"/>
-        <w:tabs>
-          <w:tab w:val="left" w:pos="567"/>
-          <w:tab w:val="left" w:pos="4795"/>
-        </w:tabs>
-        <w:spacing w:line="480" w:lineRule="auto"/>
-        <w:ind w:left="927"/>
         <w:jc w:val="both"/>
         <w:rPr>
           <w:rFonts w:ascii="Times New Roman" w:hAnsi="Times New Roman" w:cs="Times New Roman"/>
@@ -40646,6 +41320,7 @@
           <w:tab w:val="left" w:pos="4795"/>
         </w:tabs>
         <w:spacing w:line="480" w:lineRule="auto"/>
+        <w:ind w:left="567" w:hanging="567"/>
         <w:jc w:val="both"/>
         <w:rPr>
           <w:rFonts w:ascii="Times New Roman" w:hAnsi="Times New Roman" w:cs="Times New Roman"/>
@@ -40658,6 +41333,241 @@
       <w:r>
         <w:rPr>
           <w:rFonts w:ascii="Times New Roman" w:hAnsi="Times New Roman" w:cs="Times New Roman"/>
+          <w:i/>
+          <w:iCs/>
+          <w:noProof/>
+          <w:sz w:val="24"/>
+          <w:szCs w:val="24"/>
+        </w:rPr>
+        <w:lastRenderedPageBreak/>
+        <w:drawing>
+          <wp:anchor distT="0" distB="0" distL="114300" distR="114300" simplePos="0" relativeHeight="251714560" behindDoc="0" locked="0" layoutInCell="1" allowOverlap="1" wp14:anchorId="5C5F1B5D" wp14:editId="14722EFE">
+            <wp:simplePos x="0" y="0"/>
+            <wp:positionH relativeFrom="margin">
+              <wp:align>left</wp:align>
+            </wp:positionH>
+            <wp:positionV relativeFrom="paragraph">
+              <wp:posOffset>350520</wp:posOffset>
+            </wp:positionV>
+            <wp:extent cx="5629910" cy="7056755"/>
+            <wp:effectExtent l="0" t="0" r="8890" b="0"/>
+            <wp:wrapTopAndBottom/>
+            <wp:docPr id="34" name="Picture 34"/>
+            <wp:cNvGraphicFramePr>
+              <a:graphicFrameLocks xmlns:a="http://schemas.openxmlformats.org/drawingml/2006/main" noChangeAspect="1"/>
+            </wp:cNvGraphicFramePr>
+            <a:graphic xmlns:a="http://schemas.openxmlformats.org/drawingml/2006/main">
+              <a:graphicData uri="http://schemas.openxmlformats.org/drawingml/2006/picture">
+                <pic:pic xmlns:pic="http://schemas.openxmlformats.org/drawingml/2006/picture">
+                  <pic:nvPicPr>
+                    <pic:cNvPr id="34" name="Picture 34"/>
+                    <pic:cNvPicPr/>
+                  </pic:nvPicPr>
+                  <pic:blipFill>
+                    <a:blip r:embed="rId38">
+                      <a:extLst>
+                        <a:ext uri="{28A0092B-C50C-407E-A947-70E740481C1C}">
+                          <a14:useLocalDpi xmlns:a14="http://schemas.microsoft.com/office/drawing/2010/main" val="0"/>
+                        </a:ext>
+                      </a:extLst>
+                    </a:blip>
+                    <a:stretch>
+                      <a:fillRect/>
+                    </a:stretch>
+                  </pic:blipFill>
+                  <pic:spPr>
+                    <a:xfrm>
+                      <a:off x="0" y="0"/>
+                      <a:ext cx="5637628" cy="7066456"/>
+                    </a:xfrm>
+                    <a:prstGeom prst="rect">
+                      <a:avLst/>
+                    </a:prstGeom>
+                  </pic:spPr>
+                </pic:pic>
+              </a:graphicData>
+            </a:graphic>
+            <wp14:sizeRelH relativeFrom="page">
+              <wp14:pctWidth>0</wp14:pctWidth>
+            </wp14:sizeRelH>
+            <wp14:sizeRelV relativeFrom="page">
+              <wp14:pctHeight>0</wp14:pctHeight>
+            </wp14:sizeRelV>
+          </wp:anchor>
+        </w:drawing>
+      </w:r>
+      <w:r>
+        <w:rPr>
+          <w:rFonts w:ascii="Times New Roman" w:hAnsi="Times New Roman" w:cs="Times New Roman"/>
+          <w:i/>
+          <w:iCs/>
+          <w:sz w:val="24"/>
+          <w:szCs w:val="24"/>
+        </w:rPr>
+        <w:t xml:space="preserve">Sequence Diagram </w:t>
+      </w:r>
+      <w:r>
+        <w:rPr>
+          <w:rFonts w:ascii="Times New Roman" w:hAnsi="Times New Roman" w:cs="Times New Roman"/>
+          <w:sz w:val="24"/>
+          <w:szCs w:val="24"/>
+        </w:rPr>
+        <w:t>Ubah Kategori Ukuran</w:t>
+      </w:r>
+    </w:p>
+    <w:p>
+      <w:pPr>
+        <w:pStyle w:val="ListParagraph"/>
+        <w:tabs>
+          <w:tab w:val="left" w:pos="567"/>
+          <w:tab w:val="left" w:pos="4795"/>
+        </w:tabs>
+        <w:spacing w:line="480" w:lineRule="auto"/>
+        <w:ind w:left="927"/>
+        <w:jc w:val="both"/>
+        <w:rPr>
+          <w:rFonts w:ascii="Times New Roman" w:hAnsi="Times New Roman" w:cs="Times New Roman"/>
+          <w:i/>
+          <w:iCs/>
+          <w:noProof/>
+          <w:sz w:val="24"/>
+          <w:szCs w:val="24"/>
+        </w:rPr>
+      </w:pPr>
+    </w:p>
+    <w:p>
+      <w:pPr>
+        <w:pStyle w:val="ListParagraph"/>
+        <w:tabs>
+          <w:tab w:val="left" w:pos="567"/>
+        </w:tabs>
+        <w:spacing w:after="0" w:line="480" w:lineRule="auto"/>
+        <w:ind w:left="927"/>
+        <w:jc w:val="center"/>
+        <w:rPr>
+          <w:rFonts w:ascii="Times New Roman" w:hAnsi="Times New Roman" w:cs="Times New Roman"/>
+          <w:sz w:val="24"/>
+          <w:szCs w:val="24"/>
+        </w:rPr>
+      </w:pPr>
+      <w:r>
+        <w:rPr>
+          <w:rFonts w:ascii="Times New Roman" w:hAnsi="Times New Roman" w:cs="Times New Roman"/>
+          <w:b/>
+          <w:bCs/>
+          <w:sz w:val="24"/>
+          <w:szCs w:val="24"/>
+          <w:lang w:val="id-ID"/>
+        </w:rPr>
+        <w:t>Gambar 4.</w:t>
+      </w:r>
+      <w:r>
+        <w:rPr>
+          <w:rFonts w:ascii="Times New Roman" w:hAnsi="Times New Roman" w:cs="Times New Roman"/>
+          <w:b/>
+          <w:bCs/>
+          <w:sz w:val="24"/>
+          <w:szCs w:val="24"/>
+        </w:rPr>
+        <w:t>28</w:t>
+      </w:r>
+      <w:r>
+        <w:rPr>
+          <w:rFonts w:ascii="Times New Roman" w:hAnsi="Times New Roman" w:cs="Times New Roman"/>
+          <w:b/>
+          <w:bCs/>
+          <w:sz w:val="24"/>
+          <w:szCs w:val="24"/>
+          <w:lang w:val="id-ID"/>
+        </w:rPr>
+        <w:t xml:space="preserve">  </w:t>
+      </w:r>
+      <w:r>
+        <w:rPr>
+          <w:rFonts w:ascii="Times New Roman" w:hAnsi="Times New Roman" w:cs="Times New Roman"/>
+          <w:i/>
+          <w:iCs/>
+          <w:sz w:val="24"/>
+          <w:szCs w:val="24"/>
+          <w:lang w:val="id-ID"/>
+        </w:rPr>
+        <w:t>S</w:t>
+      </w:r>
+      <w:r>
+        <w:rPr>
+          <w:rFonts w:ascii="Times New Roman" w:hAnsi="Times New Roman" w:cs="Times New Roman"/>
+          <w:i/>
+          <w:iCs/>
+          <w:sz w:val="24"/>
+          <w:szCs w:val="24"/>
+        </w:rPr>
+        <w:t xml:space="preserve">equence </w:t>
+      </w:r>
+      <w:r>
+        <w:rPr>
+          <w:rFonts w:ascii="Times New Roman" w:hAnsi="Times New Roman" w:cs="Times New Roman"/>
+          <w:i/>
+          <w:iCs/>
+          <w:sz w:val="24"/>
+          <w:szCs w:val="24"/>
+        </w:rPr>
+        <w:t>Diagram</w:t>
+      </w:r>
+      <w:r>
+        <w:rPr>
+          <w:rFonts w:ascii="Times New Roman" w:hAnsi="Times New Roman" w:cs="Times New Roman"/>
+          <w:sz w:val="24"/>
+          <w:szCs w:val="24"/>
+        </w:rPr>
+        <w:t xml:space="preserve"> </w:t>
+      </w:r>
+      <w:r>
+        <w:rPr>
+          <w:rFonts w:ascii="Times New Roman" w:hAnsi="Times New Roman" w:cs="Times New Roman"/>
+          <w:sz w:val="24"/>
+          <w:szCs w:val="24"/>
+        </w:rPr>
+        <w:t>Ubah</w:t>
+      </w:r>
+      <w:r>
+        <w:rPr>
+          <w:rFonts w:ascii="Times New Roman" w:hAnsi="Times New Roman" w:cs="Times New Roman"/>
+          <w:sz w:val="24"/>
+          <w:szCs w:val="24"/>
+        </w:rPr>
+        <w:t xml:space="preserve"> Kategori Ukuran</w:t>
+      </w:r>
+    </w:p>
+    <w:p>
+      <w:pPr>
+        <w:jc w:val="center"/>
+      </w:pPr>
+    </w:p>
+    <w:p>
+      <w:pPr>
+        <w:pStyle w:val="ListParagraph"/>
+        <w:numPr>
+          <w:ilvl w:val="0"/>
+          <w:numId w:val="33"/>
+        </w:numPr>
+        <w:tabs>
+          <w:tab w:val="left" w:pos="567"/>
+          <w:tab w:val="left" w:pos="4795"/>
+        </w:tabs>
+        <w:spacing w:line="480" w:lineRule="auto"/>
+        <w:ind w:left="567" w:hanging="567"/>
+        <w:jc w:val="both"/>
+        <w:rPr>
+          <w:rFonts w:ascii="Times New Roman" w:hAnsi="Times New Roman" w:cs="Times New Roman"/>
+          <w:i/>
+          <w:iCs/>
+          <w:sz w:val="24"/>
+          <w:szCs w:val="24"/>
+        </w:rPr>
+      </w:pPr>
+      <w:r>
+        <w:rPr>
+          <w:rFonts w:ascii="Times New Roman" w:hAnsi="Times New Roman" w:cs="Times New Roman"/>
           <w:b/>
           <w:noProof/>
           <w:sz w:val="24"/>
@@ -40665,15 +41575,15 @@
         </w:rPr>
         <w:lastRenderedPageBreak/>
         <w:drawing>
-          <wp:anchor distT="0" distB="0" distL="114300" distR="114300" simplePos="0" relativeHeight="251707392" behindDoc="0" locked="0" layoutInCell="1" allowOverlap="1" wp14:anchorId="7AC64837" wp14:editId="153D4F83">
+          <wp:anchor distT="0" distB="0" distL="114300" distR="114300" simplePos="0" relativeHeight="251707392" behindDoc="0" locked="0" layoutInCell="1" allowOverlap="1" wp14:anchorId="7AC64837" wp14:editId="1AB4E628">
             <wp:simplePos x="0" y="0"/>
-            <wp:positionH relativeFrom="column">
-              <wp:posOffset>24130</wp:posOffset>
+            <wp:positionH relativeFrom="margin">
+              <wp:posOffset>-9525</wp:posOffset>
             </wp:positionH>
             <wp:positionV relativeFrom="paragraph">
-              <wp:posOffset>351790</wp:posOffset>
+              <wp:posOffset>350520</wp:posOffset>
             </wp:positionV>
-            <wp:extent cx="5602605" cy="4431665"/>
+            <wp:extent cx="5545455" cy="6294120"/>
             <wp:effectExtent l="0" t="0" r="0" b="0"/>
             <wp:wrapTopAndBottom/>
             <wp:docPr id="29" name="Picture 29"/>
@@ -40684,20 +41594,19 @@
               <a:graphicData uri="http://schemas.openxmlformats.org/drawingml/2006/picture">
                 <pic:pic xmlns:pic="http://schemas.openxmlformats.org/drawingml/2006/picture">
                   <pic:nvPicPr>
-                    <pic:cNvPr id="0" name="Picture 8"/>
+                    <pic:cNvPr id="29" name="Picture 29"/>
                     <pic:cNvPicPr>
                       <a:picLocks noChangeAspect="1" noChangeArrowheads="1"/>
                     </pic:cNvPicPr>
                   </pic:nvPicPr>
                   <pic:blipFill>
-                    <a:blip r:embed="rId35">
+                    <a:blip r:embed="rId39">
                       <a:extLst>
                         <a:ext uri="{28A0092B-C50C-407E-A947-70E740481C1C}">
                           <a14:useLocalDpi xmlns:a14="http://schemas.microsoft.com/office/drawing/2010/main" val="0"/>
                         </a:ext>
                       </a:extLst>
                     </a:blip>
-                    <a:srcRect/>
                     <a:stretch>
                       <a:fillRect/>
                     </a:stretch>
@@ -40705,7 +41614,7 @@
                   <pic:spPr bwMode="auto">
                     <a:xfrm>
                       <a:off x="0" y="0"/>
-                      <a:ext cx="5602605" cy="4431665"/>
+                      <a:ext cx="5545455" cy="6294120"/>
                     </a:xfrm>
                     <a:prstGeom prst="rect">
                       <a:avLst/>
@@ -40743,7 +41652,7 @@
           <w:sz w:val="24"/>
           <w:szCs w:val="24"/>
         </w:rPr>
-        <w:t>Hapus Pegawai</w:t>
+        <w:t>Tambah Data Admin</w:t>
       </w:r>
     </w:p>
     <w:p>
@@ -40790,7 +41699,7 @@
           <w:sz w:val="24"/>
           <w:szCs w:val="24"/>
         </w:rPr>
-        <w:t>8</w:t>
+        <w:t>9</w:t>
       </w:r>
       <w:r>
         <w:rPr>
@@ -40840,112 +41749,16 @@
           <w:sz w:val="24"/>
           <w:szCs w:val="24"/>
         </w:rPr>
-        <w:t xml:space="preserve"> Hapus</w:t>
-      </w:r>
-      <w:r>
-        <w:rPr>
-          <w:rFonts w:ascii="Times New Roman" w:hAnsi="Times New Roman" w:cs="Times New Roman"/>
-          <w:sz w:val="24"/>
-          <w:szCs w:val="24"/>
-        </w:rPr>
-        <w:t xml:space="preserve"> Pegawai</w:t>
-      </w:r>
-    </w:p>
-    <w:p>
-      <w:pPr>
-        <w:pStyle w:val="ListParagraph"/>
-        <w:tabs>
-          <w:tab w:val="left" w:pos="567"/>
-        </w:tabs>
-        <w:spacing w:after="0" w:line="480" w:lineRule="auto"/>
-        <w:ind w:left="927"/>
-        <w:jc w:val="center"/>
-        <w:rPr>
-          <w:rFonts w:ascii="Times New Roman" w:hAnsi="Times New Roman" w:cs="Times New Roman"/>
-          <w:sz w:val="24"/>
-          <w:szCs w:val="24"/>
-        </w:rPr>
-      </w:pPr>
-    </w:p>
-    <w:p>
-      <w:pPr>
-        <w:pStyle w:val="ListParagraph"/>
-        <w:tabs>
-          <w:tab w:val="left" w:pos="567"/>
-        </w:tabs>
-        <w:spacing w:after="0" w:line="480" w:lineRule="auto"/>
-        <w:ind w:left="927"/>
-        <w:jc w:val="center"/>
-        <w:rPr>
-          <w:rFonts w:ascii="Times New Roman" w:hAnsi="Times New Roman" w:cs="Times New Roman"/>
-          <w:sz w:val="24"/>
-          <w:szCs w:val="24"/>
-        </w:rPr>
-      </w:pPr>
-    </w:p>
-    <w:p>
-      <w:pPr>
-        <w:pStyle w:val="ListParagraph"/>
-        <w:tabs>
-          <w:tab w:val="left" w:pos="567"/>
-        </w:tabs>
-        <w:spacing w:after="0" w:line="480" w:lineRule="auto"/>
-        <w:ind w:left="927"/>
-        <w:jc w:val="center"/>
-        <w:rPr>
-          <w:rFonts w:ascii="Times New Roman" w:hAnsi="Times New Roman" w:cs="Times New Roman"/>
-          <w:sz w:val="24"/>
-          <w:szCs w:val="24"/>
-        </w:rPr>
-      </w:pPr>
-    </w:p>
-    <w:p>
-      <w:pPr>
-        <w:pStyle w:val="ListParagraph"/>
-        <w:tabs>
-          <w:tab w:val="left" w:pos="567"/>
-        </w:tabs>
-        <w:spacing w:after="0" w:line="480" w:lineRule="auto"/>
-        <w:ind w:left="927"/>
-        <w:jc w:val="center"/>
-        <w:rPr>
-          <w:rFonts w:ascii="Times New Roman" w:hAnsi="Times New Roman" w:cs="Times New Roman"/>
-          <w:sz w:val="24"/>
-          <w:szCs w:val="24"/>
-        </w:rPr>
-      </w:pPr>
-    </w:p>
-    <w:p>
-      <w:pPr>
-        <w:pStyle w:val="ListParagraph"/>
-        <w:tabs>
-          <w:tab w:val="left" w:pos="567"/>
-        </w:tabs>
-        <w:spacing w:after="0" w:line="480" w:lineRule="auto"/>
-        <w:ind w:left="927"/>
-        <w:jc w:val="center"/>
-        <w:rPr>
-          <w:rFonts w:ascii="Times New Roman" w:hAnsi="Times New Roman" w:cs="Times New Roman"/>
-          <w:sz w:val="24"/>
-          <w:szCs w:val="24"/>
-        </w:rPr>
-      </w:pPr>
-    </w:p>
-    <w:p>
-      <w:pPr>
-        <w:pStyle w:val="ListParagraph"/>
-        <w:tabs>
-          <w:tab w:val="left" w:pos="567"/>
-        </w:tabs>
-        <w:spacing w:after="0" w:line="480" w:lineRule="auto"/>
-        <w:ind w:left="927"/>
-        <w:jc w:val="center"/>
-        <w:rPr>
-          <w:rFonts w:ascii="Times New Roman" w:hAnsi="Times New Roman" w:cs="Times New Roman"/>
-          <w:sz w:val="24"/>
-          <w:szCs w:val="24"/>
-        </w:rPr>
-      </w:pPr>
+        <w:t xml:space="preserve"> </w:t>
+      </w:r>
+      <w:r>
+        <w:rPr>
+          <w:rFonts w:ascii="Times New Roman" w:hAnsi="Times New Roman" w:cs="Times New Roman"/>
+          <w:sz w:val="24"/>
+          <w:szCs w:val="24"/>
+        </w:rPr>
+        <w:t>Tambah Data Admin</w:t>
+      </w:r>
     </w:p>
     <w:p>
       <w:pPr>
@@ -41022,12 +41835,144 @@
           <w:tab w:val="left" w:pos="567"/>
         </w:tabs>
         <w:spacing w:after="0" w:line="480" w:lineRule="auto"/>
-        <w:rPr>
-          <w:rFonts w:ascii="Times New Roman" w:hAnsi="Times New Roman" w:cs="Times New Roman"/>
-          <w:sz w:val="24"/>
-          <w:szCs w:val="24"/>
-        </w:rPr>
-      </w:pPr>
+        <w:ind w:left="567" w:hanging="567"/>
+        <w:jc w:val="both"/>
+        <w:rPr>
+          <w:rFonts w:ascii="Times New Roman" w:hAnsi="Times New Roman" w:cs="Times New Roman"/>
+          <w:sz w:val="24"/>
+          <w:szCs w:val="24"/>
+        </w:rPr>
+      </w:pPr>
+      <w:r>
+        <w:rPr>
+          <w:rFonts w:ascii="Times New Roman" w:hAnsi="Times New Roman" w:cs="Times New Roman"/>
+          <w:noProof/>
+          <w:sz w:val="24"/>
+          <w:szCs w:val="24"/>
+        </w:rPr>
+        <w:lastRenderedPageBreak/>
+        <w:drawing>
+          <wp:anchor distT="0" distB="0" distL="114300" distR="114300" simplePos="0" relativeHeight="251715584" behindDoc="0" locked="0" layoutInCell="1" allowOverlap="1" wp14:anchorId="4CE99A8E" wp14:editId="4B576505">
+            <wp:simplePos x="0" y="0"/>
+            <wp:positionH relativeFrom="margin">
+              <wp:align>left</wp:align>
+            </wp:positionH>
+            <wp:positionV relativeFrom="paragraph">
+              <wp:posOffset>488315</wp:posOffset>
+            </wp:positionV>
+            <wp:extent cx="5618480" cy="6737350"/>
+            <wp:effectExtent l="0" t="0" r="1270" b="6350"/>
+            <wp:wrapTopAndBottom/>
+            <wp:docPr id="35" name="Picture 35"/>
+            <wp:cNvGraphicFramePr>
+              <a:graphicFrameLocks xmlns:a="http://schemas.openxmlformats.org/drawingml/2006/main" noChangeAspect="1"/>
+            </wp:cNvGraphicFramePr>
+            <a:graphic xmlns:a="http://schemas.openxmlformats.org/drawingml/2006/main">
+              <a:graphicData uri="http://schemas.openxmlformats.org/drawingml/2006/picture">
+                <pic:pic xmlns:pic="http://schemas.openxmlformats.org/drawingml/2006/picture">
+                  <pic:nvPicPr>
+                    <pic:cNvPr id="35" name="Picture 35"/>
+                    <pic:cNvPicPr/>
+                  </pic:nvPicPr>
+                  <pic:blipFill>
+                    <a:blip r:embed="rId40">
+                      <a:extLst>
+                        <a:ext uri="{28A0092B-C50C-407E-A947-70E740481C1C}">
+                          <a14:useLocalDpi xmlns:a14="http://schemas.microsoft.com/office/drawing/2010/main" val="0"/>
+                        </a:ext>
+                      </a:extLst>
+                    </a:blip>
+                    <a:stretch>
+                      <a:fillRect/>
+                    </a:stretch>
+                  </pic:blipFill>
+                  <pic:spPr>
+                    <a:xfrm>
+                      <a:off x="0" y="0"/>
+                      <a:ext cx="5618480" cy="6737350"/>
+                    </a:xfrm>
+                    <a:prstGeom prst="rect">
+                      <a:avLst/>
+                    </a:prstGeom>
+                  </pic:spPr>
+                </pic:pic>
+              </a:graphicData>
+            </a:graphic>
+            <wp14:sizeRelH relativeFrom="page">
+              <wp14:pctWidth>0</wp14:pctWidth>
+            </wp14:sizeRelH>
+            <wp14:sizeRelV relativeFrom="page">
+              <wp14:pctHeight>0</wp14:pctHeight>
+            </wp14:sizeRelV>
+          </wp:anchor>
+        </w:drawing>
+      </w:r>
+      <w:r>
+        <w:rPr>
+          <w:rFonts w:ascii="Times New Roman" w:hAnsi="Times New Roman" w:cs="Times New Roman"/>
+          <w:i/>
+          <w:sz w:val="24"/>
+          <w:szCs w:val="24"/>
+        </w:rPr>
+        <w:t xml:space="preserve">Sequence Diagram </w:t>
+      </w:r>
+      <w:r>
+        <w:rPr>
+          <w:rFonts w:ascii="Times New Roman" w:hAnsi="Times New Roman" w:cs="Times New Roman"/>
+          <w:iCs/>
+          <w:sz w:val="24"/>
+          <w:szCs w:val="24"/>
+        </w:rPr>
+        <w:t>Ubah Data Admin</w:t>
+      </w:r>
+    </w:p>
+    <w:p>
+      <w:pPr>
+        <w:pStyle w:val="ListParagraph"/>
+        <w:tabs>
+          <w:tab w:val="left" w:pos="567"/>
+        </w:tabs>
+        <w:spacing w:after="0" w:line="480" w:lineRule="auto"/>
+        <w:ind w:left="927"/>
+        <w:jc w:val="center"/>
+        <w:rPr>
+          <w:rFonts w:ascii="Times New Roman" w:hAnsi="Times New Roman" w:cs="Times New Roman"/>
+          <w:sz w:val="24"/>
+          <w:szCs w:val="24"/>
+        </w:rPr>
+      </w:pPr>
+      <w:r>
+        <w:rPr>
+          <w:rFonts w:ascii="Times New Roman" w:hAnsi="Times New Roman" w:cs="Times New Roman"/>
+          <w:b/>
+          <w:bCs/>
+          <w:sz w:val="24"/>
+          <w:szCs w:val="24"/>
+          <w:lang w:val="id-ID"/>
+        </w:rPr>
+        <w:t>Gambar 4.</w:t>
+      </w:r>
+      <w:r>
+        <w:rPr>
+          <w:rFonts w:ascii="Times New Roman" w:hAnsi="Times New Roman" w:cs="Times New Roman"/>
+          <w:b/>
+          <w:bCs/>
+          <w:sz w:val="24"/>
+          <w:szCs w:val="24"/>
+        </w:rPr>
+        <w:t>29</w:t>
+      </w:r>
+      <w:r>
+        <w:rPr>
+          <w:rFonts w:ascii="Times New Roman" w:hAnsi="Times New Roman" w:cs="Times New Roman"/>
+          <w:b/>
+          <w:bCs/>
+          <w:sz w:val="24"/>
+          <w:szCs w:val="24"/>
+          <w:lang w:val="id-ID"/>
+        </w:rPr>
+        <w:t xml:space="preserve">  </w:t>
+      </w:r>
       <w:r>
         <w:rPr>
           <w:rFonts w:ascii="Times New Roman" w:hAnsi="Times New Roman" w:cs="Times New Roman"/>
@@ -41035,8 +41980,190 @@
           <w:iCs/>
           <w:sz w:val="24"/>
           <w:szCs w:val="24"/>
+          <w:lang w:val="id-ID"/>
+        </w:rPr>
+        <w:t>S</w:t>
+      </w:r>
+      <w:r>
+        <w:rPr>
+          <w:rFonts w:ascii="Times New Roman" w:hAnsi="Times New Roman" w:cs="Times New Roman"/>
+          <w:i/>
+          <w:iCs/>
+          <w:sz w:val="24"/>
+          <w:szCs w:val="24"/>
+        </w:rPr>
+        <w:t xml:space="preserve">equence </w:t>
+      </w:r>
+      <w:r>
+        <w:rPr>
+          <w:rFonts w:ascii="Times New Roman" w:hAnsi="Times New Roman" w:cs="Times New Roman"/>
+          <w:i/>
+          <w:iCs/>
+          <w:sz w:val="24"/>
+          <w:szCs w:val="24"/>
+        </w:rPr>
+        <w:t>Diagram</w:t>
+      </w:r>
+      <w:r>
+        <w:rPr>
+          <w:rFonts w:ascii="Times New Roman" w:hAnsi="Times New Roman" w:cs="Times New Roman"/>
+          <w:sz w:val="24"/>
+          <w:szCs w:val="24"/>
+        </w:rPr>
+        <w:t xml:space="preserve"> </w:t>
+      </w:r>
+      <w:r>
+        <w:rPr>
+          <w:rFonts w:ascii="Times New Roman" w:hAnsi="Times New Roman" w:cs="Times New Roman"/>
+          <w:sz w:val="24"/>
+          <w:szCs w:val="24"/>
+        </w:rPr>
+        <w:t>Ubah</w:t>
+      </w:r>
+      <w:r>
+        <w:rPr>
+          <w:rFonts w:ascii="Times New Roman" w:hAnsi="Times New Roman" w:cs="Times New Roman"/>
+          <w:sz w:val="24"/>
+          <w:szCs w:val="24"/>
+        </w:rPr>
+        <w:t xml:space="preserve"> Data Admin</w:t>
+      </w:r>
+    </w:p>
+    <w:p>
+      <w:pPr>
+        <w:pStyle w:val="ListParagraph"/>
+        <w:tabs>
+          <w:tab w:val="left" w:pos="567"/>
+        </w:tabs>
+        <w:spacing w:after="0" w:line="480" w:lineRule="auto"/>
+        <w:ind w:left="927"/>
+        <w:jc w:val="both"/>
+        <w:rPr>
+          <w:rFonts w:ascii="Times New Roman" w:hAnsi="Times New Roman" w:cs="Times New Roman"/>
+          <w:sz w:val="24"/>
+          <w:szCs w:val="24"/>
+        </w:rPr>
+      </w:pPr>
+    </w:p>
+    <w:p>
+      <w:pPr>
+        <w:pStyle w:val="ListParagraph"/>
+        <w:tabs>
+          <w:tab w:val="left" w:pos="567"/>
+        </w:tabs>
+        <w:spacing w:after="0" w:line="480" w:lineRule="auto"/>
+        <w:ind w:left="927"/>
+        <w:jc w:val="both"/>
+        <w:rPr>
+          <w:rFonts w:ascii="Times New Roman" w:hAnsi="Times New Roman" w:cs="Times New Roman"/>
+          <w:sz w:val="24"/>
+          <w:szCs w:val="24"/>
+        </w:rPr>
+      </w:pPr>
+    </w:p>
+    <w:p>
+      <w:pPr>
+        <w:tabs>
+          <w:tab w:val="left" w:pos="567"/>
+        </w:tabs>
+        <w:spacing w:after="0" w:line="480" w:lineRule="auto"/>
+        <w:rPr>
+          <w:rFonts w:ascii="Times New Roman" w:hAnsi="Times New Roman" w:cs="Times New Roman"/>
+          <w:sz w:val="24"/>
+          <w:szCs w:val="24"/>
+        </w:rPr>
+      </w:pPr>
+    </w:p>
+    <w:p>
+      <w:pPr>
+        <w:pStyle w:val="ListParagraph"/>
+        <w:numPr>
+          <w:ilvl w:val="0"/>
+          <w:numId w:val="33"/>
+        </w:numPr>
+        <w:tabs>
+          <w:tab w:val="left" w:pos="567"/>
+        </w:tabs>
+        <w:spacing w:after="0" w:line="480" w:lineRule="auto"/>
+        <w:ind w:left="567" w:hanging="567"/>
+        <w:rPr>
+          <w:rFonts w:ascii="Times New Roman" w:hAnsi="Times New Roman" w:cs="Times New Roman"/>
+          <w:sz w:val="24"/>
+          <w:szCs w:val="24"/>
+        </w:rPr>
+      </w:pPr>
+      <w:r>
+        <w:rPr>
+          <w:rFonts w:ascii="Times New Roman" w:hAnsi="Times New Roman" w:cs="Times New Roman"/>
+          <w:noProof/>
+          <w:sz w:val="24"/>
+          <w:szCs w:val="24"/>
         </w:rPr>
         <w:lastRenderedPageBreak/>
+        <w:drawing>
+          <wp:anchor distT="0" distB="0" distL="114300" distR="114300" simplePos="0" relativeHeight="251711488" behindDoc="0" locked="0" layoutInCell="1" allowOverlap="1" wp14:anchorId="44FBEE67" wp14:editId="11D9CC9D">
+            <wp:simplePos x="0" y="0"/>
+            <wp:positionH relativeFrom="margin">
+              <wp:align>left</wp:align>
+            </wp:positionH>
+            <wp:positionV relativeFrom="paragraph">
+              <wp:posOffset>456565</wp:posOffset>
+            </wp:positionV>
+            <wp:extent cx="5384800" cy="6380480"/>
+            <wp:effectExtent l="0" t="0" r="6350" b="1270"/>
+            <wp:wrapTopAndBottom/>
+            <wp:docPr id="31" name="Picture 31"/>
+            <wp:cNvGraphicFramePr>
+              <a:graphicFrameLocks xmlns:a="http://schemas.openxmlformats.org/drawingml/2006/main" noChangeAspect="1"/>
+            </wp:cNvGraphicFramePr>
+            <a:graphic xmlns:a="http://schemas.openxmlformats.org/drawingml/2006/main">
+              <a:graphicData uri="http://schemas.openxmlformats.org/drawingml/2006/picture">
+                <pic:pic xmlns:pic="http://schemas.openxmlformats.org/drawingml/2006/picture">
+                  <pic:nvPicPr>
+                    <pic:cNvPr id="31" name="Picture 31"/>
+                    <pic:cNvPicPr/>
+                  </pic:nvPicPr>
+                  <pic:blipFill>
+                    <a:blip r:embed="rId41">
+                      <a:extLst>
+                        <a:ext uri="{28A0092B-C50C-407E-A947-70E740481C1C}">
+                          <a14:useLocalDpi xmlns:a14="http://schemas.microsoft.com/office/drawing/2010/main" val="0"/>
+                        </a:ext>
+                      </a:extLst>
+                    </a:blip>
+                    <a:stretch>
+                      <a:fillRect/>
+                    </a:stretch>
+                  </pic:blipFill>
+                  <pic:spPr>
+                    <a:xfrm>
+                      <a:off x="0" y="0"/>
+                      <a:ext cx="5384800" cy="6380480"/>
+                    </a:xfrm>
+                    <a:prstGeom prst="rect">
+                      <a:avLst/>
+                    </a:prstGeom>
+                  </pic:spPr>
+                </pic:pic>
+              </a:graphicData>
+            </a:graphic>
+            <wp14:sizeRelH relativeFrom="page">
+              <wp14:pctWidth>0</wp14:pctWidth>
+            </wp14:sizeRelH>
+            <wp14:sizeRelV relativeFrom="page">
+              <wp14:pctHeight>0</wp14:pctHeight>
+            </wp14:sizeRelV>
+          </wp:anchor>
+        </w:drawing>
+      </w:r>
+      <w:r>
+        <w:rPr>
+          <w:rFonts w:ascii="Times New Roman" w:hAnsi="Times New Roman" w:cs="Times New Roman"/>
+          <w:i/>
+          <w:iCs/>
+          <w:sz w:val="24"/>
+          <w:szCs w:val="24"/>
+        </w:rPr>
         <w:t xml:space="preserve">Sequence Diagram </w:t>
       </w:r>
       <w:r>
@@ -41045,8 +42172,397 @@
           <w:sz w:val="24"/>
           <w:szCs w:val="24"/>
         </w:rPr>
-        <w:t>Lihat Laporan</w:t>
-      </w:r>
+        <w:t>Tambah Data Produk Masuk</w:t>
+      </w:r>
+    </w:p>
+    <w:p>
+      <w:pPr>
+        <w:pStyle w:val="ListParagraph"/>
+        <w:tabs>
+          <w:tab w:val="left" w:pos="567"/>
+        </w:tabs>
+        <w:spacing w:after="0" w:line="480" w:lineRule="auto"/>
+        <w:ind w:left="927"/>
+        <w:jc w:val="center"/>
+        <w:rPr>
+          <w:rFonts w:ascii="Times New Roman" w:hAnsi="Times New Roman" w:cs="Times New Roman"/>
+          <w:sz w:val="24"/>
+          <w:szCs w:val="24"/>
+        </w:rPr>
+      </w:pPr>
+      <w:r>
+        <w:rPr>
+          <w:rFonts w:ascii="Times New Roman" w:hAnsi="Times New Roman" w:cs="Times New Roman"/>
+          <w:b/>
+          <w:bCs/>
+          <w:sz w:val="24"/>
+          <w:szCs w:val="24"/>
+          <w:lang w:val="id-ID"/>
+        </w:rPr>
+        <w:t>Gambar 4.</w:t>
+      </w:r>
+      <w:r>
+        <w:rPr>
+          <w:rFonts w:ascii="Times New Roman" w:hAnsi="Times New Roman" w:cs="Times New Roman"/>
+          <w:b/>
+          <w:bCs/>
+          <w:sz w:val="24"/>
+          <w:szCs w:val="24"/>
+        </w:rPr>
+        <w:t>30</w:t>
+      </w:r>
+      <w:r>
+        <w:rPr>
+          <w:rFonts w:ascii="Times New Roman" w:hAnsi="Times New Roman" w:cs="Times New Roman"/>
+          <w:b/>
+          <w:bCs/>
+          <w:sz w:val="24"/>
+          <w:szCs w:val="24"/>
+          <w:lang w:val="id-ID"/>
+        </w:rPr>
+        <w:t xml:space="preserve">  </w:t>
+      </w:r>
+      <w:r>
+        <w:rPr>
+          <w:rFonts w:ascii="Times New Roman" w:hAnsi="Times New Roman" w:cs="Times New Roman"/>
+          <w:i/>
+          <w:iCs/>
+          <w:sz w:val="24"/>
+          <w:szCs w:val="24"/>
+          <w:lang w:val="id-ID"/>
+        </w:rPr>
+        <w:t>S</w:t>
+      </w:r>
+      <w:r>
+        <w:rPr>
+          <w:rFonts w:ascii="Times New Roman" w:hAnsi="Times New Roman" w:cs="Times New Roman"/>
+          <w:i/>
+          <w:iCs/>
+          <w:sz w:val="24"/>
+          <w:szCs w:val="24"/>
+        </w:rPr>
+        <w:t xml:space="preserve">equence </w:t>
+      </w:r>
+      <w:r>
+        <w:rPr>
+          <w:rFonts w:ascii="Times New Roman" w:hAnsi="Times New Roman" w:cs="Times New Roman"/>
+          <w:i/>
+          <w:iCs/>
+          <w:sz w:val="24"/>
+          <w:szCs w:val="24"/>
+        </w:rPr>
+        <w:t>Diagram</w:t>
+      </w:r>
+      <w:r>
+        <w:rPr>
+          <w:rFonts w:ascii="Times New Roman" w:hAnsi="Times New Roman" w:cs="Times New Roman"/>
+          <w:sz w:val="24"/>
+          <w:szCs w:val="24"/>
+        </w:rPr>
+        <w:t xml:space="preserve"> Tambah Data </w:t>
+      </w:r>
+      <w:r>
+        <w:rPr>
+          <w:rFonts w:ascii="Times New Roman" w:hAnsi="Times New Roman" w:cs="Times New Roman"/>
+          <w:sz w:val="24"/>
+          <w:szCs w:val="24"/>
+        </w:rPr>
+        <w:t>Produk Masuk</w:t>
+      </w:r>
+    </w:p>
+    <w:p>
+      <w:pPr>
+        <w:pStyle w:val="ListParagraph"/>
+        <w:tabs>
+          <w:tab w:val="left" w:pos="567"/>
+        </w:tabs>
+        <w:spacing w:after="0" w:line="480" w:lineRule="auto"/>
+        <w:ind w:left="927"/>
+        <w:rPr>
+          <w:rFonts w:ascii="Times New Roman" w:hAnsi="Times New Roman" w:cs="Times New Roman"/>
+          <w:sz w:val="24"/>
+          <w:szCs w:val="24"/>
+        </w:rPr>
+      </w:pPr>
+    </w:p>
+    <w:p>
+      <w:pPr>
+        <w:pStyle w:val="ListParagraph"/>
+        <w:tabs>
+          <w:tab w:val="left" w:pos="567"/>
+        </w:tabs>
+        <w:spacing w:after="0" w:line="480" w:lineRule="auto"/>
+        <w:ind w:left="927"/>
+        <w:rPr>
+          <w:rFonts w:ascii="Times New Roman" w:hAnsi="Times New Roman" w:cs="Times New Roman"/>
+          <w:sz w:val="24"/>
+          <w:szCs w:val="24"/>
+        </w:rPr>
+      </w:pPr>
+    </w:p>
+    <w:p>
+      <w:pPr>
+        <w:pStyle w:val="ListParagraph"/>
+        <w:tabs>
+          <w:tab w:val="left" w:pos="567"/>
+        </w:tabs>
+        <w:spacing w:after="0" w:line="480" w:lineRule="auto"/>
+        <w:ind w:left="927"/>
+        <w:rPr>
+          <w:rFonts w:ascii="Times New Roman" w:hAnsi="Times New Roman" w:cs="Times New Roman"/>
+          <w:sz w:val="24"/>
+          <w:szCs w:val="24"/>
+        </w:rPr>
+      </w:pPr>
+    </w:p>
+    <w:p>
+      <w:pPr>
+        <w:pStyle w:val="ListParagraph"/>
+        <w:tabs>
+          <w:tab w:val="left" w:pos="567"/>
+        </w:tabs>
+        <w:spacing w:after="0" w:line="480" w:lineRule="auto"/>
+        <w:ind w:left="927"/>
+        <w:rPr>
+          <w:rFonts w:ascii="Times New Roman" w:hAnsi="Times New Roman" w:cs="Times New Roman"/>
+          <w:sz w:val="24"/>
+          <w:szCs w:val="24"/>
+        </w:rPr>
+      </w:pPr>
+    </w:p>
+    <w:p>
+      <w:pPr>
+        <w:pStyle w:val="ListParagraph"/>
+        <w:numPr>
+          <w:ilvl w:val="0"/>
+          <w:numId w:val="33"/>
+        </w:numPr>
+        <w:tabs>
+          <w:tab w:val="left" w:pos="567"/>
+        </w:tabs>
+        <w:spacing w:after="0" w:line="480" w:lineRule="auto"/>
+        <w:ind w:left="567" w:hanging="567"/>
+        <w:rPr>
+          <w:rFonts w:ascii="Times New Roman" w:hAnsi="Times New Roman" w:cs="Times New Roman"/>
+          <w:sz w:val="24"/>
+          <w:szCs w:val="24"/>
+        </w:rPr>
+      </w:pPr>
+      <w:r>
+        <w:rPr>
+          <w:rFonts w:ascii="Times New Roman" w:hAnsi="Times New Roman" w:cs="Times New Roman"/>
+          <w:noProof/>
+          <w:sz w:val="24"/>
+          <w:szCs w:val="24"/>
+        </w:rPr>
+        <w:lastRenderedPageBreak/>
+        <w:drawing>
+          <wp:anchor distT="0" distB="0" distL="114300" distR="114300" simplePos="0" relativeHeight="251716608" behindDoc="0" locked="0" layoutInCell="1" allowOverlap="1" wp14:anchorId="3130C3F2" wp14:editId="5B2E587B">
+            <wp:simplePos x="0" y="0"/>
+            <wp:positionH relativeFrom="margin">
+              <wp:align>left</wp:align>
+            </wp:positionH>
+            <wp:positionV relativeFrom="paragraph">
+              <wp:posOffset>494665</wp:posOffset>
+            </wp:positionV>
+            <wp:extent cx="5599430" cy="5926455"/>
+            <wp:effectExtent l="0" t="0" r="1270" b="0"/>
+            <wp:wrapTopAndBottom/>
+            <wp:docPr id="36" name="Picture 36"/>
+            <wp:cNvGraphicFramePr>
+              <a:graphicFrameLocks xmlns:a="http://schemas.openxmlformats.org/drawingml/2006/main" noChangeAspect="1"/>
+            </wp:cNvGraphicFramePr>
+            <a:graphic xmlns:a="http://schemas.openxmlformats.org/drawingml/2006/main">
+              <a:graphicData uri="http://schemas.openxmlformats.org/drawingml/2006/picture">
+                <pic:pic xmlns:pic="http://schemas.openxmlformats.org/drawingml/2006/picture">
+                  <pic:nvPicPr>
+                    <pic:cNvPr id="36" name="Picture 36"/>
+                    <pic:cNvPicPr/>
+                  </pic:nvPicPr>
+                  <pic:blipFill>
+                    <a:blip r:embed="rId42">
+                      <a:extLst>
+                        <a:ext uri="{28A0092B-C50C-407E-A947-70E740481C1C}">
+                          <a14:useLocalDpi xmlns:a14="http://schemas.microsoft.com/office/drawing/2010/main" val="0"/>
+                        </a:ext>
+                      </a:extLst>
+                    </a:blip>
+                    <a:stretch>
+                      <a:fillRect/>
+                    </a:stretch>
+                  </pic:blipFill>
+                  <pic:spPr>
+                    <a:xfrm>
+                      <a:off x="0" y="0"/>
+                      <a:ext cx="5599430" cy="5926455"/>
+                    </a:xfrm>
+                    <a:prstGeom prst="rect">
+                      <a:avLst/>
+                    </a:prstGeom>
+                  </pic:spPr>
+                </pic:pic>
+              </a:graphicData>
+            </a:graphic>
+            <wp14:sizeRelH relativeFrom="page">
+              <wp14:pctWidth>0</wp14:pctWidth>
+            </wp14:sizeRelH>
+            <wp14:sizeRelV relativeFrom="page">
+              <wp14:pctHeight>0</wp14:pctHeight>
+            </wp14:sizeRelV>
+          </wp:anchor>
+        </w:drawing>
+      </w:r>
+      <w:r>
+        <w:rPr>
+          <w:rFonts w:ascii="Times New Roman" w:hAnsi="Times New Roman" w:cs="Times New Roman"/>
+          <w:i/>
+          <w:iCs/>
+          <w:sz w:val="24"/>
+          <w:szCs w:val="24"/>
+        </w:rPr>
+        <w:t xml:space="preserve">Sequence Diagram </w:t>
+      </w:r>
+      <w:r>
+        <w:rPr>
+          <w:rFonts w:ascii="Times New Roman" w:hAnsi="Times New Roman" w:cs="Times New Roman"/>
+          <w:sz w:val="24"/>
+          <w:szCs w:val="24"/>
+        </w:rPr>
+        <w:t>Ubah Data Produk Masuk</w:t>
+      </w:r>
+    </w:p>
+    <w:p>
+      <w:pPr>
+        <w:pStyle w:val="ListParagraph"/>
+        <w:tabs>
+          <w:tab w:val="left" w:pos="567"/>
+        </w:tabs>
+        <w:spacing w:after="0" w:line="480" w:lineRule="auto"/>
+        <w:ind w:left="927"/>
+        <w:jc w:val="center"/>
+        <w:rPr>
+          <w:rFonts w:ascii="Times New Roman" w:hAnsi="Times New Roman" w:cs="Times New Roman"/>
+          <w:sz w:val="24"/>
+          <w:szCs w:val="24"/>
+        </w:rPr>
+      </w:pPr>
+      <w:r>
+        <w:rPr>
+          <w:rFonts w:ascii="Times New Roman" w:hAnsi="Times New Roman" w:cs="Times New Roman"/>
+          <w:b/>
+          <w:bCs/>
+          <w:sz w:val="24"/>
+          <w:szCs w:val="24"/>
+          <w:lang w:val="id-ID"/>
+        </w:rPr>
+        <w:t>Gambar 4.</w:t>
+      </w:r>
+      <w:r>
+        <w:rPr>
+          <w:rFonts w:ascii="Times New Roman" w:hAnsi="Times New Roman" w:cs="Times New Roman"/>
+          <w:b/>
+          <w:bCs/>
+          <w:sz w:val="24"/>
+          <w:szCs w:val="24"/>
+        </w:rPr>
+        <w:t>30</w:t>
+      </w:r>
+      <w:r>
+        <w:rPr>
+          <w:rFonts w:ascii="Times New Roman" w:hAnsi="Times New Roman" w:cs="Times New Roman"/>
+          <w:b/>
+          <w:bCs/>
+          <w:sz w:val="24"/>
+          <w:szCs w:val="24"/>
+          <w:lang w:val="id-ID"/>
+        </w:rPr>
+        <w:t xml:space="preserve">  </w:t>
+      </w:r>
+      <w:r>
+        <w:rPr>
+          <w:rFonts w:ascii="Times New Roman" w:hAnsi="Times New Roman" w:cs="Times New Roman"/>
+          <w:i/>
+          <w:iCs/>
+          <w:sz w:val="24"/>
+          <w:szCs w:val="24"/>
+          <w:lang w:val="id-ID"/>
+        </w:rPr>
+        <w:t>S</w:t>
+      </w:r>
+      <w:r>
+        <w:rPr>
+          <w:rFonts w:ascii="Times New Roman" w:hAnsi="Times New Roman" w:cs="Times New Roman"/>
+          <w:i/>
+          <w:iCs/>
+          <w:sz w:val="24"/>
+          <w:szCs w:val="24"/>
+        </w:rPr>
+        <w:t xml:space="preserve">equence </w:t>
+      </w:r>
+      <w:r>
+        <w:rPr>
+          <w:rFonts w:ascii="Times New Roman" w:hAnsi="Times New Roman" w:cs="Times New Roman"/>
+          <w:i/>
+          <w:iCs/>
+          <w:sz w:val="24"/>
+          <w:szCs w:val="24"/>
+        </w:rPr>
+        <w:t>Diagram</w:t>
+      </w:r>
+      <w:r>
+        <w:rPr>
+          <w:rFonts w:ascii="Times New Roman" w:hAnsi="Times New Roman" w:cs="Times New Roman"/>
+          <w:sz w:val="24"/>
+          <w:szCs w:val="24"/>
+        </w:rPr>
+        <w:t xml:space="preserve"> </w:t>
+      </w:r>
+      <w:r>
+        <w:rPr>
+          <w:rFonts w:ascii="Times New Roman" w:hAnsi="Times New Roman" w:cs="Times New Roman"/>
+          <w:sz w:val="24"/>
+          <w:szCs w:val="24"/>
+        </w:rPr>
+        <w:t>Ubah</w:t>
+      </w:r>
+      <w:r>
+        <w:rPr>
+          <w:rFonts w:ascii="Times New Roman" w:hAnsi="Times New Roman" w:cs="Times New Roman"/>
+          <w:sz w:val="24"/>
+          <w:szCs w:val="24"/>
+        </w:rPr>
+        <w:t xml:space="preserve"> Data Produk Masuk</w:t>
+      </w:r>
+    </w:p>
+    <w:p>
+      <w:pPr>
+        <w:pStyle w:val="ListParagraph"/>
+        <w:tabs>
+          <w:tab w:val="left" w:pos="567"/>
+        </w:tabs>
+        <w:spacing w:after="0" w:line="480" w:lineRule="auto"/>
+        <w:ind w:left="927"/>
+        <w:rPr>
+          <w:rFonts w:ascii="Times New Roman" w:hAnsi="Times New Roman" w:cs="Times New Roman"/>
+          <w:sz w:val="24"/>
+          <w:szCs w:val="24"/>
+        </w:rPr>
+      </w:pPr>
+    </w:p>
+    <w:p>
+      <w:pPr>
+        <w:pStyle w:val="ListParagraph"/>
+        <w:tabs>
+          <w:tab w:val="left" w:pos="567"/>
+        </w:tabs>
+        <w:spacing w:after="0" w:line="480" w:lineRule="auto"/>
+        <w:ind w:left="927"/>
+        <w:rPr>
+          <w:rFonts w:ascii="Times New Roman" w:hAnsi="Times New Roman" w:cs="Times New Roman"/>
+          <w:sz w:val="24"/>
+          <w:szCs w:val="24"/>
+        </w:rPr>
+      </w:pPr>
     </w:p>
     <w:p>
       <w:pPr>

</xml_diff>

<commit_message>
Add Delete Sequnce Diagram
</commit_message>
<xml_diff>
--- a/TERKIRIM/DOKUMEN TA/PROPOSAL TA BAB IV .docx
+++ b/TERKIRIM/DOKUMEN TA/PROPOSAL TA BAB IV .docx
@@ -15347,7 +15347,6 @@
                 <w:szCs w:val="24"/>
               </w:rPr>
             </w:pPr>
-            <w:proofErr w:type="gramStart"/>
             <w:r>
               <w:rPr>
                 <w:rFonts w:ascii="Times New Roman" w:hAnsi="Times New Roman" w:cs="Times New Roman"/>
@@ -15382,9 +15381,20 @@
                 <w:sz w:val="24"/>
                 <w:szCs w:val="24"/>
               </w:rPr>
+              <w:t xml:space="preserve"> </w:t>
+            </w:r>
+            <w:r>
+              <w:rPr>
+                <w:rFonts w:ascii="Times New Roman" w:hAnsi="Times New Roman" w:cs="Times New Roman"/>
+                <w:b/>
+                <w:bCs/>
+                <w:i/>
+                <w:iCs/>
+                <w:sz w:val="24"/>
+                <w:szCs w:val="24"/>
+              </w:rPr>
               <w:t>Hapus</w:t>
             </w:r>
-            <w:proofErr w:type="gramEnd"/>
           </w:p>
           <w:p>
             <w:pPr>
@@ -40460,16 +40470,231 @@
     <w:p>
       <w:pPr>
         <w:pStyle w:val="ListParagraph"/>
+        <w:numPr>
+          <w:ilvl w:val="0"/>
+          <w:numId w:val="33"/>
+        </w:numPr>
+        <w:tabs>
+          <w:tab w:val="left" w:pos="4466"/>
+        </w:tabs>
+        <w:rPr>
+          <w:rFonts w:ascii="Times New Roman" w:hAnsi="Times New Roman" w:cs="Times New Roman"/>
+          <w:i/>
+          <w:iCs/>
+        </w:rPr>
+      </w:pPr>
+      <w:r>
+        <w:rPr>
+          <w:rFonts w:ascii="Times New Roman" w:hAnsi="Times New Roman" w:cs="Times New Roman"/>
+          <w:i/>
+          <w:iCs/>
+          <w:noProof/>
+        </w:rPr>
+        <w:lastRenderedPageBreak/>
+        <w:drawing>
+          <wp:anchor distT="0" distB="0" distL="114300" distR="114300" simplePos="0" relativeHeight="251717632" behindDoc="0" locked="0" layoutInCell="1" allowOverlap="1" wp14:anchorId="46781719" wp14:editId="5531E641">
+            <wp:simplePos x="0" y="0"/>
+            <wp:positionH relativeFrom="margin">
+              <wp:align>left</wp:align>
+            </wp:positionH>
+            <wp:positionV relativeFrom="paragraph">
+              <wp:posOffset>170815</wp:posOffset>
+            </wp:positionV>
+            <wp:extent cx="5631180" cy="6769100"/>
+            <wp:effectExtent l="0" t="0" r="7620" b="0"/>
+            <wp:wrapTopAndBottom/>
+            <wp:docPr id="37" name="Picture 37"/>
+            <wp:cNvGraphicFramePr>
+              <a:graphicFrameLocks xmlns:a="http://schemas.openxmlformats.org/drawingml/2006/main" noChangeAspect="1"/>
+            </wp:cNvGraphicFramePr>
+            <a:graphic xmlns:a="http://schemas.openxmlformats.org/drawingml/2006/main">
+              <a:graphicData uri="http://schemas.openxmlformats.org/drawingml/2006/picture">
+                <pic:pic xmlns:pic="http://schemas.openxmlformats.org/drawingml/2006/picture">
+                  <pic:nvPicPr>
+                    <pic:cNvPr id="37" name="Picture 37"/>
+                    <pic:cNvPicPr/>
+                  </pic:nvPicPr>
+                  <pic:blipFill>
+                    <a:blip r:embed="rId35">
+                      <a:extLst>
+                        <a:ext uri="{28A0092B-C50C-407E-A947-70E740481C1C}">
+                          <a14:useLocalDpi xmlns:a14="http://schemas.microsoft.com/office/drawing/2010/main" val="0"/>
+                        </a:ext>
+                      </a:extLst>
+                    </a:blip>
+                    <a:stretch>
+                      <a:fillRect/>
+                    </a:stretch>
+                  </pic:blipFill>
+                  <pic:spPr>
+                    <a:xfrm>
+                      <a:off x="0" y="0"/>
+                      <a:ext cx="5631180" cy="6769100"/>
+                    </a:xfrm>
+                    <a:prstGeom prst="rect">
+                      <a:avLst/>
+                    </a:prstGeom>
+                  </pic:spPr>
+                </pic:pic>
+              </a:graphicData>
+            </a:graphic>
+            <wp14:sizeRelH relativeFrom="page">
+              <wp14:pctWidth>0</wp14:pctWidth>
+            </wp14:sizeRelH>
+            <wp14:sizeRelV relativeFrom="page">
+              <wp14:pctHeight>0</wp14:pctHeight>
+            </wp14:sizeRelV>
+          </wp:anchor>
+        </w:drawing>
+      </w:r>
+      <w:r>
+        <w:rPr>
+          <w:rFonts w:ascii="Times New Roman" w:hAnsi="Times New Roman" w:cs="Times New Roman"/>
+          <w:i/>
+          <w:iCs/>
+        </w:rPr>
+        <w:t>Sequence Diagram</w:t>
+      </w:r>
+      <w:r>
+        <w:rPr>
+          <w:rFonts w:ascii="Times New Roman" w:hAnsi="Times New Roman" w:cs="Times New Roman"/>
+          <w:i/>
+          <w:iCs/>
+        </w:rPr>
+        <w:t xml:space="preserve"> </w:t>
+      </w:r>
+      <w:r>
+        <w:rPr>
+          <w:rFonts w:ascii="Times New Roman" w:hAnsi="Times New Roman" w:cs="Times New Roman"/>
+        </w:rPr>
+        <w:t>Hapus Data Produk</w:t>
+      </w:r>
+    </w:p>
+    <w:p>
+      <w:pPr>
+        <w:pStyle w:val="ListParagraph"/>
         <w:tabs>
           <w:tab w:val="left" w:pos="4466"/>
         </w:tabs>
         <w:ind w:left="927"/>
         <w:rPr>
           <w:rFonts w:ascii="Times New Roman" w:hAnsi="Times New Roman" w:cs="Times New Roman"/>
-          <w:sz w:val="24"/>
-          <w:szCs w:val="24"/>
-        </w:rPr>
-      </w:pPr>
+          <w:i/>
+          <w:iCs/>
+        </w:rPr>
+      </w:pPr>
+    </w:p>
+    <w:p>
+      <w:pPr>
+        <w:pStyle w:val="ListParagraph"/>
+        <w:tabs>
+          <w:tab w:val="left" w:pos="4466"/>
+        </w:tabs>
+        <w:ind w:left="927"/>
+        <w:jc w:val="center"/>
+        <w:rPr>
+          <w:rFonts w:ascii="Times New Roman" w:hAnsi="Times New Roman" w:cs="Times New Roman"/>
+          <w:sz w:val="24"/>
+          <w:szCs w:val="24"/>
+        </w:rPr>
+      </w:pPr>
+      <w:r>
+        <w:rPr>
+          <w:rFonts w:ascii="Times New Roman" w:hAnsi="Times New Roman" w:cs="Times New Roman"/>
+          <w:b/>
+          <w:bCs/>
+          <w:sz w:val="24"/>
+          <w:szCs w:val="24"/>
+          <w:lang w:val="id-ID"/>
+        </w:rPr>
+        <w:t>Gambar 4.</w:t>
+      </w:r>
+      <w:r>
+        <w:rPr>
+          <w:rFonts w:ascii="Times New Roman" w:hAnsi="Times New Roman" w:cs="Times New Roman"/>
+          <w:b/>
+          <w:bCs/>
+          <w:sz w:val="24"/>
+          <w:szCs w:val="24"/>
+        </w:rPr>
+        <w:t>2</w:t>
+      </w:r>
+      <w:r>
+        <w:rPr>
+          <w:rFonts w:ascii="Times New Roman" w:hAnsi="Times New Roman" w:cs="Times New Roman"/>
+          <w:b/>
+          <w:bCs/>
+          <w:sz w:val="24"/>
+          <w:szCs w:val="24"/>
+        </w:rPr>
+        <w:t>8</w:t>
+      </w:r>
+      <w:r>
+        <w:rPr>
+          <w:rFonts w:ascii="Times New Roman" w:hAnsi="Times New Roman" w:cs="Times New Roman"/>
+          <w:b/>
+          <w:bCs/>
+          <w:sz w:val="24"/>
+          <w:szCs w:val="24"/>
+          <w:lang w:val="id-ID"/>
+        </w:rPr>
+        <w:t xml:space="preserve">  </w:t>
+      </w:r>
+      <w:r>
+        <w:rPr>
+          <w:rFonts w:ascii="Times New Roman" w:hAnsi="Times New Roman" w:cs="Times New Roman"/>
+          <w:i/>
+          <w:iCs/>
+          <w:sz w:val="24"/>
+          <w:szCs w:val="24"/>
+          <w:lang w:val="id-ID"/>
+        </w:rPr>
+        <w:t>S</w:t>
+      </w:r>
+      <w:r>
+        <w:rPr>
+          <w:rFonts w:ascii="Times New Roman" w:hAnsi="Times New Roman" w:cs="Times New Roman"/>
+          <w:i/>
+          <w:iCs/>
+          <w:sz w:val="24"/>
+          <w:szCs w:val="24"/>
+        </w:rPr>
+        <w:t xml:space="preserve">equence </w:t>
+      </w:r>
+      <w:r>
+        <w:rPr>
+          <w:rFonts w:ascii="Times New Roman" w:hAnsi="Times New Roman" w:cs="Times New Roman"/>
+          <w:i/>
+          <w:iCs/>
+          <w:sz w:val="24"/>
+          <w:szCs w:val="24"/>
+        </w:rPr>
+        <w:t>Diagram</w:t>
+      </w:r>
+      <w:r>
+        <w:rPr>
+          <w:rFonts w:ascii="Times New Roman" w:hAnsi="Times New Roman" w:cs="Times New Roman"/>
+          <w:sz w:val="24"/>
+          <w:szCs w:val="24"/>
+        </w:rPr>
+        <w:t xml:space="preserve"> </w:t>
+      </w:r>
+      <w:r>
+        <w:rPr>
+          <w:rFonts w:ascii="Times New Roman" w:hAnsi="Times New Roman" w:cs="Times New Roman"/>
+          <w:sz w:val="24"/>
+          <w:szCs w:val="24"/>
+        </w:rPr>
+        <w:t>Hapus</w:t>
+      </w:r>
+      <w:r>
+        <w:rPr>
+          <w:rFonts w:ascii="Times New Roman" w:hAnsi="Times New Roman" w:cs="Times New Roman"/>
+          <w:sz w:val="24"/>
+          <w:szCs w:val="24"/>
+        </w:rPr>
+        <w:t xml:space="preserve"> Data Produk</w:t>
+      </w:r>
     </w:p>
     <w:p>
       <w:pPr>
@@ -40501,6 +40726,7 @@
           <w:sz w:val="24"/>
           <w:szCs w:val="24"/>
         </w:rPr>
+        <w:lastRenderedPageBreak/>
         <w:drawing>
           <wp:anchor distT="0" distB="0" distL="114300" distR="114300" simplePos="0" relativeHeight="251705344" behindDoc="0" locked="0" layoutInCell="1" allowOverlap="1" wp14:anchorId="229F4E9B" wp14:editId="12FEAA1D">
             <wp:simplePos x="0" y="0"/>
@@ -40527,7 +40753,7 @@
                     </pic:cNvPicPr>
                   </pic:nvPicPr>
                   <pic:blipFill>
-                    <a:blip r:embed="rId35">
+                    <a:blip r:embed="rId36">
                       <a:extLst>
                         <a:ext uri="{28A0092B-C50C-407E-A947-70E740481C1C}">
                           <a14:useLocalDpi xmlns:a14="http://schemas.microsoft.com/office/drawing/2010/main" val="0"/>
@@ -40634,7 +40860,7 @@
           <w:sz w:val="24"/>
           <w:szCs w:val="24"/>
         </w:rPr>
-        <w:t>7</w:t>
+        <w:t>9</w:t>
       </w:r>
       <w:r>
         <w:rPr>
@@ -40827,7 +41053,7 @@
                     <pic:cNvPicPr/>
                   </pic:nvPicPr>
                   <pic:blipFill>
-                    <a:blip r:embed="rId36">
+                    <a:blip r:embed="rId37">
                       <a:extLst>
                         <a:ext uri="{28A0092B-C50C-407E-A947-70E740481C1C}">
                           <a14:useLocalDpi xmlns:a14="http://schemas.microsoft.com/office/drawing/2010/main" val="0"/>
@@ -40913,7 +41139,7 @@
           <w:sz w:val="24"/>
           <w:szCs w:val="24"/>
         </w:rPr>
-        <w:t>27</w:t>
+        <w:t>30</w:t>
       </w:r>
       <w:r>
         <w:rPr>
@@ -40972,6 +41198,269 @@
           <w:szCs w:val="24"/>
         </w:rPr>
         <w:t>Ubah</w:t>
+      </w:r>
+      <w:r>
+        <w:rPr>
+          <w:rFonts w:ascii="Times New Roman" w:hAnsi="Times New Roman" w:cs="Times New Roman"/>
+          <w:sz w:val="24"/>
+          <w:szCs w:val="24"/>
+        </w:rPr>
+        <w:t xml:space="preserve"> Kategori Rasa</w:t>
+      </w:r>
+    </w:p>
+    <w:p>
+      <w:pPr>
+        <w:pStyle w:val="ListParagraph"/>
+        <w:tabs>
+          <w:tab w:val="left" w:pos="567"/>
+        </w:tabs>
+        <w:spacing w:after="0" w:line="480" w:lineRule="auto"/>
+        <w:ind w:left="927"/>
+        <w:jc w:val="center"/>
+        <w:rPr>
+          <w:rFonts w:ascii="Times New Roman" w:hAnsi="Times New Roman" w:cs="Times New Roman"/>
+          <w:sz w:val="24"/>
+          <w:szCs w:val="24"/>
+        </w:rPr>
+      </w:pPr>
+    </w:p>
+    <w:p>
+      <w:pPr>
+        <w:pStyle w:val="ListParagraph"/>
+        <w:tabs>
+          <w:tab w:val="left" w:pos="567"/>
+        </w:tabs>
+        <w:spacing w:after="0" w:line="480" w:lineRule="auto"/>
+        <w:ind w:left="927"/>
+        <w:jc w:val="center"/>
+        <w:rPr>
+          <w:rFonts w:ascii="Times New Roman" w:hAnsi="Times New Roman" w:cs="Times New Roman"/>
+          <w:sz w:val="24"/>
+          <w:szCs w:val="24"/>
+        </w:rPr>
+      </w:pPr>
+    </w:p>
+    <w:p>
+      <w:pPr>
+        <w:pStyle w:val="ListParagraph"/>
+        <w:tabs>
+          <w:tab w:val="left" w:pos="567"/>
+        </w:tabs>
+        <w:spacing w:after="0" w:line="480" w:lineRule="auto"/>
+        <w:ind w:left="927"/>
+        <w:jc w:val="center"/>
+        <w:rPr>
+          <w:rFonts w:ascii="Times New Roman" w:hAnsi="Times New Roman" w:cs="Times New Roman"/>
+          <w:sz w:val="24"/>
+          <w:szCs w:val="24"/>
+        </w:rPr>
+      </w:pPr>
+    </w:p>
+    <w:p>
+      <w:pPr>
+        <w:pStyle w:val="ListParagraph"/>
+        <w:numPr>
+          <w:ilvl w:val="0"/>
+          <w:numId w:val="33"/>
+        </w:numPr>
+        <w:tabs>
+          <w:tab w:val="left" w:pos="567"/>
+        </w:tabs>
+        <w:spacing w:after="0" w:line="480" w:lineRule="auto"/>
+        <w:ind w:left="567" w:hanging="567"/>
+        <w:jc w:val="both"/>
+        <w:rPr>
+          <w:rFonts w:ascii="Times New Roman" w:hAnsi="Times New Roman" w:cs="Times New Roman"/>
+          <w:sz w:val="24"/>
+          <w:szCs w:val="24"/>
+        </w:rPr>
+      </w:pPr>
+      <w:r>
+        <w:rPr>
+          <w:rFonts w:ascii="Times New Roman" w:hAnsi="Times New Roman" w:cs="Times New Roman"/>
+          <w:noProof/>
+          <w:sz w:val="24"/>
+          <w:szCs w:val="24"/>
+        </w:rPr>
+        <w:lastRenderedPageBreak/>
+        <w:drawing>
+          <wp:anchor distT="0" distB="0" distL="114300" distR="114300" simplePos="0" relativeHeight="251719680" behindDoc="0" locked="0" layoutInCell="1" allowOverlap="1" wp14:anchorId="33FC034D" wp14:editId="7D54A12B">
+            <wp:simplePos x="0" y="0"/>
+            <wp:positionH relativeFrom="margin">
+              <wp:align>left</wp:align>
+            </wp:positionH>
+            <wp:positionV relativeFrom="paragraph">
+              <wp:posOffset>353695</wp:posOffset>
+            </wp:positionV>
+            <wp:extent cx="5629275" cy="6837045"/>
+            <wp:effectExtent l="0" t="0" r="0" b="1905"/>
+            <wp:wrapTopAndBottom/>
+            <wp:docPr id="39" name="Picture 39"/>
+            <wp:cNvGraphicFramePr>
+              <a:graphicFrameLocks xmlns:a="http://schemas.openxmlformats.org/drawingml/2006/main" noChangeAspect="1"/>
+            </wp:cNvGraphicFramePr>
+            <a:graphic xmlns:a="http://schemas.openxmlformats.org/drawingml/2006/main">
+              <a:graphicData uri="http://schemas.openxmlformats.org/drawingml/2006/picture">
+                <pic:pic xmlns:pic="http://schemas.openxmlformats.org/drawingml/2006/picture">
+                  <pic:nvPicPr>
+                    <pic:cNvPr id="39" name="Picture 39"/>
+                    <pic:cNvPicPr/>
+                  </pic:nvPicPr>
+                  <pic:blipFill>
+                    <a:blip r:embed="rId38">
+                      <a:extLst>
+                        <a:ext uri="{28A0092B-C50C-407E-A947-70E740481C1C}">
+                          <a14:useLocalDpi xmlns:a14="http://schemas.microsoft.com/office/drawing/2010/main" val="0"/>
+                        </a:ext>
+                      </a:extLst>
+                    </a:blip>
+                    <a:stretch>
+                      <a:fillRect/>
+                    </a:stretch>
+                  </pic:blipFill>
+                  <pic:spPr>
+                    <a:xfrm>
+                      <a:off x="0" y="0"/>
+                      <a:ext cx="5636241" cy="6845680"/>
+                    </a:xfrm>
+                    <a:prstGeom prst="rect">
+                      <a:avLst/>
+                    </a:prstGeom>
+                  </pic:spPr>
+                </pic:pic>
+              </a:graphicData>
+            </a:graphic>
+            <wp14:sizeRelH relativeFrom="page">
+              <wp14:pctWidth>0</wp14:pctWidth>
+            </wp14:sizeRelH>
+            <wp14:sizeRelV relativeFrom="page">
+              <wp14:pctHeight>0</wp14:pctHeight>
+            </wp14:sizeRelV>
+          </wp:anchor>
+        </w:drawing>
+      </w:r>
+      <w:r>
+        <w:rPr>
+          <w:rFonts w:ascii="Times New Roman" w:hAnsi="Times New Roman" w:cs="Times New Roman"/>
+          <w:i/>
+          <w:iCs/>
+          <w:sz w:val="24"/>
+          <w:szCs w:val="24"/>
+        </w:rPr>
+        <w:t xml:space="preserve">Sequence Diagram </w:t>
+      </w:r>
+      <w:r>
+        <w:rPr>
+          <w:rFonts w:ascii="Times New Roman" w:hAnsi="Times New Roman" w:cs="Times New Roman"/>
+          <w:sz w:val="24"/>
+          <w:szCs w:val="24"/>
+        </w:rPr>
+        <w:t>Hapus Kategori Rasa</w:t>
+      </w:r>
+    </w:p>
+    <w:p>
+      <w:pPr>
+        <w:pStyle w:val="ListParagraph"/>
+        <w:tabs>
+          <w:tab w:val="left" w:pos="567"/>
+        </w:tabs>
+        <w:spacing w:after="0" w:line="480" w:lineRule="auto"/>
+        <w:ind w:left="927"/>
+        <w:jc w:val="center"/>
+        <w:rPr>
+          <w:rFonts w:ascii="Times New Roman" w:hAnsi="Times New Roman" w:cs="Times New Roman"/>
+          <w:sz w:val="24"/>
+          <w:szCs w:val="24"/>
+        </w:rPr>
+      </w:pPr>
+      <w:r>
+        <w:rPr>
+          <w:rFonts w:ascii="Times New Roman" w:hAnsi="Times New Roman" w:cs="Times New Roman"/>
+          <w:b/>
+          <w:bCs/>
+          <w:sz w:val="24"/>
+          <w:szCs w:val="24"/>
+          <w:lang w:val="id-ID"/>
+        </w:rPr>
+        <w:t>Gambar 4.</w:t>
+      </w:r>
+      <w:r>
+        <w:rPr>
+          <w:rFonts w:ascii="Times New Roman" w:hAnsi="Times New Roman" w:cs="Times New Roman"/>
+          <w:b/>
+          <w:bCs/>
+          <w:sz w:val="24"/>
+          <w:szCs w:val="24"/>
+        </w:rPr>
+        <w:t>3</w:t>
+      </w:r>
+      <w:r>
+        <w:rPr>
+          <w:rFonts w:ascii="Times New Roman" w:hAnsi="Times New Roman" w:cs="Times New Roman"/>
+          <w:b/>
+          <w:bCs/>
+          <w:sz w:val="24"/>
+          <w:szCs w:val="24"/>
+        </w:rPr>
+        <w:t>1</w:t>
+      </w:r>
+      <w:r>
+        <w:rPr>
+          <w:rFonts w:ascii="Times New Roman" w:hAnsi="Times New Roman" w:cs="Times New Roman"/>
+          <w:b/>
+          <w:bCs/>
+          <w:sz w:val="24"/>
+          <w:szCs w:val="24"/>
+          <w:lang w:val="id-ID"/>
+        </w:rPr>
+        <w:t xml:space="preserve">  </w:t>
+      </w:r>
+      <w:r>
+        <w:rPr>
+          <w:rFonts w:ascii="Times New Roman" w:hAnsi="Times New Roman" w:cs="Times New Roman"/>
+          <w:i/>
+          <w:iCs/>
+          <w:sz w:val="24"/>
+          <w:szCs w:val="24"/>
+          <w:lang w:val="id-ID"/>
+        </w:rPr>
+        <w:t>S</w:t>
+      </w:r>
+      <w:r>
+        <w:rPr>
+          <w:rFonts w:ascii="Times New Roman" w:hAnsi="Times New Roman" w:cs="Times New Roman"/>
+          <w:i/>
+          <w:iCs/>
+          <w:sz w:val="24"/>
+          <w:szCs w:val="24"/>
+        </w:rPr>
+        <w:t xml:space="preserve">equence </w:t>
+      </w:r>
+      <w:r>
+        <w:rPr>
+          <w:rFonts w:ascii="Times New Roman" w:hAnsi="Times New Roman" w:cs="Times New Roman"/>
+          <w:i/>
+          <w:iCs/>
+          <w:sz w:val="24"/>
+          <w:szCs w:val="24"/>
+        </w:rPr>
+        <w:t>Diagram</w:t>
+      </w:r>
+      <w:r>
+        <w:rPr>
+          <w:rFonts w:ascii="Times New Roman" w:hAnsi="Times New Roman" w:cs="Times New Roman"/>
+          <w:sz w:val="24"/>
+          <w:szCs w:val="24"/>
+        </w:rPr>
+        <w:t xml:space="preserve"> </w:t>
+      </w:r>
+      <w:r>
+        <w:rPr>
+          <w:rFonts w:ascii="Times New Roman" w:hAnsi="Times New Roman" w:cs="Times New Roman"/>
+          <w:sz w:val="24"/>
+          <w:szCs w:val="24"/>
+        </w:rPr>
+        <w:t>Hapus</w:t>
       </w:r>
       <w:r>
         <w:rPr>
@@ -41087,15 +41576,15 @@
           <w:szCs w:val="24"/>
         </w:rPr>
         <w:drawing>
-          <wp:anchor distT="0" distB="0" distL="114300" distR="114300" simplePos="0" relativeHeight="251710464" behindDoc="0" locked="0" layoutInCell="1" allowOverlap="1" wp14:anchorId="534B0ACF" wp14:editId="4284CAC6">
+          <wp:anchor distT="0" distB="0" distL="114300" distR="114300" simplePos="0" relativeHeight="251710464" behindDoc="0" locked="0" layoutInCell="1" allowOverlap="1" wp14:anchorId="534B0ACF" wp14:editId="5452025B">
             <wp:simplePos x="0" y="0"/>
             <wp:positionH relativeFrom="margin">
-              <wp:align>right</wp:align>
+              <wp:posOffset>6985</wp:posOffset>
             </wp:positionH>
             <wp:positionV relativeFrom="paragraph">
-              <wp:posOffset>491490</wp:posOffset>
+              <wp:posOffset>490220</wp:posOffset>
             </wp:positionV>
-            <wp:extent cx="5035550" cy="6652260"/>
+            <wp:extent cx="5721350" cy="6652260"/>
             <wp:effectExtent l="0" t="0" r="0" b="0"/>
             <wp:wrapTopAndBottom/>
             <wp:docPr id="30" name="Picture 30"/>
@@ -41112,7 +41601,7 @@
                     </pic:cNvPicPr>
                   </pic:nvPicPr>
                   <pic:blipFill>
-                    <a:blip r:embed="rId37">
+                    <a:blip r:embed="rId39">
                       <a:extLst>
                         <a:ext uri="{28A0092B-C50C-407E-A947-70E740481C1C}">
                           <a14:useLocalDpi xmlns:a14="http://schemas.microsoft.com/office/drawing/2010/main" val="0"/>
@@ -41126,7 +41615,7 @@
                   <pic:spPr bwMode="auto">
                     <a:xfrm>
                       <a:off x="0" y="0"/>
-                      <a:ext cx="5035550" cy="6652260"/>
+                      <a:ext cx="5721350" cy="6652260"/>
                     </a:xfrm>
                     <a:prstGeom prst="rect">
                       <a:avLst/>
@@ -41220,17 +41709,7 @@
           <w:sz w:val="24"/>
           <w:szCs w:val="24"/>
         </w:rPr>
-        <w:t>2</w:t>
-      </w:r>
-      <w:r>
-        <w:rPr>
-          <w:rFonts w:ascii="Times New Roman" w:hAnsi="Times New Roman" w:cs="Times New Roman"/>
-          <w:b/>
-          <w:bCs/>
-          <w:sz w:val="24"/>
-          <w:szCs w:val="24"/>
-        </w:rPr>
-        <w:t>8</w:t>
+        <w:t>32</w:t>
       </w:r>
       <w:r>
         <w:rPr>
@@ -41364,7 +41843,7 @@
                     <pic:cNvPicPr/>
                   </pic:nvPicPr>
                   <pic:blipFill>
-                    <a:blip r:embed="rId38">
+                    <a:blip r:embed="rId40">
                       <a:extLst>
                         <a:ext uri="{28A0092B-C50C-407E-A947-70E740481C1C}">
                           <a14:useLocalDpi xmlns:a14="http://schemas.microsoft.com/office/drawing/2010/main" val="0"/>
@@ -41420,20 +41899,103 @@
         <w:pStyle w:val="ListParagraph"/>
         <w:tabs>
           <w:tab w:val="left" w:pos="567"/>
-          <w:tab w:val="left" w:pos="4795"/>
         </w:tabs>
-        <w:spacing w:line="480" w:lineRule="auto"/>
+        <w:spacing w:after="0" w:line="480" w:lineRule="auto"/>
         <w:ind w:left="927"/>
-        <w:jc w:val="both"/>
+        <w:jc w:val="center"/>
+        <w:rPr>
+          <w:rFonts w:ascii="Times New Roman" w:hAnsi="Times New Roman" w:cs="Times New Roman"/>
+          <w:sz w:val="24"/>
+          <w:szCs w:val="24"/>
+        </w:rPr>
+      </w:pPr>
+      <w:r>
+        <w:rPr>
+          <w:rFonts w:ascii="Times New Roman" w:hAnsi="Times New Roman" w:cs="Times New Roman"/>
+          <w:b/>
+          <w:bCs/>
+          <w:sz w:val="24"/>
+          <w:szCs w:val="24"/>
+          <w:lang w:val="id-ID"/>
+        </w:rPr>
+        <w:t>Gambar 4.</w:t>
+      </w:r>
+      <w:r>
+        <w:rPr>
+          <w:rFonts w:ascii="Times New Roman" w:hAnsi="Times New Roman" w:cs="Times New Roman"/>
+          <w:b/>
+          <w:bCs/>
+          <w:sz w:val="24"/>
+          <w:szCs w:val="24"/>
+        </w:rPr>
+        <w:t>33</w:t>
+      </w:r>
+      <w:r>
+        <w:rPr>
+          <w:rFonts w:ascii="Times New Roman" w:hAnsi="Times New Roman" w:cs="Times New Roman"/>
+          <w:b/>
+          <w:bCs/>
+          <w:sz w:val="24"/>
+          <w:szCs w:val="24"/>
+          <w:lang w:val="id-ID"/>
+        </w:rPr>
+        <w:t xml:space="preserve"> </w:t>
+      </w:r>
+      <w:r>
         <w:rPr>
           <w:rFonts w:ascii="Times New Roman" w:hAnsi="Times New Roman" w:cs="Times New Roman"/>
           <w:i/>
           <w:iCs/>
-          <w:noProof/>
-          <w:sz w:val="24"/>
-          <w:szCs w:val="24"/>
-        </w:rPr>
-      </w:pPr>
+          <w:sz w:val="24"/>
+          <w:szCs w:val="24"/>
+          <w:lang w:val="id-ID"/>
+        </w:rPr>
+        <w:t>S</w:t>
+      </w:r>
+      <w:r>
+        <w:rPr>
+          <w:rFonts w:ascii="Times New Roman" w:hAnsi="Times New Roman" w:cs="Times New Roman"/>
+          <w:i/>
+          <w:iCs/>
+          <w:sz w:val="24"/>
+          <w:szCs w:val="24"/>
+        </w:rPr>
+        <w:t xml:space="preserve">equence </w:t>
+      </w:r>
+      <w:r>
+        <w:rPr>
+          <w:rFonts w:ascii="Times New Roman" w:hAnsi="Times New Roman" w:cs="Times New Roman"/>
+          <w:i/>
+          <w:iCs/>
+          <w:sz w:val="24"/>
+          <w:szCs w:val="24"/>
+        </w:rPr>
+        <w:t>Diagram</w:t>
+      </w:r>
+      <w:r>
+        <w:rPr>
+          <w:rFonts w:ascii="Times New Roman" w:hAnsi="Times New Roman" w:cs="Times New Roman"/>
+          <w:sz w:val="24"/>
+          <w:szCs w:val="24"/>
+        </w:rPr>
+        <w:t xml:space="preserve"> </w:t>
+      </w:r>
+      <w:r>
+        <w:rPr>
+          <w:rFonts w:ascii="Times New Roman" w:hAnsi="Times New Roman" w:cs="Times New Roman"/>
+          <w:sz w:val="24"/>
+          <w:szCs w:val="24"/>
+        </w:rPr>
+        <w:t>Ubah</w:t>
+      </w:r>
+      <w:r>
+        <w:rPr>
+          <w:rFonts w:ascii="Times New Roman" w:hAnsi="Times New Roman" w:cs="Times New Roman"/>
+          <w:sz w:val="24"/>
+          <w:szCs w:val="24"/>
+        </w:rPr>
+        <w:t xml:space="preserve"> Kategori Ukuran</w:t>
+      </w:r>
     </w:p>
     <w:p>
       <w:pPr>
@@ -41450,6 +42012,156 @@
           <w:szCs w:val="24"/>
         </w:rPr>
       </w:pPr>
+    </w:p>
+    <w:p>
+      <w:pPr>
+        <w:pStyle w:val="ListParagraph"/>
+        <w:tabs>
+          <w:tab w:val="left" w:pos="567"/>
+        </w:tabs>
+        <w:spacing w:after="0" w:line="480" w:lineRule="auto"/>
+        <w:ind w:left="927"/>
+        <w:jc w:val="center"/>
+        <w:rPr>
+          <w:rFonts w:ascii="Times New Roman" w:hAnsi="Times New Roman" w:cs="Times New Roman"/>
+          <w:sz w:val="24"/>
+          <w:szCs w:val="24"/>
+        </w:rPr>
+      </w:pPr>
+    </w:p>
+    <w:p>
+      <w:pPr>
+        <w:pStyle w:val="ListParagraph"/>
+        <w:numPr>
+          <w:ilvl w:val="0"/>
+          <w:numId w:val="33"/>
+        </w:numPr>
+        <w:tabs>
+          <w:tab w:val="left" w:pos="567"/>
+        </w:tabs>
+        <w:spacing w:after="0" w:line="480" w:lineRule="auto"/>
+        <w:ind w:left="567" w:hanging="567"/>
+        <w:jc w:val="both"/>
+        <w:rPr>
+          <w:rFonts w:ascii="Times New Roman" w:hAnsi="Times New Roman" w:cs="Times New Roman"/>
+          <w:sz w:val="24"/>
+          <w:szCs w:val="24"/>
+        </w:rPr>
+      </w:pPr>
+      <w:r>
+        <w:rPr>
+          <w:rFonts w:ascii="Times New Roman" w:hAnsi="Times New Roman" w:cs="Times New Roman"/>
+          <w:noProof/>
+          <w:sz w:val="24"/>
+          <w:szCs w:val="24"/>
+        </w:rPr>
+        <w:lastRenderedPageBreak/>
+        <w:drawing>
+          <wp:anchor distT="0" distB="0" distL="114300" distR="114300" simplePos="0" relativeHeight="251720704" behindDoc="0" locked="0" layoutInCell="1" allowOverlap="1" wp14:anchorId="3CE9F1A0" wp14:editId="65B158A3">
+            <wp:simplePos x="0" y="0"/>
+            <wp:positionH relativeFrom="margin">
+              <wp:align>left</wp:align>
+            </wp:positionH>
+            <wp:positionV relativeFrom="paragraph">
+              <wp:posOffset>353695</wp:posOffset>
+            </wp:positionV>
+            <wp:extent cx="5629275" cy="5760720"/>
+            <wp:effectExtent l="0" t="0" r="9525" b="0"/>
+            <wp:wrapTopAndBottom/>
+            <wp:docPr id="40" name="Picture 40"/>
+            <wp:cNvGraphicFramePr>
+              <a:graphicFrameLocks xmlns:a="http://schemas.openxmlformats.org/drawingml/2006/main" noChangeAspect="1"/>
+            </wp:cNvGraphicFramePr>
+            <a:graphic xmlns:a="http://schemas.openxmlformats.org/drawingml/2006/main">
+              <a:graphicData uri="http://schemas.openxmlformats.org/drawingml/2006/picture">
+                <pic:pic xmlns:pic="http://schemas.openxmlformats.org/drawingml/2006/picture">
+                  <pic:nvPicPr>
+                    <pic:cNvPr id="40" name="Picture 40"/>
+                    <pic:cNvPicPr/>
+                  </pic:nvPicPr>
+                  <pic:blipFill>
+                    <a:blip r:embed="rId41">
+                      <a:extLst>
+                        <a:ext uri="{28A0092B-C50C-407E-A947-70E740481C1C}">
+                          <a14:useLocalDpi xmlns:a14="http://schemas.microsoft.com/office/drawing/2010/main" val="0"/>
+                        </a:ext>
+                      </a:extLst>
+                    </a:blip>
+                    <a:stretch>
+                      <a:fillRect/>
+                    </a:stretch>
+                  </pic:blipFill>
+                  <pic:spPr>
+                    <a:xfrm>
+                      <a:off x="0" y="0"/>
+                      <a:ext cx="5629275" cy="5760720"/>
+                    </a:xfrm>
+                    <a:prstGeom prst="rect">
+                      <a:avLst/>
+                    </a:prstGeom>
+                  </pic:spPr>
+                </pic:pic>
+              </a:graphicData>
+            </a:graphic>
+            <wp14:sizeRelH relativeFrom="page">
+              <wp14:pctWidth>0</wp14:pctWidth>
+            </wp14:sizeRelH>
+            <wp14:sizeRelV relativeFrom="page">
+              <wp14:pctHeight>0</wp14:pctHeight>
+            </wp14:sizeRelV>
+          </wp:anchor>
+        </w:drawing>
+      </w:r>
+      <w:r>
+        <w:rPr>
+          <w:rFonts w:ascii="Times New Roman" w:hAnsi="Times New Roman" w:cs="Times New Roman"/>
+          <w:i/>
+          <w:iCs/>
+          <w:sz w:val="24"/>
+          <w:szCs w:val="24"/>
+        </w:rPr>
+        <w:t xml:space="preserve">Sequence Diagram </w:t>
+      </w:r>
+      <w:r>
+        <w:rPr>
+          <w:rFonts w:ascii="Times New Roman" w:hAnsi="Times New Roman" w:cs="Times New Roman"/>
+          <w:sz w:val="24"/>
+          <w:szCs w:val="24"/>
+        </w:rPr>
+        <w:t>Hapus Kategori Ukuran</w:t>
+      </w:r>
+    </w:p>
+    <w:p>
+      <w:pPr>
+        <w:pStyle w:val="ListParagraph"/>
+        <w:tabs>
+          <w:tab w:val="left" w:pos="567"/>
+        </w:tabs>
+        <w:spacing w:after="0" w:line="480" w:lineRule="auto"/>
+        <w:ind w:left="927"/>
+        <w:jc w:val="both"/>
+        <w:rPr>
+          <w:rFonts w:ascii="Times New Roman" w:hAnsi="Times New Roman" w:cs="Times New Roman"/>
+          <w:sz w:val="24"/>
+          <w:szCs w:val="24"/>
+        </w:rPr>
+      </w:pPr>
+    </w:p>
+    <w:p>
+      <w:pPr>
+        <w:pStyle w:val="ListParagraph"/>
+        <w:tabs>
+          <w:tab w:val="left" w:pos="567"/>
+        </w:tabs>
+        <w:spacing w:after="0" w:line="480" w:lineRule="auto"/>
+        <w:ind w:left="927"/>
+        <w:jc w:val="center"/>
+        <w:rPr>
+          <w:rFonts w:ascii="Times New Roman" w:hAnsi="Times New Roman" w:cs="Times New Roman"/>
+          <w:sz w:val="24"/>
+          <w:szCs w:val="24"/>
+        </w:rPr>
+      </w:pPr>
       <w:r>
         <w:rPr>
           <w:rFonts w:ascii="Times New Roman" w:hAnsi="Times New Roman" w:cs="Times New Roman"/>
@@ -41469,7 +42181,7 @@
           <w:sz w:val="24"/>
           <w:szCs w:val="24"/>
         </w:rPr>
-        <w:t>28</w:t>
+        <w:t>34</w:t>
       </w:r>
       <w:r>
         <w:rPr>
@@ -41527,7 +42239,7 @@
           <w:sz w:val="24"/>
           <w:szCs w:val="24"/>
         </w:rPr>
-        <w:t>Ubah</w:t>
+        <w:t>Hapus</w:t>
       </w:r>
       <w:r>
         <w:rPr>
@@ -41600,7 +42312,7 @@
                     </pic:cNvPicPr>
                   </pic:nvPicPr>
                   <pic:blipFill>
-                    <a:blip r:embed="rId39">
+                    <a:blip r:embed="rId42">
                       <a:extLst>
                         <a:ext uri="{28A0092B-C50C-407E-A947-70E740481C1C}">
                           <a14:useLocalDpi xmlns:a14="http://schemas.microsoft.com/office/drawing/2010/main" val="0"/>
@@ -41689,17 +42401,7 @@
           <w:sz w:val="24"/>
           <w:szCs w:val="24"/>
         </w:rPr>
-        <w:t>2</w:t>
-      </w:r>
-      <w:r>
-        <w:rPr>
-          <w:rFonts w:ascii="Times New Roman" w:hAnsi="Times New Roman" w:cs="Times New Roman"/>
-          <w:b/>
-          <w:bCs/>
-          <w:sz w:val="24"/>
-          <w:szCs w:val="24"/>
-        </w:rPr>
-        <w:t>9</w:t>
+        <w:t>35</w:t>
       </w:r>
       <w:r>
         <w:rPr>
@@ -41875,7 +42577,7 @@
                     <pic:cNvPicPr/>
                   </pic:nvPicPr>
                   <pic:blipFill>
-                    <a:blip r:embed="rId40">
+                    <a:blip r:embed="rId43">
                       <a:extLst>
                         <a:ext uri="{28A0092B-C50C-407E-A947-70E740481C1C}">
                           <a14:useLocalDpi xmlns:a14="http://schemas.microsoft.com/office/drawing/2010/main" val="0"/>
@@ -41960,7 +42662,7 @@
           <w:sz w:val="24"/>
           <w:szCs w:val="24"/>
         </w:rPr>
-        <w:t>29</w:t>
+        <w:t>36</w:t>
       </w:r>
       <w:r>
         <w:rPr>
@@ -42037,7 +42739,7 @@
         </w:tabs>
         <w:spacing w:after="0" w:line="480" w:lineRule="auto"/>
         <w:ind w:left="927"/>
-        <w:jc w:val="both"/>
+        <w:jc w:val="center"/>
         <w:rPr>
           <w:rFonts w:ascii="Times New Roman" w:hAnsi="Times New Roman" w:cs="Times New Roman"/>
           <w:sz w:val="24"/>
@@ -42053,6 +42755,252 @@
         </w:tabs>
         <w:spacing w:after="0" w:line="480" w:lineRule="auto"/>
         <w:ind w:left="927"/>
+        <w:jc w:val="center"/>
+        <w:rPr>
+          <w:rFonts w:ascii="Times New Roman" w:hAnsi="Times New Roman" w:cs="Times New Roman"/>
+          <w:sz w:val="24"/>
+          <w:szCs w:val="24"/>
+        </w:rPr>
+      </w:pPr>
+    </w:p>
+    <w:p>
+      <w:pPr>
+        <w:pStyle w:val="ListParagraph"/>
+        <w:tabs>
+          <w:tab w:val="left" w:pos="567"/>
+        </w:tabs>
+        <w:spacing w:after="0" w:line="480" w:lineRule="auto"/>
+        <w:ind w:left="927"/>
+        <w:jc w:val="center"/>
+        <w:rPr>
+          <w:rFonts w:ascii="Times New Roman" w:hAnsi="Times New Roman" w:cs="Times New Roman"/>
+          <w:sz w:val="24"/>
+          <w:szCs w:val="24"/>
+        </w:rPr>
+      </w:pPr>
+    </w:p>
+    <w:p>
+      <w:pPr>
+        <w:pStyle w:val="ListParagraph"/>
+        <w:numPr>
+          <w:ilvl w:val="0"/>
+          <w:numId w:val="33"/>
+        </w:numPr>
+        <w:tabs>
+          <w:tab w:val="left" w:pos="567"/>
+        </w:tabs>
+        <w:spacing w:after="0" w:line="480" w:lineRule="auto"/>
+        <w:ind w:left="567" w:hanging="567"/>
+        <w:jc w:val="both"/>
+        <w:rPr>
+          <w:rFonts w:ascii="Times New Roman" w:hAnsi="Times New Roman" w:cs="Times New Roman"/>
+          <w:sz w:val="24"/>
+          <w:szCs w:val="24"/>
+        </w:rPr>
+      </w:pPr>
+      <w:r>
+        <w:rPr>
+          <w:rFonts w:ascii="Times New Roman" w:hAnsi="Times New Roman" w:cs="Times New Roman"/>
+          <w:noProof/>
+          <w:sz w:val="24"/>
+          <w:szCs w:val="24"/>
+        </w:rPr>
+        <w:lastRenderedPageBreak/>
+        <w:drawing>
+          <wp:anchor distT="0" distB="0" distL="114300" distR="114300" simplePos="0" relativeHeight="251721728" behindDoc="0" locked="0" layoutInCell="1" allowOverlap="1" wp14:anchorId="19A5E5BB" wp14:editId="45921AE3">
+            <wp:simplePos x="0" y="0"/>
+            <wp:positionH relativeFrom="margin">
+              <wp:align>left</wp:align>
+            </wp:positionH>
+            <wp:positionV relativeFrom="paragraph">
+              <wp:posOffset>353695</wp:posOffset>
+            </wp:positionV>
+            <wp:extent cx="5687060" cy="7092950"/>
+            <wp:effectExtent l="0" t="0" r="8890" b="0"/>
+            <wp:wrapTopAndBottom/>
+            <wp:docPr id="41" name="Picture 41"/>
+            <wp:cNvGraphicFramePr>
+              <a:graphicFrameLocks xmlns:a="http://schemas.openxmlformats.org/drawingml/2006/main" noChangeAspect="1"/>
+            </wp:cNvGraphicFramePr>
+            <a:graphic xmlns:a="http://schemas.openxmlformats.org/drawingml/2006/main">
+              <a:graphicData uri="http://schemas.openxmlformats.org/drawingml/2006/picture">
+                <pic:pic xmlns:pic="http://schemas.openxmlformats.org/drawingml/2006/picture">
+                  <pic:nvPicPr>
+                    <pic:cNvPr id="41" name="Picture 41"/>
+                    <pic:cNvPicPr/>
+                  </pic:nvPicPr>
+                  <pic:blipFill>
+                    <a:blip r:embed="rId44">
+                      <a:extLst>
+                        <a:ext uri="{28A0092B-C50C-407E-A947-70E740481C1C}">
+                          <a14:useLocalDpi xmlns:a14="http://schemas.microsoft.com/office/drawing/2010/main" val="0"/>
+                        </a:ext>
+                      </a:extLst>
+                    </a:blip>
+                    <a:stretch>
+                      <a:fillRect/>
+                    </a:stretch>
+                  </pic:blipFill>
+                  <pic:spPr>
+                    <a:xfrm>
+                      <a:off x="0" y="0"/>
+                      <a:ext cx="5696167" cy="7104020"/>
+                    </a:xfrm>
+                    <a:prstGeom prst="rect">
+                      <a:avLst/>
+                    </a:prstGeom>
+                  </pic:spPr>
+                </pic:pic>
+              </a:graphicData>
+            </a:graphic>
+            <wp14:sizeRelH relativeFrom="page">
+              <wp14:pctWidth>0</wp14:pctWidth>
+            </wp14:sizeRelH>
+            <wp14:sizeRelV relativeFrom="page">
+              <wp14:pctHeight>0</wp14:pctHeight>
+            </wp14:sizeRelV>
+          </wp:anchor>
+        </w:drawing>
+      </w:r>
+      <w:r>
+        <w:rPr>
+          <w:rFonts w:ascii="Times New Roman" w:hAnsi="Times New Roman" w:cs="Times New Roman"/>
+          <w:i/>
+          <w:iCs/>
+          <w:sz w:val="24"/>
+          <w:szCs w:val="24"/>
+        </w:rPr>
+        <w:t xml:space="preserve">Sequence Diagram </w:t>
+      </w:r>
+      <w:r>
+        <w:rPr>
+          <w:rFonts w:ascii="Times New Roman" w:hAnsi="Times New Roman" w:cs="Times New Roman"/>
+          <w:sz w:val="24"/>
+          <w:szCs w:val="24"/>
+        </w:rPr>
+        <w:t>Hapus Data Admin</w:t>
+      </w:r>
+    </w:p>
+    <w:p>
+      <w:pPr>
+        <w:pStyle w:val="ListParagraph"/>
+        <w:tabs>
+          <w:tab w:val="left" w:pos="567"/>
+        </w:tabs>
+        <w:spacing w:after="0" w:line="480" w:lineRule="auto"/>
+        <w:ind w:left="927"/>
+        <w:rPr>
+          <w:rFonts w:ascii="Times New Roman" w:hAnsi="Times New Roman" w:cs="Times New Roman"/>
+          <w:sz w:val="24"/>
+          <w:szCs w:val="24"/>
+        </w:rPr>
+      </w:pPr>
+      <w:r>
+        <w:rPr>
+          <w:rFonts w:ascii="Times New Roman" w:hAnsi="Times New Roman" w:cs="Times New Roman"/>
+          <w:b/>
+          <w:bCs/>
+          <w:sz w:val="24"/>
+          <w:szCs w:val="24"/>
+          <w:lang w:val="id-ID"/>
+        </w:rPr>
+        <w:t>Gambar 4.</w:t>
+      </w:r>
+      <w:r>
+        <w:rPr>
+          <w:rFonts w:ascii="Times New Roman" w:hAnsi="Times New Roman" w:cs="Times New Roman"/>
+          <w:b/>
+          <w:bCs/>
+          <w:sz w:val="24"/>
+          <w:szCs w:val="24"/>
+        </w:rPr>
+        <w:t>3</w:t>
+      </w:r>
+      <w:r>
+        <w:rPr>
+          <w:rFonts w:ascii="Times New Roman" w:hAnsi="Times New Roman" w:cs="Times New Roman"/>
+          <w:b/>
+          <w:bCs/>
+          <w:sz w:val="24"/>
+          <w:szCs w:val="24"/>
+        </w:rPr>
+        <w:t>7</w:t>
+      </w:r>
+      <w:r>
+        <w:rPr>
+          <w:rFonts w:ascii="Times New Roman" w:hAnsi="Times New Roman" w:cs="Times New Roman"/>
+          <w:b/>
+          <w:bCs/>
+          <w:sz w:val="24"/>
+          <w:szCs w:val="24"/>
+          <w:lang w:val="id-ID"/>
+        </w:rPr>
+        <w:t xml:space="preserve">  </w:t>
+      </w:r>
+      <w:r>
+        <w:rPr>
+          <w:rFonts w:ascii="Times New Roman" w:hAnsi="Times New Roman" w:cs="Times New Roman"/>
+          <w:i/>
+          <w:iCs/>
+          <w:sz w:val="24"/>
+          <w:szCs w:val="24"/>
+          <w:lang w:val="id-ID"/>
+        </w:rPr>
+        <w:t>S</w:t>
+      </w:r>
+      <w:r>
+        <w:rPr>
+          <w:rFonts w:ascii="Times New Roman" w:hAnsi="Times New Roman" w:cs="Times New Roman"/>
+          <w:i/>
+          <w:iCs/>
+          <w:sz w:val="24"/>
+          <w:szCs w:val="24"/>
+        </w:rPr>
+        <w:t xml:space="preserve">equence </w:t>
+      </w:r>
+      <w:r>
+        <w:rPr>
+          <w:rFonts w:ascii="Times New Roman" w:hAnsi="Times New Roman" w:cs="Times New Roman"/>
+          <w:i/>
+          <w:iCs/>
+          <w:sz w:val="24"/>
+          <w:szCs w:val="24"/>
+        </w:rPr>
+        <w:t>Diagram</w:t>
+      </w:r>
+      <w:r>
+        <w:rPr>
+          <w:rFonts w:ascii="Times New Roman" w:hAnsi="Times New Roman" w:cs="Times New Roman"/>
+          <w:sz w:val="24"/>
+          <w:szCs w:val="24"/>
+        </w:rPr>
+        <w:t xml:space="preserve"> </w:t>
+      </w:r>
+      <w:r>
+        <w:rPr>
+          <w:rFonts w:ascii="Times New Roman" w:hAnsi="Times New Roman" w:cs="Times New Roman"/>
+          <w:sz w:val="24"/>
+          <w:szCs w:val="24"/>
+        </w:rPr>
+        <w:t>Hapus</w:t>
+      </w:r>
+      <w:r>
+        <w:rPr>
+          <w:rFonts w:ascii="Times New Roman" w:hAnsi="Times New Roman" w:cs="Times New Roman"/>
+          <w:sz w:val="24"/>
+          <w:szCs w:val="24"/>
+        </w:rPr>
+        <w:t xml:space="preserve"> Data Admin</w:t>
+      </w:r>
+    </w:p>
+    <w:p>
+      <w:pPr>
+        <w:pStyle w:val="ListParagraph"/>
+        <w:tabs>
+          <w:tab w:val="left" w:pos="567"/>
+        </w:tabs>
+        <w:spacing w:after="0" w:line="480" w:lineRule="auto"/>
+        <w:ind w:left="567"/>
         <w:jc w:val="both"/>
         <w:rPr>
           <w:rFonts w:ascii="Times New Roman" w:hAnsi="Times New Roman" w:cs="Times New Roman"/>
@@ -42124,7 +43072,7 @@
                     <pic:cNvPicPr/>
                   </pic:nvPicPr>
                   <pic:blipFill>
-                    <a:blip r:embed="rId41">
+                    <a:blip r:embed="rId45">
                       <a:extLst>
                         <a:ext uri="{28A0092B-C50C-407E-A947-70E740481C1C}">
                           <a14:useLocalDpi xmlns:a14="http://schemas.microsoft.com/office/drawing/2010/main" val="0"/>
@@ -42209,7 +43157,7 @@
           <w:sz w:val="24"/>
           <w:szCs w:val="24"/>
         </w:rPr>
-        <w:t>30</w:t>
+        <w:t>3</w:t>
       </w:r>
       <w:r>
         <w:rPr>
@@ -42218,9 +43166,19 @@
           <w:bCs/>
           <w:sz w:val="24"/>
           <w:szCs w:val="24"/>
+        </w:rPr>
+        <w:t>8</w:t>
+      </w:r>
+      <w:r>
+        <w:rPr>
+          <w:rFonts w:ascii="Times New Roman" w:hAnsi="Times New Roman" w:cs="Times New Roman"/>
+          <w:b/>
+          <w:bCs/>
+          <w:sz w:val="24"/>
+          <w:szCs w:val="24"/>
           <w:lang w:val="id-ID"/>
         </w:rPr>
-        <w:t xml:space="preserve">  </w:t>
+        <w:t xml:space="preserve"> </w:t>
       </w:r>
       <w:r>
         <w:rPr>
@@ -42380,7 +43338,7 @@
                     <pic:cNvPicPr/>
                   </pic:nvPicPr>
                   <pic:blipFill>
-                    <a:blip r:embed="rId42">
+                    <a:blip r:embed="rId46">
                       <a:extLst>
                         <a:ext uri="{28A0092B-C50C-407E-A947-70E740481C1C}">
                           <a14:useLocalDpi xmlns:a14="http://schemas.microsoft.com/office/drawing/2010/main" val="0"/>
@@ -42465,7 +43423,17 @@
           <w:sz w:val="24"/>
           <w:szCs w:val="24"/>
         </w:rPr>
-        <w:t>30</w:t>
+        <w:t>3</w:t>
+      </w:r>
+      <w:r>
+        <w:rPr>
+          <w:rFonts w:ascii="Times New Roman" w:hAnsi="Times New Roman" w:cs="Times New Roman"/>
+          <w:b/>
+          <w:bCs/>
+          <w:sz w:val="24"/>
+          <w:szCs w:val="24"/>
+        </w:rPr>
+        <w:t>9</w:t>
       </w:r>
       <w:r>
         <w:rPr>
@@ -42616,6 +43584,452 @@
           <w:szCs w:val="24"/>
         </w:rPr>
       </w:pPr>
+    </w:p>
+    <w:p>
+      <w:pPr>
+        <w:pStyle w:val="ListParagraph"/>
+        <w:numPr>
+          <w:ilvl w:val="0"/>
+          <w:numId w:val="33"/>
+        </w:numPr>
+        <w:tabs>
+          <w:tab w:val="left" w:pos="567"/>
+          <w:tab w:val="left" w:pos="4795"/>
+        </w:tabs>
+        <w:spacing w:line="480" w:lineRule="auto"/>
+        <w:jc w:val="both"/>
+        <w:rPr>
+          <w:rFonts w:ascii="Times New Roman" w:hAnsi="Times New Roman" w:cs="Times New Roman"/>
+          <w:i/>
+          <w:iCs/>
+          <w:sz w:val="24"/>
+          <w:szCs w:val="24"/>
+        </w:rPr>
+      </w:pPr>
+      <w:r>
+        <w:rPr>
+          <w:rFonts w:ascii="Times New Roman" w:hAnsi="Times New Roman" w:cs="Times New Roman"/>
+          <w:i/>
+          <w:iCs/>
+          <w:noProof/>
+          <w:sz w:val="24"/>
+          <w:szCs w:val="24"/>
+        </w:rPr>
+        <w:lastRenderedPageBreak/>
+        <w:drawing>
+          <wp:anchor distT="0" distB="0" distL="114300" distR="114300" simplePos="0" relativeHeight="251718656" behindDoc="0" locked="0" layoutInCell="1" allowOverlap="1" wp14:anchorId="73DA4CC7" wp14:editId="51B45687">
+            <wp:simplePos x="0" y="0"/>
+            <wp:positionH relativeFrom="margin">
+              <wp:align>left</wp:align>
+            </wp:positionH>
+            <wp:positionV relativeFrom="paragraph">
+              <wp:posOffset>348615</wp:posOffset>
+            </wp:positionV>
+            <wp:extent cx="5631180" cy="7395845"/>
+            <wp:effectExtent l="0" t="0" r="7620" b="0"/>
+            <wp:wrapTopAndBottom/>
+            <wp:docPr id="38" name="Picture 38"/>
+            <wp:cNvGraphicFramePr>
+              <a:graphicFrameLocks xmlns:a="http://schemas.openxmlformats.org/drawingml/2006/main" noChangeAspect="1"/>
+            </wp:cNvGraphicFramePr>
+            <a:graphic xmlns:a="http://schemas.openxmlformats.org/drawingml/2006/main">
+              <a:graphicData uri="http://schemas.openxmlformats.org/drawingml/2006/picture">
+                <pic:pic xmlns:pic="http://schemas.openxmlformats.org/drawingml/2006/picture">
+                  <pic:nvPicPr>
+                    <pic:cNvPr id="38" name="Picture 38"/>
+                    <pic:cNvPicPr/>
+                  </pic:nvPicPr>
+                  <pic:blipFill>
+                    <a:blip r:embed="rId47">
+                      <a:extLst>
+                        <a:ext uri="{28A0092B-C50C-407E-A947-70E740481C1C}">
+                          <a14:useLocalDpi xmlns:a14="http://schemas.microsoft.com/office/drawing/2010/main" val="0"/>
+                        </a:ext>
+                      </a:extLst>
+                    </a:blip>
+                    <a:stretch>
+                      <a:fillRect/>
+                    </a:stretch>
+                  </pic:blipFill>
+                  <pic:spPr>
+                    <a:xfrm>
+                      <a:off x="0" y="0"/>
+                      <a:ext cx="5641399" cy="7409739"/>
+                    </a:xfrm>
+                    <a:prstGeom prst="rect">
+                      <a:avLst/>
+                    </a:prstGeom>
+                  </pic:spPr>
+                </pic:pic>
+              </a:graphicData>
+            </a:graphic>
+            <wp14:sizeRelH relativeFrom="page">
+              <wp14:pctWidth>0</wp14:pctWidth>
+            </wp14:sizeRelH>
+            <wp14:sizeRelV relativeFrom="page">
+              <wp14:pctHeight>0</wp14:pctHeight>
+            </wp14:sizeRelV>
+          </wp:anchor>
+        </w:drawing>
+      </w:r>
+      <w:r>
+        <w:rPr>
+          <w:rFonts w:ascii="Times New Roman" w:hAnsi="Times New Roman" w:cs="Times New Roman"/>
+          <w:i/>
+          <w:iCs/>
+          <w:sz w:val="24"/>
+          <w:szCs w:val="24"/>
+        </w:rPr>
+        <w:t xml:space="preserve">Sequence Diagram </w:t>
+      </w:r>
+      <w:r>
+        <w:rPr>
+          <w:rFonts w:ascii="Times New Roman" w:hAnsi="Times New Roman" w:cs="Times New Roman"/>
+          <w:sz w:val="24"/>
+          <w:szCs w:val="24"/>
+        </w:rPr>
+        <w:t>Hapus Data Produk Masuk</w:t>
+      </w:r>
+    </w:p>
+    <w:p>
+      <w:pPr>
+        <w:pStyle w:val="ListParagraph"/>
+        <w:tabs>
+          <w:tab w:val="left" w:pos="567"/>
+        </w:tabs>
+        <w:spacing w:after="0" w:line="480" w:lineRule="auto"/>
+        <w:ind w:left="927"/>
+        <w:jc w:val="center"/>
+        <w:rPr>
+          <w:rFonts w:ascii="Times New Roman" w:hAnsi="Times New Roman" w:cs="Times New Roman"/>
+          <w:sz w:val="24"/>
+          <w:szCs w:val="24"/>
+        </w:rPr>
+      </w:pPr>
+      <w:r>
+        <w:tab/>
+      </w:r>
+      <w:r>
+        <w:rPr>
+          <w:rFonts w:ascii="Times New Roman" w:hAnsi="Times New Roman" w:cs="Times New Roman"/>
+          <w:b/>
+          <w:bCs/>
+          <w:sz w:val="24"/>
+          <w:szCs w:val="24"/>
+          <w:lang w:val="id-ID"/>
+        </w:rPr>
+        <w:t>Gambar 4.</w:t>
+      </w:r>
+      <w:r>
+        <w:rPr>
+          <w:rFonts w:ascii="Times New Roman" w:hAnsi="Times New Roman" w:cs="Times New Roman"/>
+          <w:b/>
+          <w:bCs/>
+          <w:sz w:val="24"/>
+          <w:szCs w:val="24"/>
+        </w:rPr>
+        <w:t>40</w:t>
+      </w:r>
+      <w:r>
+        <w:rPr>
+          <w:rFonts w:ascii="Times New Roman" w:hAnsi="Times New Roman" w:cs="Times New Roman"/>
+          <w:b/>
+          <w:bCs/>
+          <w:sz w:val="24"/>
+          <w:szCs w:val="24"/>
+          <w:lang w:val="id-ID"/>
+        </w:rPr>
+        <w:t xml:space="preserve">  </w:t>
+      </w:r>
+      <w:r>
+        <w:rPr>
+          <w:rFonts w:ascii="Times New Roman" w:hAnsi="Times New Roman" w:cs="Times New Roman"/>
+          <w:i/>
+          <w:iCs/>
+          <w:sz w:val="24"/>
+          <w:szCs w:val="24"/>
+          <w:lang w:val="id-ID"/>
+        </w:rPr>
+        <w:t>S</w:t>
+      </w:r>
+      <w:r>
+        <w:rPr>
+          <w:rFonts w:ascii="Times New Roman" w:hAnsi="Times New Roman" w:cs="Times New Roman"/>
+          <w:i/>
+          <w:iCs/>
+          <w:sz w:val="24"/>
+          <w:szCs w:val="24"/>
+        </w:rPr>
+        <w:t xml:space="preserve">equence </w:t>
+      </w:r>
+      <w:r>
+        <w:rPr>
+          <w:rFonts w:ascii="Times New Roman" w:hAnsi="Times New Roman" w:cs="Times New Roman"/>
+          <w:i/>
+          <w:iCs/>
+          <w:sz w:val="24"/>
+          <w:szCs w:val="24"/>
+        </w:rPr>
+        <w:t>Diagram</w:t>
+      </w:r>
+      <w:r>
+        <w:rPr>
+          <w:rFonts w:ascii="Times New Roman" w:hAnsi="Times New Roman" w:cs="Times New Roman"/>
+          <w:sz w:val="24"/>
+          <w:szCs w:val="24"/>
+        </w:rPr>
+        <w:t xml:space="preserve"> </w:t>
+      </w:r>
+      <w:r>
+        <w:rPr>
+          <w:rFonts w:ascii="Times New Roman" w:hAnsi="Times New Roman" w:cs="Times New Roman"/>
+          <w:sz w:val="24"/>
+          <w:szCs w:val="24"/>
+        </w:rPr>
+        <w:t>Hapus</w:t>
+      </w:r>
+      <w:r>
+        <w:rPr>
+          <w:rFonts w:ascii="Times New Roman" w:hAnsi="Times New Roman" w:cs="Times New Roman"/>
+          <w:sz w:val="24"/>
+          <w:szCs w:val="24"/>
+        </w:rPr>
+        <w:t xml:space="preserve"> Data Produk Masuk</w:t>
+      </w:r>
+    </w:p>
+    <w:p>
+      <w:pPr>
+        <w:pStyle w:val="ListParagraph"/>
+        <w:tabs>
+          <w:tab w:val="left" w:pos="567"/>
+        </w:tabs>
+        <w:spacing w:after="0" w:line="480" w:lineRule="auto"/>
+        <w:ind w:left="927"/>
+        <w:jc w:val="center"/>
+        <w:rPr>
+          <w:rFonts w:ascii="Times New Roman" w:hAnsi="Times New Roman" w:cs="Times New Roman"/>
+          <w:sz w:val="24"/>
+          <w:szCs w:val="24"/>
+        </w:rPr>
+      </w:pPr>
+    </w:p>
+    <w:p>
+      <w:pPr>
+        <w:pStyle w:val="ListParagraph"/>
+        <w:numPr>
+          <w:ilvl w:val="0"/>
+          <w:numId w:val="33"/>
+        </w:numPr>
+        <w:tabs>
+          <w:tab w:val="left" w:pos="2892"/>
+        </w:tabs>
+        <w:ind w:left="567" w:hanging="567"/>
+        <w:rPr>
+          <w:rFonts w:ascii="Times New Roman" w:hAnsi="Times New Roman" w:cs="Times New Roman"/>
+          <w:sz w:val="24"/>
+          <w:szCs w:val="24"/>
+        </w:rPr>
+      </w:pPr>
+      <w:r>
+        <w:rPr>
+          <w:rFonts w:ascii="Times New Roman" w:hAnsi="Times New Roman" w:cs="Times New Roman"/>
+          <w:i/>
+          <w:iCs/>
+          <w:sz w:val="24"/>
+          <w:szCs w:val="24"/>
+        </w:rPr>
+        <w:lastRenderedPageBreak/>
+        <w:t xml:space="preserve">Sequence Diagram </w:t>
+      </w:r>
+      <w:r>
+        <w:rPr>
+          <w:rFonts w:ascii="Times New Roman" w:hAnsi="Times New Roman" w:cs="Times New Roman"/>
+          <w:sz w:val="24"/>
+          <w:szCs w:val="24"/>
+        </w:rPr>
+        <w:t>Hapus Data Akun</w:t>
+      </w:r>
+    </w:p>
+    <w:p>
+      <w:pPr>
+        <w:pStyle w:val="ListParagraph"/>
+        <w:tabs>
+          <w:tab w:val="left" w:pos="2892"/>
+        </w:tabs>
+        <w:ind w:left="567"/>
+        <w:rPr>
+          <w:rFonts w:ascii="Times New Roman" w:hAnsi="Times New Roman" w:cs="Times New Roman"/>
+          <w:sz w:val="24"/>
+          <w:szCs w:val="24"/>
+        </w:rPr>
+      </w:pPr>
+      <w:r>
+        <w:rPr>
+          <w:rFonts w:ascii="Times New Roman" w:hAnsi="Times New Roman" w:cs="Times New Roman"/>
+          <w:noProof/>
+          <w:sz w:val="24"/>
+          <w:szCs w:val="24"/>
+        </w:rPr>
+        <w:drawing>
+          <wp:anchor distT="0" distB="0" distL="114300" distR="114300" simplePos="0" relativeHeight="251722752" behindDoc="0" locked="0" layoutInCell="1" allowOverlap="1" wp14:anchorId="698618A1" wp14:editId="0F10F328">
+            <wp:simplePos x="0" y="0"/>
+            <wp:positionH relativeFrom="margin">
+              <wp:align>left</wp:align>
+            </wp:positionH>
+            <wp:positionV relativeFrom="paragraph">
+              <wp:posOffset>240665</wp:posOffset>
+            </wp:positionV>
+            <wp:extent cx="5784215" cy="7197090"/>
+            <wp:effectExtent l="0" t="0" r="6985" b="3810"/>
+            <wp:wrapTopAndBottom/>
+            <wp:docPr id="42" name="Picture 42"/>
+            <wp:cNvGraphicFramePr>
+              <a:graphicFrameLocks xmlns:a="http://schemas.openxmlformats.org/drawingml/2006/main" noChangeAspect="1"/>
+            </wp:cNvGraphicFramePr>
+            <a:graphic xmlns:a="http://schemas.openxmlformats.org/drawingml/2006/main">
+              <a:graphicData uri="http://schemas.openxmlformats.org/drawingml/2006/picture">
+                <pic:pic xmlns:pic="http://schemas.openxmlformats.org/drawingml/2006/picture">
+                  <pic:nvPicPr>
+                    <pic:cNvPr id="42" name="Picture 42"/>
+                    <pic:cNvPicPr/>
+                  </pic:nvPicPr>
+                  <pic:blipFill>
+                    <a:blip r:embed="rId48">
+                      <a:extLst>
+                        <a:ext uri="{28A0092B-C50C-407E-A947-70E740481C1C}">
+                          <a14:useLocalDpi xmlns:a14="http://schemas.microsoft.com/office/drawing/2010/main" val="0"/>
+                        </a:ext>
+                      </a:extLst>
+                    </a:blip>
+                    <a:stretch>
+                      <a:fillRect/>
+                    </a:stretch>
+                  </pic:blipFill>
+                  <pic:spPr>
+                    <a:xfrm>
+                      <a:off x="0" y="0"/>
+                      <a:ext cx="5792678" cy="7207968"/>
+                    </a:xfrm>
+                    <a:prstGeom prst="rect">
+                      <a:avLst/>
+                    </a:prstGeom>
+                  </pic:spPr>
+                </pic:pic>
+              </a:graphicData>
+            </a:graphic>
+            <wp14:sizeRelH relativeFrom="page">
+              <wp14:pctWidth>0</wp14:pctWidth>
+            </wp14:sizeRelH>
+            <wp14:sizeRelV relativeFrom="page">
+              <wp14:pctHeight>0</wp14:pctHeight>
+            </wp14:sizeRelV>
+          </wp:anchor>
+        </w:drawing>
+      </w:r>
+    </w:p>
+    <w:p>
+      <w:pPr>
+        <w:pStyle w:val="ListParagraph"/>
+        <w:tabs>
+          <w:tab w:val="left" w:pos="2892"/>
+        </w:tabs>
+        <w:ind w:left="927"/>
+        <w:jc w:val="center"/>
+        <w:rPr>
+          <w:rFonts w:ascii="Times New Roman" w:hAnsi="Times New Roman" w:cs="Times New Roman"/>
+          <w:sz w:val="24"/>
+          <w:szCs w:val="24"/>
+        </w:rPr>
+      </w:pPr>
+      <w:r>
+        <w:rPr>
+          <w:rFonts w:ascii="Times New Roman" w:hAnsi="Times New Roman" w:cs="Times New Roman"/>
+          <w:b/>
+          <w:bCs/>
+          <w:sz w:val="24"/>
+          <w:szCs w:val="24"/>
+          <w:lang w:val="id-ID"/>
+        </w:rPr>
+        <w:t>Gambar 4.</w:t>
+      </w:r>
+      <w:r>
+        <w:rPr>
+          <w:rFonts w:ascii="Times New Roman" w:hAnsi="Times New Roman" w:cs="Times New Roman"/>
+          <w:b/>
+          <w:bCs/>
+          <w:sz w:val="24"/>
+          <w:szCs w:val="24"/>
+        </w:rPr>
+        <w:t>4</w:t>
+      </w:r>
+      <w:r>
+        <w:rPr>
+          <w:rFonts w:ascii="Times New Roman" w:hAnsi="Times New Roman" w:cs="Times New Roman"/>
+          <w:b/>
+          <w:bCs/>
+          <w:sz w:val="24"/>
+          <w:szCs w:val="24"/>
+        </w:rPr>
+        <w:t>1</w:t>
+      </w:r>
+      <w:r>
+        <w:rPr>
+          <w:rFonts w:ascii="Times New Roman" w:hAnsi="Times New Roman" w:cs="Times New Roman"/>
+          <w:b/>
+          <w:bCs/>
+          <w:sz w:val="24"/>
+          <w:szCs w:val="24"/>
+          <w:lang w:val="id-ID"/>
+        </w:rPr>
+        <w:t xml:space="preserve">  </w:t>
+      </w:r>
+      <w:r>
+        <w:rPr>
+          <w:rFonts w:ascii="Times New Roman" w:hAnsi="Times New Roman" w:cs="Times New Roman"/>
+          <w:i/>
+          <w:iCs/>
+          <w:sz w:val="24"/>
+          <w:szCs w:val="24"/>
+          <w:lang w:val="id-ID"/>
+        </w:rPr>
+        <w:t>S</w:t>
+      </w:r>
+      <w:r>
+        <w:rPr>
+          <w:rFonts w:ascii="Times New Roman" w:hAnsi="Times New Roman" w:cs="Times New Roman"/>
+          <w:i/>
+          <w:iCs/>
+          <w:sz w:val="24"/>
+          <w:szCs w:val="24"/>
+        </w:rPr>
+        <w:t xml:space="preserve">equence </w:t>
+      </w:r>
+      <w:r>
+        <w:rPr>
+          <w:rFonts w:ascii="Times New Roman" w:hAnsi="Times New Roman" w:cs="Times New Roman"/>
+          <w:i/>
+          <w:iCs/>
+          <w:sz w:val="24"/>
+          <w:szCs w:val="24"/>
+        </w:rPr>
+        <w:t>Diagram</w:t>
+      </w:r>
+      <w:r>
+        <w:rPr>
+          <w:rFonts w:ascii="Times New Roman" w:hAnsi="Times New Roman" w:cs="Times New Roman"/>
+          <w:sz w:val="24"/>
+          <w:szCs w:val="24"/>
+        </w:rPr>
+        <w:t xml:space="preserve"> Hapus Data </w:t>
+      </w:r>
+      <w:r>
+        <w:rPr>
+          <w:rFonts w:ascii="Times New Roman" w:hAnsi="Times New Roman" w:cs="Times New Roman"/>
+          <w:sz w:val="24"/>
+          <w:szCs w:val="24"/>
+        </w:rPr>
+        <w:t>Akun</w:t>
+      </w:r>
     </w:p>
     <w:sectPr>
       <w:pgSz w:w="11907" w:h="16840" w:code="9"/>

</xml_diff>

<commit_message>
add Sequence Pembayaran dan Laporan
</commit_message>
<xml_diff>
--- a/TERKIRIM/DOKUMEN TA/PROPOSAL TA BAB IV .docx
+++ b/TERKIRIM/DOKUMEN TA/PROPOSAL TA BAB IV .docx
@@ -14950,25 +14950,7 @@
                 <w:sz w:val="24"/>
                 <w:szCs w:val="24"/>
               </w:rPr>
-              <w:t xml:space="preserve"> ini </w:t>
-            </w:r>
-            <w:proofErr w:type="gramStart"/>
-            <w:r>
-              <w:rPr>
-                <w:rFonts w:ascii="Times New Roman" w:hAnsi="Times New Roman" w:cs="Times New Roman"/>
-                <w:sz w:val="24"/>
-                <w:szCs w:val="24"/>
-              </w:rPr>
-              <w:t>yaitu  hapus</w:t>
-            </w:r>
-            <w:proofErr w:type="gramEnd"/>
-            <w:r>
-              <w:rPr>
-                <w:rFonts w:ascii="Times New Roman" w:hAnsi="Times New Roman" w:cs="Times New Roman"/>
-                <w:sz w:val="24"/>
-                <w:szCs w:val="24"/>
-              </w:rPr>
-              <w:t xml:space="preserve"> data pembeli jika </w:t>
+              <w:t xml:space="preserve"> ini yaitu  hapus data pembeli jika </w:t>
             </w:r>
             <w:r>
               <w:rPr>
@@ -18729,16 +18711,7 @@
                 <w:sz w:val="24"/>
                 <w:szCs w:val="24"/>
               </w:rPr>
-              <w:t xml:space="preserve"> ini </w:t>
-            </w:r>
-            <w:proofErr w:type="gramStart"/>
-            <w:r>
-              <w:rPr>
-                <w:rFonts w:ascii="Times New Roman" w:hAnsi="Times New Roman" w:cs="Times New Roman"/>
-                <w:sz w:val="24"/>
-                <w:szCs w:val="24"/>
-              </w:rPr>
-              <w:t xml:space="preserve">yaitu  </w:t>
+              <w:t xml:space="preserve"> ini yaitu  </w:t>
             </w:r>
             <w:r>
               <w:rPr>
@@ -18750,7 +18723,6 @@
               </w:rPr>
               <w:t>confirm</w:t>
             </w:r>
-            <w:proofErr w:type="gramEnd"/>
             <w:r>
               <w:rPr>
                 <w:rFonts w:ascii="Times New Roman" w:hAnsi="Times New Roman" w:cs="Times New Roman"/>
@@ -19027,7 +18999,15 @@
                 <w:sz w:val="24"/>
                 <w:szCs w:val="24"/>
               </w:rPr>
-              <w:t>transaksi penjualan</w:t>
+              <w:t>transaksi pe</w:t>
+            </w:r>
+            <w:r>
+              <w:rPr>
+                <w:rFonts w:ascii="Times New Roman" w:hAnsi="Times New Roman" w:cs="Times New Roman"/>
+                <w:sz w:val="24"/>
+                <w:szCs w:val="24"/>
+              </w:rPr>
+              <w:t>mbayaran</w:t>
             </w:r>
           </w:p>
         </w:tc>
@@ -19069,7 +19049,15 @@
                 <w:sz w:val="24"/>
                 <w:szCs w:val="24"/>
               </w:rPr>
-              <w:t xml:space="preserve"> halaman penjualan produk</w:t>
+              <w:t xml:space="preserve"> halaman </w:t>
+            </w:r>
+            <w:r>
+              <w:rPr>
+                <w:rFonts w:ascii="Times New Roman" w:hAnsi="Times New Roman" w:cs="Times New Roman"/>
+                <w:sz w:val="24"/>
+                <w:szCs w:val="24"/>
+              </w:rPr>
+              <w:t>pembayaran</w:t>
             </w:r>
           </w:p>
         </w:tc>
@@ -19117,7 +19105,6 @@
                 <w:szCs w:val="24"/>
               </w:rPr>
             </w:pPr>
-            <w:proofErr w:type="gramStart"/>
             <w:r>
               <w:rPr>
                 <w:rFonts w:ascii="Times New Roman" w:hAnsi="Times New Roman" w:cs="Times New Roman"/>
@@ -19154,7 +19141,6 @@
               </w:rPr>
               <w:t>Confirm</w:t>
             </w:r>
-            <w:proofErr w:type="gramEnd"/>
           </w:p>
           <w:p>
             <w:pPr>
@@ -19600,51 +19586,6 @@
                 <w:lang w:val="id-ID"/>
               </w:rPr>
               <w:t xml:space="preserve"> (kembali ke langkah 2)</w:t>
-            </w:r>
-          </w:p>
-          <w:p>
-            <w:pPr>
-              <w:pStyle w:val="ListParagraph"/>
-              <w:tabs>
-                <w:tab w:val="left" w:pos="567"/>
-              </w:tabs>
-              <w:ind w:left="0"/>
-              <w:jc w:val="both"/>
-              <w:rPr>
-                <w:rFonts w:ascii="Times New Roman" w:hAnsi="Times New Roman" w:cs="Times New Roman"/>
-                <w:sz w:val="24"/>
-                <w:szCs w:val="24"/>
-                <w:lang w:val="id-ID"/>
-              </w:rPr>
-            </w:pPr>
-            <w:r>
-              <w:rPr>
-                <w:rFonts w:ascii="Times New Roman" w:hAnsi="Times New Roman" w:cs="Times New Roman"/>
-                <w:sz w:val="24"/>
-                <w:szCs w:val="24"/>
-                <w:lang w:val="id-ID"/>
-              </w:rPr>
-              <w:t xml:space="preserve">6.1  Data yang diinput tidak sesuai dengan </w:t>
-            </w:r>
-            <w:r>
-              <w:rPr>
-                <w:rFonts w:ascii="Times New Roman" w:hAnsi="Times New Roman" w:cs="Times New Roman"/>
-                <w:i/>
-                <w:iCs/>
-                <w:sz w:val="24"/>
-                <w:szCs w:val="24"/>
-                <w:lang w:val="id-ID"/>
-              </w:rPr>
-              <w:t xml:space="preserve">type </w:t>
-            </w:r>
-            <w:r>
-              <w:rPr>
-                <w:rFonts w:ascii="Times New Roman" w:hAnsi="Times New Roman" w:cs="Times New Roman"/>
-                <w:sz w:val="24"/>
-                <w:szCs w:val="24"/>
-                <w:lang w:val="id-ID"/>
-              </w:rPr>
-              <w:t>data yang diprogram dalam sistem (kembali ke langkah 4)</w:t>
             </w:r>
           </w:p>
         </w:tc>
@@ -19963,7 +19904,6 @@
           <w:i/>
           <w:sz w:val="24"/>
         </w:rPr>
-        <w:lastRenderedPageBreak/>
         <w:t xml:space="preserve">Use Case Spesification </w:t>
       </w:r>
       <w:r>
@@ -26311,25 +26251,7 @@
                 <w:sz w:val="24"/>
                 <w:szCs w:val="24"/>
               </w:rPr>
-              <w:t xml:space="preserve">Menampilkan notifikasi “Berhasil ditambahkan ke keranjang!”, dan menyimpan </w:t>
-            </w:r>
-            <w:proofErr w:type="gramStart"/>
-            <w:r>
-              <w:rPr>
-                <w:rFonts w:ascii="Times New Roman" w:hAnsi="Times New Roman" w:cs="Times New Roman"/>
-                <w:sz w:val="24"/>
-                <w:szCs w:val="24"/>
-              </w:rPr>
-              <w:t>data  ke</w:t>
-            </w:r>
-            <w:proofErr w:type="gramEnd"/>
-            <w:r>
-              <w:rPr>
-                <w:rFonts w:ascii="Times New Roman" w:hAnsi="Times New Roman" w:cs="Times New Roman"/>
-                <w:sz w:val="24"/>
-                <w:szCs w:val="24"/>
-              </w:rPr>
-              <w:t xml:space="preserve"> </w:t>
+              <w:t xml:space="preserve">Menampilkan notifikasi “Berhasil ditambahkan ke keranjang!”, dan menyimpan data  ke </w:t>
             </w:r>
             <w:r>
               <w:rPr>
@@ -26581,16 +26503,7 @@
                 <w:sz w:val="24"/>
                 <w:szCs w:val="24"/>
               </w:rPr>
-              <w:t xml:space="preserve"> menyimpan </w:t>
-            </w:r>
-            <w:proofErr w:type="gramStart"/>
-            <w:r>
-              <w:rPr>
-                <w:rFonts w:ascii="Times New Roman" w:hAnsi="Times New Roman" w:cs="Times New Roman"/>
-                <w:sz w:val="24"/>
-                <w:szCs w:val="24"/>
-              </w:rPr>
-              <w:t xml:space="preserve">produk </w:t>
+              <w:t xml:space="preserve"> menyimpan produk </w:t>
             </w:r>
             <w:r>
               <w:rPr>
@@ -26606,16 +26519,7 @@
                 <w:sz w:val="24"/>
                 <w:szCs w:val="24"/>
               </w:rPr>
-              <w:t>ke</w:t>
-            </w:r>
-            <w:proofErr w:type="gramEnd"/>
-            <w:r>
-              <w:rPr>
-                <w:rFonts w:ascii="Times New Roman" w:hAnsi="Times New Roman" w:cs="Times New Roman"/>
-                <w:sz w:val="24"/>
-                <w:szCs w:val="24"/>
-              </w:rPr>
-              <w:t xml:space="preserve"> dalam keranjang belanja</w:t>
+              <w:t>ke dalam keranjang belanja</w:t>
             </w:r>
           </w:p>
         </w:tc>
@@ -34655,34 +34559,15 @@
           <w:sz w:val="24"/>
           <w:szCs w:val="24"/>
         </w:rPr>
-        <w:t xml:space="preserve">Activity </w:t>
-      </w:r>
-      <w:proofErr w:type="gramStart"/>
-      <w:r>
-        <w:rPr>
-          <w:rFonts w:ascii="Times New Roman" w:hAnsi="Times New Roman" w:cs="Times New Roman"/>
-          <w:i/>
-          <w:sz w:val="24"/>
-          <w:szCs w:val="24"/>
-        </w:rPr>
-        <w:t xml:space="preserve">Diagram  </w:t>
-      </w:r>
-      <w:r>
-        <w:rPr>
-          <w:rFonts w:ascii="Times New Roman" w:hAnsi="Times New Roman" w:cs="Times New Roman"/>
-          <w:sz w:val="24"/>
-          <w:szCs w:val="24"/>
-        </w:rPr>
-        <w:t>Kelola</w:t>
-      </w:r>
-      <w:proofErr w:type="gramEnd"/>
-      <w:r>
-        <w:rPr>
-          <w:rFonts w:ascii="Times New Roman" w:hAnsi="Times New Roman" w:cs="Times New Roman"/>
-          <w:sz w:val="24"/>
-          <w:szCs w:val="24"/>
-        </w:rPr>
-        <w:t xml:space="preserve"> Data Akun</w:t>
+        <w:t xml:space="preserve">Activity Diagram  </w:t>
+      </w:r>
+      <w:r>
+        <w:rPr>
+          <w:rFonts w:ascii="Times New Roman" w:hAnsi="Times New Roman" w:cs="Times New Roman"/>
+          <w:sz w:val="24"/>
+          <w:szCs w:val="24"/>
+        </w:rPr>
+        <w:t>Kelola Data Akun</w:t>
       </w:r>
     </w:p>
     <w:p>
@@ -39655,16 +39540,16 @@
           <w:szCs w:val="24"/>
         </w:rPr>
         <w:drawing>
-          <wp:anchor distT="0" distB="0" distL="114300" distR="114300" simplePos="0" relativeHeight="251704320" behindDoc="0" locked="0" layoutInCell="1" allowOverlap="1" wp14:anchorId="62C0F3F2" wp14:editId="78789FE1">
+          <wp:anchor distT="0" distB="0" distL="114300" distR="114300" simplePos="0" relativeHeight="251704320" behindDoc="0" locked="0" layoutInCell="1" allowOverlap="1" wp14:anchorId="62C0F3F2" wp14:editId="46439002">
             <wp:simplePos x="0" y="0"/>
             <wp:positionH relativeFrom="margin">
-              <wp:align>right</wp:align>
+              <wp:posOffset>7620</wp:posOffset>
             </wp:positionH>
             <wp:positionV relativeFrom="paragraph">
-              <wp:posOffset>349885</wp:posOffset>
+              <wp:posOffset>352425</wp:posOffset>
             </wp:positionV>
-            <wp:extent cx="5035550" cy="4693285"/>
-            <wp:effectExtent l="0" t="0" r="0" b="0"/>
+            <wp:extent cx="5556250" cy="4997450"/>
+            <wp:effectExtent l="0" t="0" r="6350" b="0"/>
             <wp:wrapTopAndBottom/>
             <wp:docPr id="26" name="Picture 26"/>
             <wp:cNvGraphicFramePr>
@@ -39694,7 +39579,7 @@
                   <pic:spPr bwMode="auto">
                     <a:xfrm>
                       <a:off x="0" y="0"/>
-                      <a:ext cx="5035550" cy="4693285"/>
+                      <a:ext cx="5556250" cy="4997450"/>
                     </a:xfrm>
                     <a:prstGeom prst="rect">
                       <a:avLst/>
@@ -39971,7 +39856,6 @@
           <w:sz w:val="24"/>
           <w:szCs w:val="24"/>
         </w:rPr>
-        <w:lastRenderedPageBreak/>
         <w:drawing>
           <wp:anchor distT="0" distB="0" distL="114300" distR="114300" simplePos="0" relativeHeight="251708416" behindDoc="0" locked="0" layoutInCell="1" allowOverlap="1" wp14:anchorId="14E89E3D" wp14:editId="5A7A3260">
             <wp:simplePos x="0" y="0"/>
@@ -40131,15 +40015,7 @@
           <w:sz w:val="24"/>
           <w:szCs w:val="24"/>
         </w:rPr>
-        <w:t xml:space="preserve"> Tambah P</w:t>
-      </w:r>
-      <w:r>
-        <w:rPr>
-          <w:rFonts w:ascii="Times New Roman" w:hAnsi="Times New Roman" w:cs="Times New Roman"/>
-          <w:sz w:val="24"/>
-          <w:szCs w:val="24"/>
-        </w:rPr>
-        <w:t>roduk</w:t>
+        <w:t xml:space="preserve"> Tambah Produk</w:t>
       </w:r>
     </w:p>
     <w:p>
@@ -40264,7 +40140,6 @@
           <w:sz w:val="24"/>
           <w:szCs w:val="24"/>
         </w:rPr>
-        <w:lastRenderedPageBreak/>
         <w:drawing>
           <wp:anchor distT="0" distB="0" distL="114300" distR="114300" simplePos="0" relativeHeight="251712512" behindDoc="0" locked="0" layoutInCell="1" allowOverlap="1" wp14:anchorId="28B3C6A4" wp14:editId="56A8E3CD">
             <wp:simplePos x="0" y="0"/>
@@ -40490,7 +40365,6 @@
           <w:iCs/>
           <w:noProof/>
         </w:rPr>
-        <w:lastRenderedPageBreak/>
         <w:drawing>
           <wp:anchor distT="0" distB="0" distL="114300" distR="114300" simplePos="0" relativeHeight="251717632" behindDoc="0" locked="0" layoutInCell="1" allowOverlap="1" wp14:anchorId="46781719" wp14:editId="5531E641">
             <wp:simplePos x="0" y="0"/>
@@ -40617,7 +40491,7 @@
           <w:sz w:val="24"/>
           <w:szCs w:val="24"/>
         </w:rPr>
-        <w:t>2</w:t>
+        <w:t>28</w:t>
       </w:r>
       <w:r>
         <w:rPr>
@@ -40626,16 +40500,6 @@
           <w:bCs/>
           <w:sz w:val="24"/>
           <w:szCs w:val="24"/>
-        </w:rPr>
-        <w:t>8</w:t>
-      </w:r>
-      <w:r>
-        <w:rPr>
-          <w:rFonts w:ascii="Times New Roman" w:hAnsi="Times New Roman" w:cs="Times New Roman"/>
-          <w:b/>
-          <w:bCs/>
-          <w:sz w:val="24"/>
-          <w:szCs w:val="24"/>
           <w:lang w:val="id-ID"/>
         </w:rPr>
         <w:t xml:space="preserve">  </w:t>
@@ -40677,23 +40541,7 @@
           <w:sz w:val="24"/>
           <w:szCs w:val="24"/>
         </w:rPr>
-        <w:t xml:space="preserve"> </w:t>
-      </w:r>
-      <w:r>
-        <w:rPr>
-          <w:rFonts w:ascii="Times New Roman" w:hAnsi="Times New Roman" w:cs="Times New Roman"/>
-          <w:sz w:val="24"/>
-          <w:szCs w:val="24"/>
-        </w:rPr>
-        <w:t>Hapus</w:t>
-      </w:r>
-      <w:r>
-        <w:rPr>
-          <w:rFonts w:ascii="Times New Roman" w:hAnsi="Times New Roman" w:cs="Times New Roman"/>
-          <w:sz w:val="24"/>
-          <w:szCs w:val="24"/>
-        </w:rPr>
-        <w:t xml:space="preserve"> Data Produk</w:t>
+        <w:t xml:space="preserve"> Hapus Data Produk</w:t>
       </w:r>
     </w:p>
     <w:p>
@@ -41189,23 +41037,7 @@
           <w:sz w:val="24"/>
           <w:szCs w:val="24"/>
         </w:rPr>
-        <w:t xml:space="preserve"> </w:t>
-      </w:r>
-      <w:r>
-        <w:rPr>
-          <w:rFonts w:ascii="Times New Roman" w:hAnsi="Times New Roman" w:cs="Times New Roman"/>
-          <w:sz w:val="24"/>
-          <w:szCs w:val="24"/>
-        </w:rPr>
-        <w:t>Ubah</w:t>
-      </w:r>
-      <w:r>
-        <w:rPr>
-          <w:rFonts w:ascii="Times New Roman" w:hAnsi="Times New Roman" w:cs="Times New Roman"/>
-          <w:sz w:val="24"/>
-          <w:szCs w:val="24"/>
-        </w:rPr>
-        <w:t xml:space="preserve"> Kategori Rasa</w:t>
+        <w:t xml:space="preserve"> Ubah Kategori Rasa</w:t>
       </w:r>
     </w:p>
     <w:p>
@@ -41392,7 +41224,7 @@
           <w:sz w:val="24"/>
           <w:szCs w:val="24"/>
         </w:rPr>
-        <w:t>3</w:t>
+        <w:t>31</w:t>
       </w:r>
       <w:r>
         <w:rPr>
@@ -41401,16 +41233,6 @@
           <w:bCs/>
           <w:sz w:val="24"/>
           <w:szCs w:val="24"/>
-        </w:rPr>
-        <w:t>1</w:t>
-      </w:r>
-      <w:r>
-        <w:rPr>
-          <w:rFonts w:ascii="Times New Roman" w:hAnsi="Times New Roman" w:cs="Times New Roman"/>
-          <w:b/>
-          <w:bCs/>
-          <w:sz w:val="24"/>
-          <w:szCs w:val="24"/>
           <w:lang w:val="id-ID"/>
         </w:rPr>
         <w:t xml:space="preserve">  </w:t>
@@ -41452,23 +41274,7 @@
           <w:sz w:val="24"/>
           <w:szCs w:val="24"/>
         </w:rPr>
-        <w:t xml:space="preserve"> </w:t>
-      </w:r>
-      <w:r>
-        <w:rPr>
-          <w:rFonts w:ascii="Times New Roman" w:hAnsi="Times New Roman" w:cs="Times New Roman"/>
-          <w:sz w:val="24"/>
-          <w:szCs w:val="24"/>
-        </w:rPr>
-        <w:t>Hapus</w:t>
-      </w:r>
-      <w:r>
-        <w:rPr>
-          <w:rFonts w:ascii="Times New Roman" w:hAnsi="Times New Roman" w:cs="Times New Roman"/>
-          <w:sz w:val="24"/>
-          <w:szCs w:val="24"/>
-        </w:rPr>
-        <w:t xml:space="preserve"> Kategori Rasa</w:t>
+        <w:t xml:space="preserve"> Hapus Kategori Rasa</w:t>
       </w:r>
     </w:p>
     <w:p>
@@ -41759,15 +41565,7 @@
           <w:sz w:val="24"/>
           <w:szCs w:val="24"/>
         </w:rPr>
-        <w:t xml:space="preserve"> Tambah </w:t>
-      </w:r>
-      <w:r>
-        <w:rPr>
-          <w:rFonts w:ascii="Times New Roman" w:hAnsi="Times New Roman" w:cs="Times New Roman"/>
-          <w:sz w:val="24"/>
-          <w:szCs w:val="24"/>
-        </w:rPr>
-        <w:t>Kategori Ukuran</w:t>
+        <w:t xml:space="preserve"> Tambah Kategori Ukuran</w:t>
       </w:r>
     </w:p>
     <w:p>
@@ -41978,23 +41776,7 @@
           <w:sz w:val="24"/>
           <w:szCs w:val="24"/>
         </w:rPr>
-        <w:t xml:space="preserve"> </w:t>
-      </w:r>
-      <w:r>
-        <w:rPr>
-          <w:rFonts w:ascii="Times New Roman" w:hAnsi="Times New Roman" w:cs="Times New Roman"/>
-          <w:sz w:val="24"/>
-          <w:szCs w:val="24"/>
-        </w:rPr>
-        <w:t>Ubah</w:t>
-      </w:r>
-      <w:r>
-        <w:rPr>
-          <w:rFonts w:ascii="Times New Roman" w:hAnsi="Times New Roman" w:cs="Times New Roman"/>
-          <w:sz w:val="24"/>
-          <w:szCs w:val="24"/>
-        </w:rPr>
-        <w:t xml:space="preserve"> Kategori Ukuran</w:t>
+        <w:t xml:space="preserve"> Ubah Kategori Ukuran</w:t>
       </w:r>
     </w:p>
     <w:p>
@@ -42231,23 +42013,7 @@
           <w:sz w:val="24"/>
           <w:szCs w:val="24"/>
         </w:rPr>
-        <w:t xml:space="preserve"> </w:t>
-      </w:r>
-      <w:r>
-        <w:rPr>
-          <w:rFonts w:ascii="Times New Roman" w:hAnsi="Times New Roman" w:cs="Times New Roman"/>
-          <w:sz w:val="24"/>
-          <w:szCs w:val="24"/>
-        </w:rPr>
-        <w:t>Hapus</w:t>
-      </w:r>
-      <w:r>
-        <w:rPr>
-          <w:rFonts w:ascii="Times New Roman" w:hAnsi="Times New Roman" w:cs="Times New Roman"/>
-          <w:sz w:val="24"/>
-          <w:szCs w:val="24"/>
-        </w:rPr>
-        <w:t xml:space="preserve"> Kategori Ukuran</w:t>
+        <w:t xml:space="preserve"> Hapus Kategori Ukuran</w:t>
       </w:r>
     </w:p>
     <w:p>
@@ -42712,23 +42478,7 @@
           <w:sz w:val="24"/>
           <w:szCs w:val="24"/>
         </w:rPr>
-        <w:t xml:space="preserve"> </w:t>
-      </w:r>
-      <w:r>
-        <w:rPr>
-          <w:rFonts w:ascii="Times New Roman" w:hAnsi="Times New Roman" w:cs="Times New Roman"/>
-          <w:sz w:val="24"/>
-          <w:szCs w:val="24"/>
-        </w:rPr>
-        <w:t>Ubah</w:t>
-      </w:r>
-      <w:r>
-        <w:rPr>
-          <w:rFonts w:ascii="Times New Roman" w:hAnsi="Times New Roman" w:cs="Times New Roman"/>
-          <w:sz w:val="24"/>
-          <w:szCs w:val="24"/>
-        </w:rPr>
-        <w:t xml:space="preserve"> Data Admin</w:t>
+        <w:t xml:space="preserve"> Ubah Data Admin</w:t>
       </w:r>
     </w:p>
     <w:p>
@@ -42914,7 +42664,7 @@
           <w:sz w:val="24"/>
           <w:szCs w:val="24"/>
         </w:rPr>
-        <w:t>3</w:t>
+        <w:t>37</w:t>
       </w:r>
       <w:r>
         <w:rPr>
@@ -42923,16 +42673,6 @@
           <w:bCs/>
           <w:sz w:val="24"/>
           <w:szCs w:val="24"/>
-        </w:rPr>
-        <w:t>7</w:t>
-      </w:r>
-      <w:r>
-        <w:rPr>
-          <w:rFonts w:ascii="Times New Roman" w:hAnsi="Times New Roman" w:cs="Times New Roman"/>
-          <w:b/>
-          <w:bCs/>
-          <w:sz w:val="24"/>
-          <w:szCs w:val="24"/>
           <w:lang w:val="id-ID"/>
         </w:rPr>
         <w:t xml:space="preserve">  </w:t>
@@ -42974,23 +42714,7 @@
           <w:sz w:val="24"/>
           <w:szCs w:val="24"/>
         </w:rPr>
-        <w:t xml:space="preserve"> </w:t>
-      </w:r>
-      <w:r>
-        <w:rPr>
-          <w:rFonts w:ascii="Times New Roman" w:hAnsi="Times New Roman" w:cs="Times New Roman"/>
-          <w:sz w:val="24"/>
-          <w:szCs w:val="24"/>
-        </w:rPr>
-        <w:t>Hapus</w:t>
-      </w:r>
-      <w:r>
-        <w:rPr>
-          <w:rFonts w:ascii="Times New Roman" w:hAnsi="Times New Roman" w:cs="Times New Roman"/>
-          <w:sz w:val="24"/>
-          <w:szCs w:val="24"/>
-        </w:rPr>
-        <w:t xml:space="preserve"> Data Admin</w:t>
+        <w:t xml:space="preserve"> Hapus Data Admin</w:t>
       </w:r>
     </w:p>
     <w:p>
@@ -43217,15 +42941,7 @@
           <w:sz w:val="24"/>
           <w:szCs w:val="24"/>
         </w:rPr>
-        <w:t xml:space="preserve"> Tambah Data </w:t>
-      </w:r>
-      <w:r>
-        <w:rPr>
-          <w:rFonts w:ascii="Times New Roman" w:hAnsi="Times New Roman" w:cs="Times New Roman"/>
-          <w:sz w:val="24"/>
-          <w:szCs w:val="24"/>
-        </w:rPr>
-        <w:t>Produk Masuk</w:t>
+        <w:t xml:space="preserve"> Tambah Data Produk Masuk</w:t>
       </w:r>
     </w:p>
     <w:p>
@@ -43483,23 +43199,7 @@
           <w:sz w:val="24"/>
           <w:szCs w:val="24"/>
         </w:rPr>
-        <w:t xml:space="preserve"> </w:t>
-      </w:r>
-      <w:r>
-        <w:rPr>
-          <w:rFonts w:ascii="Times New Roman" w:hAnsi="Times New Roman" w:cs="Times New Roman"/>
-          <w:sz w:val="24"/>
-          <w:szCs w:val="24"/>
-        </w:rPr>
-        <w:t>Ubah</w:t>
-      </w:r>
-      <w:r>
-        <w:rPr>
-          <w:rFonts w:ascii="Times New Roman" w:hAnsi="Times New Roman" w:cs="Times New Roman"/>
-          <w:sz w:val="24"/>
-          <w:szCs w:val="24"/>
-        </w:rPr>
-        <w:t xml:space="preserve"> Data Produk Masuk</w:t>
+        <w:t xml:space="preserve"> Ubah Data Produk Masuk</w:t>
       </w:r>
     </w:p>
     <w:p>
@@ -43778,23 +43478,7 @@
           <w:sz w:val="24"/>
           <w:szCs w:val="24"/>
         </w:rPr>
-        <w:t xml:space="preserve"> </w:t>
-      </w:r>
-      <w:r>
-        <w:rPr>
-          <w:rFonts w:ascii="Times New Roman" w:hAnsi="Times New Roman" w:cs="Times New Roman"/>
-          <w:sz w:val="24"/>
-          <w:szCs w:val="24"/>
-        </w:rPr>
-        <w:t>Hapus</w:t>
-      </w:r>
-      <w:r>
-        <w:rPr>
-          <w:rFonts w:ascii="Times New Roman" w:hAnsi="Times New Roman" w:cs="Times New Roman"/>
-          <w:sz w:val="24"/>
-          <w:szCs w:val="24"/>
-        </w:rPr>
-        <w:t xml:space="preserve"> Data Produk Masuk</w:t>
+        <w:t xml:space="preserve"> Hapus Data Produk Masuk</w:t>
       </w:r>
     </w:p>
     <w:p>
@@ -43960,7 +43644,7 @@
           <w:sz w:val="24"/>
           <w:szCs w:val="24"/>
         </w:rPr>
-        <w:t>4</w:t>
+        <w:t>41</w:t>
       </w:r>
       <w:r>
         <w:rPr>
@@ -43969,9 +43653,222 @@
           <w:bCs/>
           <w:sz w:val="24"/>
           <w:szCs w:val="24"/>
-        </w:rPr>
-        <w:t>1</w:t>
-      </w:r>
+          <w:lang w:val="id-ID"/>
+        </w:rPr>
+        <w:t xml:space="preserve">  </w:t>
+      </w:r>
+      <w:r>
+        <w:rPr>
+          <w:rFonts w:ascii="Times New Roman" w:hAnsi="Times New Roman" w:cs="Times New Roman"/>
+          <w:i/>
+          <w:iCs/>
+          <w:sz w:val="24"/>
+          <w:szCs w:val="24"/>
+          <w:lang w:val="id-ID"/>
+        </w:rPr>
+        <w:t>S</w:t>
+      </w:r>
+      <w:r>
+        <w:rPr>
+          <w:rFonts w:ascii="Times New Roman" w:hAnsi="Times New Roman" w:cs="Times New Roman"/>
+          <w:i/>
+          <w:iCs/>
+          <w:sz w:val="24"/>
+          <w:szCs w:val="24"/>
+        </w:rPr>
+        <w:t xml:space="preserve">equence </w:t>
+      </w:r>
+      <w:r>
+        <w:rPr>
+          <w:rFonts w:ascii="Times New Roman" w:hAnsi="Times New Roman" w:cs="Times New Roman"/>
+          <w:i/>
+          <w:iCs/>
+          <w:sz w:val="24"/>
+          <w:szCs w:val="24"/>
+        </w:rPr>
+        <w:t>Diagram</w:t>
+      </w:r>
+      <w:r>
+        <w:rPr>
+          <w:rFonts w:ascii="Times New Roman" w:hAnsi="Times New Roman" w:cs="Times New Roman"/>
+          <w:sz w:val="24"/>
+          <w:szCs w:val="24"/>
+        </w:rPr>
+        <w:t xml:space="preserve"> Hapus Data Akun</w:t>
+      </w:r>
+    </w:p>
+    <w:p>
+      <w:pPr>
+        <w:pStyle w:val="ListParagraph"/>
+        <w:tabs>
+          <w:tab w:val="left" w:pos="2892"/>
+        </w:tabs>
+        <w:ind w:left="927"/>
+        <w:jc w:val="center"/>
+        <w:rPr>
+          <w:rFonts w:ascii="Times New Roman" w:hAnsi="Times New Roman" w:cs="Times New Roman"/>
+          <w:sz w:val="24"/>
+          <w:szCs w:val="24"/>
+        </w:rPr>
+      </w:pPr>
+    </w:p>
+    <w:p>
+      <w:pPr>
+        <w:pStyle w:val="ListParagraph"/>
+        <w:tabs>
+          <w:tab w:val="left" w:pos="2892"/>
+        </w:tabs>
+        <w:ind w:left="927"/>
+        <w:jc w:val="center"/>
+        <w:rPr>
+          <w:rFonts w:ascii="Times New Roman" w:hAnsi="Times New Roman" w:cs="Times New Roman"/>
+          <w:sz w:val="24"/>
+          <w:szCs w:val="24"/>
+        </w:rPr>
+      </w:pPr>
+    </w:p>
+    <w:p>
+      <w:pPr>
+        <w:tabs>
+          <w:tab w:val="left" w:pos="2892"/>
+        </w:tabs>
+        <w:rPr>
+          <w:rFonts w:ascii="Times New Roman" w:hAnsi="Times New Roman" w:cs="Times New Roman"/>
+          <w:sz w:val="24"/>
+          <w:szCs w:val="24"/>
+        </w:rPr>
+      </w:pPr>
+    </w:p>
+    <w:p>
+      <w:pPr>
+        <w:pStyle w:val="ListParagraph"/>
+        <w:numPr>
+          <w:ilvl w:val="0"/>
+          <w:numId w:val="33"/>
+        </w:numPr>
+        <w:tabs>
+          <w:tab w:val="left" w:pos="2892"/>
+        </w:tabs>
+        <w:ind w:left="567" w:hanging="567"/>
+        <w:jc w:val="both"/>
+        <w:rPr>
+          <w:rFonts w:ascii="Times New Roman" w:hAnsi="Times New Roman" w:cs="Times New Roman"/>
+          <w:sz w:val="24"/>
+          <w:szCs w:val="24"/>
+        </w:rPr>
+      </w:pPr>
+      <w:r>
+        <w:rPr>
+          <w:rFonts w:ascii="Times New Roman" w:hAnsi="Times New Roman" w:cs="Times New Roman"/>
+          <w:i/>
+          <w:iCs/>
+          <w:sz w:val="24"/>
+          <w:szCs w:val="24"/>
+        </w:rPr>
+        <w:lastRenderedPageBreak/>
+        <w:t xml:space="preserve">Sequence Diagram Approve </w:t>
+      </w:r>
+      <w:r>
+        <w:rPr>
+          <w:rFonts w:ascii="Times New Roman" w:hAnsi="Times New Roman" w:cs="Times New Roman"/>
+          <w:sz w:val="24"/>
+          <w:szCs w:val="24"/>
+        </w:rPr>
+        <w:t>Pembayaran</w:t>
+      </w:r>
+    </w:p>
+    <w:p>
+      <w:pPr>
+        <w:pStyle w:val="ListParagraph"/>
+        <w:tabs>
+          <w:tab w:val="left" w:pos="2892"/>
+        </w:tabs>
+        <w:ind w:left="567"/>
+        <w:jc w:val="both"/>
+        <w:rPr>
+          <w:rFonts w:ascii="Times New Roman" w:hAnsi="Times New Roman" w:cs="Times New Roman"/>
+          <w:sz w:val="24"/>
+          <w:szCs w:val="24"/>
+        </w:rPr>
+      </w:pPr>
+      <w:r>
+        <w:rPr>
+          <w:rFonts w:ascii="Times New Roman" w:hAnsi="Times New Roman" w:cs="Times New Roman"/>
+          <w:noProof/>
+          <w:sz w:val="24"/>
+          <w:szCs w:val="24"/>
+        </w:rPr>
+        <w:drawing>
+          <wp:anchor distT="0" distB="0" distL="114300" distR="114300" simplePos="0" relativeHeight="251723776" behindDoc="0" locked="0" layoutInCell="1" allowOverlap="1" wp14:anchorId="395E8CAB" wp14:editId="175C5EE4">
+            <wp:simplePos x="0" y="0"/>
+            <wp:positionH relativeFrom="margin">
+              <wp:align>left</wp:align>
+            </wp:positionH>
+            <wp:positionV relativeFrom="paragraph">
+              <wp:posOffset>186690</wp:posOffset>
+            </wp:positionV>
+            <wp:extent cx="5689600" cy="5858510"/>
+            <wp:effectExtent l="0" t="0" r="6350" b="8890"/>
+            <wp:wrapTopAndBottom/>
+            <wp:docPr id="28" name="Picture 28"/>
+            <wp:cNvGraphicFramePr>
+              <a:graphicFrameLocks xmlns:a="http://schemas.openxmlformats.org/drawingml/2006/main" noChangeAspect="1"/>
+            </wp:cNvGraphicFramePr>
+            <a:graphic xmlns:a="http://schemas.openxmlformats.org/drawingml/2006/main">
+              <a:graphicData uri="http://schemas.openxmlformats.org/drawingml/2006/picture">
+                <pic:pic xmlns:pic="http://schemas.openxmlformats.org/drawingml/2006/picture">
+                  <pic:nvPicPr>
+                    <pic:cNvPr id="28" name="Picture 28"/>
+                    <pic:cNvPicPr/>
+                  </pic:nvPicPr>
+                  <pic:blipFill>
+                    <a:blip r:embed="rId49">
+                      <a:extLst>
+                        <a:ext uri="{28A0092B-C50C-407E-A947-70E740481C1C}">
+                          <a14:useLocalDpi xmlns:a14="http://schemas.microsoft.com/office/drawing/2010/main" val="0"/>
+                        </a:ext>
+                      </a:extLst>
+                    </a:blip>
+                    <a:stretch>
+                      <a:fillRect/>
+                    </a:stretch>
+                  </pic:blipFill>
+                  <pic:spPr>
+                    <a:xfrm>
+                      <a:off x="0" y="0"/>
+                      <a:ext cx="5698622" cy="5868224"/>
+                    </a:xfrm>
+                    <a:prstGeom prst="rect">
+                      <a:avLst/>
+                    </a:prstGeom>
+                  </pic:spPr>
+                </pic:pic>
+              </a:graphicData>
+            </a:graphic>
+            <wp14:sizeRelH relativeFrom="page">
+              <wp14:pctWidth>0</wp14:pctWidth>
+            </wp14:sizeRelH>
+            <wp14:sizeRelV relativeFrom="page">
+              <wp14:pctHeight>0</wp14:pctHeight>
+            </wp14:sizeRelV>
+          </wp:anchor>
+        </w:drawing>
+      </w:r>
+    </w:p>
+    <w:p>
+      <w:pPr>
+        <w:pStyle w:val="ListParagraph"/>
+        <w:tabs>
+          <w:tab w:val="left" w:pos="2892"/>
+        </w:tabs>
+        <w:ind w:left="567"/>
+        <w:jc w:val="center"/>
+        <w:rPr>
+          <w:rFonts w:ascii="Times New Roman" w:hAnsi="Times New Roman" w:cs="Times New Roman"/>
+          <w:sz w:val="24"/>
+          <w:szCs w:val="24"/>
+        </w:rPr>
+      </w:pPr>
       <w:r>
         <w:rPr>
           <w:rFonts w:ascii="Times New Roman" w:hAnsi="Times New Roman" w:cs="Times New Roman"/>
@@ -43981,6 +43878,37 @@
           <w:szCs w:val="24"/>
           <w:lang w:val="id-ID"/>
         </w:rPr>
+        <w:t>Gambar 4.</w:t>
+      </w:r>
+      <w:r>
+        <w:rPr>
+          <w:rFonts w:ascii="Times New Roman" w:hAnsi="Times New Roman" w:cs="Times New Roman"/>
+          <w:b/>
+          <w:bCs/>
+          <w:sz w:val="24"/>
+          <w:szCs w:val="24"/>
+        </w:rPr>
+        <w:t>4</w:t>
+      </w:r>
+      <w:r>
+        <w:rPr>
+          <w:rFonts w:ascii="Times New Roman" w:hAnsi="Times New Roman" w:cs="Times New Roman"/>
+          <w:b/>
+          <w:bCs/>
+          <w:sz w:val="24"/>
+          <w:szCs w:val="24"/>
+        </w:rPr>
+        <w:t>2</w:t>
+      </w:r>
+      <w:r>
+        <w:rPr>
+          <w:rFonts w:ascii="Times New Roman" w:hAnsi="Times New Roman" w:cs="Times New Roman"/>
+          <w:b/>
+          <w:bCs/>
+          <w:sz w:val="24"/>
+          <w:szCs w:val="24"/>
+          <w:lang w:val="id-ID"/>
+        </w:rPr>
         <w:t xml:space="preserve">  </w:t>
       </w:r>
       <w:r>
@@ -44020,17 +43948,663 @@
           <w:sz w:val="24"/>
           <w:szCs w:val="24"/>
         </w:rPr>
-        <w:t xml:space="preserve"> Hapus Data </w:t>
-      </w:r>
-      <w:r>
-        <w:rPr>
-          <w:rFonts w:ascii="Times New Roman" w:hAnsi="Times New Roman" w:cs="Times New Roman"/>
-          <w:sz w:val="24"/>
-          <w:szCs w:val="24"/>
-        </w:rPr>
-        <w:t>Akun</w:t>
+        <w:t xml:space="preserve"> </w:t>
+      </w:r>
+      <w:r>
+        <w:rPr>
+          <w:rFonts w:ascii="Times New Roman" w:hAnsi="Times New Roman" w:cs="Times New Roman"/>
+          <w:i/>
+          <w:iCs/>
+          <w:sz w:val="24"/>
+          <w:szCs w:val="24"/>
+        </w:rPr>
+        <w:t xml:space="preserve">Approve </w:t>
+      </w:r>
+      <w:r>
+        <w:rPr>
+          <w:rFonts w:ascii="Times New Roman" w:hAnsi="Times New Roman" w:cs="Times New Roman"/>
+          <w:sz w:val="24"/>
+          <w:szCs w:val="24"/>
+        </w:rPr>
+        <w:t>Pembayaran</w:t>
       </w:r>
     </w:p>
+    <w:p>
+      <w:pPr>
+        <w:pStyle w:val="ListParagraph"/>
+        <w:tabs>
+          <w:tab w:val="left" w:pos="2892"/>
+        </w:tabs>
+        <w:ind w:left="567"/>
+        <w:jc w:val="center"/>
+        <w:rPr>
+          <w:rFonts w:ascii="Times New Roman" w:hAnsi="Times New Roman" w:cs="Times New Roman"/>
+          <w:sz w:val="24"/>
+          <w:szCs w:val="24"/>
+        </w:rPr>
+      </w:pPr>
+    </w:p>
+    <w:p>
+      <w:pPr>
+        <w:pStyle w:val="ListParagraph"/>
+        <w:tabs>
+          <w:tab w:val="left" w:pos="2892"/>
+        </w:tabs>
+        <w:ind w:left="567"/>
+        <w:jc w:val="center"/>
+        <w:rPr>
+          <w:rFonts w:ascii="Times New Roman" w:hAnsi="Times New Roman" w:cs="Times New Roman"/>
+          <w:sz w:val="24"/>
+          <w:szCs w:val="24"/>
+        </w:rPr>
+      </w:pPr>
+    </w:p>
+    <w:p>
+      <w:pPr>
+        <w:pStyle w:val="ListParagraph"/>
+        <w:tabs>
+          <w:tab w:val="left" w:pos="2892"/>
+        </w:tabs>
+        <w:ind w:left="567"/>
+        <w:jc w:val="center"/>
+        <w:rPr>
+          <w:rFonts w:ascii="Times New Roman" w:hAnsi="Times New Roman" w:cs="Times New Roman"/>
+          <w:sz w:val="24"/>
+          <w:szCs w:val="24"/>
+        </w:rPr>
+      </w:pPr>
+    </w:p>
+    <w:p>
+      <w:pPr>
+        <w:pStyle w:val="ListParagraph"/>
+        <w:tabs>
+          <w:tab w:val="left" w:pos="2892"/>
+        </w:tabs>
+        <w:ind w:left="567"/>
+        <w:jc w:val="center"/>
+        <w:rPr>
+          <w:rFonts w:ascii="Times New Roman" w:hAnsi="Times New Roman" w:cs="Times New Roman"/>
+          <w:sz w:val="24"/>
+          <w:szCs w:val="24"/>
+        </w:rPr>
+      </w:pPr>
+    </w:p>
+    <w:p>
+      <w:pPr>
+        <w:pStyle w:val="ListParagraph"/>
+        <w:tabs>
+          <w:tab w:val="left" w:pos="2892"/>
+        </w:tabs>
+        <w:ind w:left="567"/>
+        <w:jc w:val="center"/>
+        <w:rPr>
+          <w:rFonts w:ascii="Times New Roman" w:hAnsi="Times New Roman" w:cs="Times New Roman"/>
+          <w:sz w:val="24"/>
+          <w:szCs w:val="24"/>
+        </w:rPr>
+      </w:pPr>
+    </w:p>
+    <w:p>
+      <w:pPr>
+        <w:pStyle w:val="ListParagraph"/>
+        <w:tabs>
+          <w:tab w:val="left" w:pos="2892"/>
+        </w:tabs>
+        <w:ind w:left="567"/>
+        <w:jc w:val="center"/>
+        <w:rPr>
+          <w:rFonts w:ascii="Times New Roman" w:hAnsi="Times New Roman" w:cs="Times New Roman"/>
+          <w:sz w:val="24"/>
+          <w:szCs w:val="24"/>
+        </w:rPr>
+      </w:pPr>
+    </w:p>
+    <w:p>
+      <w:pPr>
+        <w:pStyle w:val="ListParagraph"/>
+        <w:tabs>
+          <w:tab w:val="left" w:pos="2892"/>
+        </w:tabs>
+        <w:ind w:left="567"/>
+        <w:jc w:val="center"/>
+        <w:rPr>
+          <w:rFonts w:ascii="Times New Roman" w:hAnsi="Times New Roman" w:cs="Times New Roman"/>
+          <w:sz w:val="24"/>
+          <w:szCs w:val="24"/>
+        </w:rPr>
+      </w:pPr>
+    </w:p>
+    <w:p>
+      <w:pPr>
+        <w:pStyle w:val="ListParagraph"/>
+        <w:tabs>
+          <w:tab w:val="left" w:pos="2892"/>
+        </w:tabs>
+        <w:ind w:left="567"/>
+        <w:jc w:val="center"/>
+        <w:rPr>
+          <w:rFonts w:ascii="Times New Roman" w:hAnsi="Times New Roman" w:cs="Times New Roman"/>
+          <w:sz w:val="24"/>
+          <w:szCs w:val="24"/>
+        </w:rPr>
+      </w:pPr>
+    </w:p>
+    <w:p>
+      <w:pPr>
+        <w:pStyle w:val="ListParagraph"/>
+        <w:tabs>
+          <w:tab w:val="left" w:pos="2892"/>
+        </w:tabs>
+        <w:ind w:left="567"/>
+        <w:jc w:val="center"/>
+        <w:rPr>
+          <w:rFonts w:ascii="Times New Roman" w:hAnsi="Times New Roman" w:cs="Times New Roman"/>
+          <w:sz w:val="24"/>
+          <w:szCs w:val="24"/>
+        </w:rPr>
+      </w:pPr>
+    </w:p>
+    <w:p>
+      <w:pPr>
+        <w:pStyle w:val="ListParagraph"/>
+        <w:tabs>
+          <w:tab w:val="left" w:pos="2892"/>
+        </w:tabs>
+        <w:ind w:left="567"/>
+        <w:jc w:val="center"/>
+        <w:rPr>
+          <w:rFonts w:ascii="Times New Roman" w:hAnsi="Times New Roman" w:cs="Times New Roman"/>
+          <w:sz w:val="24"/>
+          <w:szCs w:val="24"/>
+        </w:rPr>
+      </w:pPr>
+    </w:p>
+    <w:p>
+      <w:pPr>
+        <w:pStyle w:val="ListParagraph"/>
+        <w:tabs>
+          <w:tab w:val="left" w:pos="2892"/>
+        </w:tabs>
+        <w:ind w:left="567"/>
+        <w:jc w:val="center"/>
+        <w:rPr>
+          <w:rFonts w:ascii="Times New Roman" w:hAnsi="Times New Roman" w:cs="Times New Roman"/>
+          <w:sz w:val="24"/>
+          <w:szCs w:val="24"/>
+        </w:rPr>
+      </w:pPr>
+    </w:p>
+    <w:p>
+      <w:pPr>
+        <w:pStyle w:val="ListParagraph"/>
+        <w:numPr>
+          <w:ilvl w:val="0"/>
+          <w:numId w:val="33"/>
+        </w:numPr>
+        <w:tabs>
+          <w:tab w:val="left" w:pos="2892"/>
+        </w:tabs>
+        <w:ind w:left="567" w:hanging="567"/>
+        <w:jc w:val="both"/>
+        <w:rPr>
+          <w:rFonts w:ascii="Times New Roman" w:hAnsi="Times New Roman" w:cs="Times New Roman"/>
+          <w:sz w:val="24"/>
+          <w:szCs w:val="24"/>
+        </w:rPr>
+      </w:pPr>
+      <w:r>
+        <w:rPr>
+          <w:rFonts w:ascii="Times New Roman" w:hAnsi="Times New Roman" w:cs="Times New Roman"/>
+          <w:noProof/>
+          <w:sz w:val="24"/>
+          <w:szCs w:val="24"/>
+        </w:rPr>
+        <w:lastRenderedPageBreak/>
+        <w:drawing>
+          <wp:anchor distT="0" distB="0" distL="114300" distR="114300" simplePos="0" relativeHeight="251724800" behindDoc="0" locked="0" layoutInCell="1" allowOverlap="1" wp14:anchorId="68044224" wp14:editId="32552BC7">
+            <wp:simplePos x="0" y="0"/>
+            <wp:positionH relativeFrom="margin">
+              <wp:posOffset>1270</wp:posOffset>
+            </wp:positionH>
+            <wp:positionV relativeFrom="paragraph">
+              <wp:posOffset>356870</wp:posOffset>
+            </wp:positionV>
+            <wp:extent cx="5364480" cy="3075305"/>
+            <wp:effectExtent l="0" t="0" r="7620" b="0"/>
+            <wp:wrapTopAndBottom/>
+            <wp:docPr id="43" name="Picture 43"/>
+            <wp:cNvGraphicFramePr>
+              <a:graphicFrameLocks xmlns:a="http://schemas.openxmlformats.org/drawingml/2006/main" noChangeAspect="1"/>
+            </wp:cNvGraphicFramePr>
+            <a:graphic xmlns:a="http://schemas.openxmlformats.org/drawingml/2006/main">
+              <a:graphicData uri="http://schemas.openxmlformats.org/drawingml/2006/picture">
+                <pic:pic xmlns:pic="http://schemas.openxmlformats.org/drawingml/2006/picture">
+                  <pic:nvPicPr>
+                    <pic:cNvPr id="43" name="Picture 43"/>
+                    <pic:cNvPicPr/>
+                  </pic:nvPicPr>
+                  <pic:blipFill>
+                    <a:blip r:embed="rId50">
+                      <a:extLst>
+                        <a:ext uri="{28A0092B-C50C-407E-A947-70E740481C1C}">
+                          <a14:useLocalDpi xmlns:a14="http://schemas.microsoft.com/office/drawing/2010/main" val="0"/>
+                        </a:ext>
+                      </a:extLst>
+                    </a:blip>
+                    <a:stretch>
+                      <a:fillRect/>
+                    </a:stretch>
+                  </pic:blipFill>
+                  <pic:spPr>
+                    <a:xfrm>
+                      <a:off x="0" y="0"/>
+                      <a:ext cx="5364480" cy="3075305"/>
+                    </a:xfrm>
+                    <a:prstGeom prst="rect">
+                      <a:avLst/>
+                    </a:prstGeom>
+                  </pic:spPr>
+                </pic:pic>
+              </a:graphicData>
+            </a:graphic>
+            <wp14:sizeRelH relativeFrom="page">
+              <wp14:pctWidth>0</wp14:pctWidth>
+            </wp14:sizeRelH>
+            <wp14:sizeRelV relativeFrom="page">
+              <wp14:pctHeight>0</wp14:pctHeight>
+            </wp14:sizeRelV>
+          </wp:anchor>
+        </w:drawing>
+      </w:r>
+      <w:r>
+        <w:rPr>
+          <w:rFonts w:ascii="Times New Roman" w:hAnsi="Times New Roman" w:cs="Times New Roman"/>
+          <w:i/>
+          <w:iCs/>
+          <w:sz w:val="24"/>
+          <w:szCs w:val="24"/>
+        </w:rPr>
+        <w:t xml:space="preserve">Sequence Diagram </w:t>
+      </w:r>
+      <w:r>
+        <w:rPr>
+          <w:rFonts w:ascii="Times New Roman" w:hAnsi="Times New Roman" w:cs="Times New Roman"/>
+          <w:sz w:val="24"/>
+          <w:szCs w:val="24"/>
+        </w:rPr>
+        <w:t>Lihat Laporan Penjualan</w:t>
+      </w:r>
+    </w:p>
+    <w:p>
+      <w:pPr>
+        <w:pStyle w:val="ListParagraph"/>
+        <w:tabs>
+          <w:tab w:val="left" w:pos="2892"/>
+        </w:tabs>
+        <w:ind w:left="927"/>
+        <w:jc w:val="center"/>
+        <w:rPr>
+          <w:rFonts w:ascii="Times New Roman" w:hAnsi="Times New Roman" w:cs="Times New Roman"/>
+          <w:sz w:val="24"/>
+          <w:szCs w:val="24"/>
+        </w:rPr>
+      </w:pPr>
+      <w:r>
+        <w:rPr>
+          <w:rFonts w:ascii="Times New Roman" w:hAnsi="Times New Roman" w:cs="Times New Roman"/>
+          <w:b/>
+          <w:bCs/>
+          <w:sz w:val="24"/>
+          <w:szCs w:val="24"/>
+          <w:lang w:val="id-ID"/>
+        </w:rPr>
+        <w:t>Gambar 4.</w:t>
+      </w:r>
+      <w:r>
+        <w:rPr>
+          <w:rFonts w:ascii="Times New Roman" w:hAnsi="Times New Roman" w:cs="Times New Roman"/>
+          <w:b/>
+          <w:bCs/>
+          <w:sz w:val="24"/>
+          <w:szCs w:val="24"/>
+        </w:rPr>
+        <w:t>4</w:t>
+      </w:r>
+      <w:r>
+        <w:rPr>
+          <w:rFonts w:ascii="Times New Roman" w:hAnsi="Times New Roman" w:cs="Times New Roman"/>
+          <w:b/>
+          <w:bCs/>
+          <w:sz w:val="24"/>
+          <w:szCs w:val="24"/>
+        </w:rPr>
+        <w:t>3</w:t>
+      </w:r>
+      <w:r>
+        <w:rPr>
+          <w:rFonts w:ascii="Times New Roman" w:hAnsi="Times New Roman" w:cs="Times New Roman"/>
+          <w:b/>
+          <w:bCs/>
+          <w:sz w:val="24"/>
+          <w:szCs w:val="24"/>
+          <w:lang w:val="id-ID"/>
+        </w:rPr>
+        <w:t xml:space="preserve">  </w:t>
+      </w:r>
+      <w:r>
+        <w:rPr>
+          <w:rFonts w:ascii="Times New Roman" w:hAnsi="Times New Roman" w:cs="Times New Roman"/>
+          <w:i/>
+          <w:iCs/>
+          <w:sz w:val="24"/>
+          <w:szCs w:val="24"/>
+          <w:lang w:val="id-ID"/>
+        </w:rPr>
+        <w:t>S</w:t>
+      </w:r>
+      <w:r>
+        <w:rPr>
+          <w:rFonts w:ascii="Times New Roman" w:hAnsi="Times New Roman" w:cs="Times New Roman"/>
+          <w:i/>
+          <w:iCs/>
+          <w:sz w:val="24"/>
+          <w:szCs w:val="24"/>
+        </w:rPr>
+        <w:t xml:space="preserve">equence </w:t>
+      </w:r>
+      <w:r>
+        <w:rPr>
+          <w:rFonts w:ascii="Times New Roman" w:hAnsi="Times New Roman" w:cs="Times New Roman"/>
+          <w:i/>
+          <w:iCs/>
+          <w:sz w:val="24"/>
+          <w:szCs w:val="24"/>
+        </w:rPr>
+        <w:t>Diagram</w:t>
+      </w:r>
+      <w:r>
+        <w:rPr>
+          <w:rFonts w:ascii="Times New Roman" w:hAnsi="Times New Roman" w:cs="Times New Roman"/>
+          <w:sz w:val="24"/>
+          <w:szCs w:val="24"/>
+        </w:rPr>
+        <w:t xml:space="preserve"> </w:t>
+      </w:r>
+      <w:r>
+        <w:rPr>
+          <w:rFonts w:ascii="Times New Roman" w:hAnsi="Times New Roman" w:cs="Times New Roman"/>
+          <w:sz w:val="24"/>
+          <w:szCs w:val="24"/>
+        </w:rPr>
+        <w:t>Lihat Laporan Penjualan</w:t>
+      </w:r>
+    </w:p>
+    <w:p>
+      <w:pPr>
+        <w:pStyle w:val="ListParagraph"/>
+        <w:tabs>
+          <w:tab w:val="left" w:pos="2892"/>
+        </w:tabs>
+        <w:ind w:left="927"/>
+        <w:jc w:val="both"/>
+        <w:rPr>
+          <w:rFonts w:ascii="Times New Roman" w:hAnsi="Times New Roman" w:cs="Times New Roman"/>
+          <w:sz w:val="24"/>
+          <w:szCs w:val="24"/>
+        </w:rPr>
+      </w:pPr>
+    </w:p>
+    <w:p>
+      <w:pPr>
+        <w:pStyle w:val="ListParagraph"/>
+        <w:tabs>
+          <w:tab w:val="left" w:pos="2892"/>
+        </w:tabs>
+        <w:ind w:left="927"/>
+        <w:jc w:val="center"/>
+        <w:rPr>
+          <w:rFonts w:ascii="Times New Roman" w:hAnsi="Times New Roman" w:cs="Times New Roman"/>
+          <w:sz w:val="24"/>
+          <w:szCs w:val="24"/>
+        </w:rPr>
+      </w:pPr>
+    </w:p>
+    <w:p>
+      <w:pPr>
+        <w:tabs>
+          <w:tab w:val="left" w:pos="4450"/>
+        </w:tabs>
+      </w:pPr>
+    </w:p>
+    <w:p>
+      <w:pPr>
+        <w:pStyle w:val="ListParagraph"/>
+        <w:numPr>
+          <w:ilvl w:val="0"/>
+          <w:numId w:val="33"/>
+        </w:numPr>
+        <w:ind w:left="567" w:hanging="567"/>
+        <w:rPr>
+          <w:rFonts w:ascii="Times New Roman" w:hAnsi="Times New Roman" w:cs="Times New Roman"/>
+          <w:sz w:val="24"/>
+          <w:szCs w:val="24"/>
+        </w:rPr>
+      </w:pPr>
+      <w:r>
+        <w:rPr>
+          <w:rFonts w:ascii="Times New Roman" w:hAnsi="Times New Roman" w:cs="Times New Roman"/>
+          <w:noProof/>
+          <w:sz w:val="24"/>
+          <w:szCs w:val="24"/>
+        </w:rPr>
+        <w:drawing>
+          <wp:anchor distT="0" distB="0" distL="114300" distR="114300" simplePos="0" relativeHeight="251725824" behindDoc="0" locked="0" layoutInCell="1" allowOverlap="1" wp14:anchorId="1CB35499" wp14:editId="2EB8156E">
+            <wp:simplePos x="0" y="0"/>
+            <wp:positionH relativeFrom="margin">
+              <wp:align>left</wp:align>
+            </wp:positionH>
+            <wp:positionV relativeFrom="paragraph">
+              <wp:posOffset>362585</wp:posOffset>
+            </wp:positionV>
+            <wp:extent cx="5497830" cy="3213100"/>
+            <wp:effectExtent l="0" t="0" r="7620" b="6350"/>
+            <wp:wrapTopAndBottom/>
+            <wp:docPr id="44" name="Picture 44"/>
+            <wp:cNvGraphicFramePr>
+              <a:graphicFrameLocks xmlns:a="http://schemas.openxmlformats.org/drawingml/2006/main" noChangeAspect="1"/>
+            </wp:cNvGraphicFramePr>
+            <a:graphic xmlns:a="http://schemas.openxmlformats.org/drawingml/2006/main">
+              <a:graphicData uri="http://schemas.openxmlformats.org/drawingml/2006/picture">
+                <pic:pic xmlns:pic="http://schemas.openxmlformats.org/drawingml/2006/picture">
+                  <pic:nvPicPr>
+                    <pic:cNvPr id="44" name="Picture 44"/>
+                    <pic:cNvPicPr/>
+                  </pic:nvPicPr>
+                  <pic:blipFill>
+                    <a:blip r:embed="rId51">
+                      <a:extLst>
+                        <a:ext uri="{28A0092B-C50C-407E-A947-70E740481C1C}">
+                          <a14:useLocalDpi xmlns:a14="http://schemas.microsoft.com/office/drawing/2010/main" val="0"/>
+                        </a:ext>
+                      </a:extLst>
+                    </a:blip>
+                    <a:stretch>
+                      <a:fillRect/>
+                    </a:stretch>
+                  </pic:blipFill>
+                  <pic:spPr>
+                    <a:xfrm>
+                      <a:off x="0" y="0"/>
+                      <a:ext cx="5497830" cy="3213100"/>
+                    </a:xfrm>
+                    <a:prstGeom prst="rect">
+                      <a:avLst/>
+                    </a:prstGeom>
+                  </pic:spPr>
+                </pic:pic>
+              </a:graphicData>
+            </a:graphic>
+            <wp14:sizeRelH relativeFrom="page">
+              <wp14:pctWidth>0</wp14:pctWidth>
+            </wp14:sizeRelH>
+            <wp14:sizeRelV relativeFrom="page">
+              <wp14:pctHeight>0</wp14:pctHeight>
+            </wp14:sizeRelV>
+          </wp:anchor>
+        </w:drawing>
+      </w:r>
+      <w:r>
+        <w:rPr>
+          <w:rFonts w:ascii="Times New Roman" w:hAnsi="Times New Roman" w:cs="Times New Roman"/>
+          <w:i/>
+          <w:iCs/>
+          <w:sz w:val="24"/>
+          <w:szCs w:val="24"/>
+        </w:rPr>
+        <w:t xml:space="preserve">Sequence Diagram </w:t>
+      </w:r>
+      <w:r>
+        <w:rPr>
+          <w:rFonts w:ascii="Times New Roman" w:hAnsi="Times New Roman" w:cs="Times New Roman"/>
+          <w:sz w:val="24"/>
+          <w:szCs w:val="24"/>
+        </w:rPr>
+        <w:t>Lihat Laporan Laba Rugi</w:t>
+      </w:r>
+    </w:p>
+    <w:p>
+      <w:pPr>
+        <w:pStyle w:val="ListParagraph"/>
+        <w:tabs>
+          <w:tab w:val="left" w:pos="2892"/>
+        </w:tabs>
+        <w:ind w:left="927"/>
+        <w:jc w:val="center"/>
+        <w:rPr>
+          <w:rFonts w:ascii="Times New Roman" w:hAnsi="Times New Roman" w:cs="Times New Roman"/>
+          <w:sz w:val="24"/>
+          <w:szCs w:val="24"/>
+        </w:rPr>
+      </w:pPr>
+      <w:r>
+        <w:rPr>
+          <w:rFonts w:ascii="Times New Roman" w:hAnsi="Times New Roman" w:cs="Times New Roman"/>
+          <w:b/>
+          <w:bCs/>
+          <w:sz w:val="24"/>
+          <w:szCs w:val="24"/>
+          <w:lang w:val="id-ID"/>
+        </w:rPr>
+        <w:t>Gambar 4.</w:t>
+      </w:r>
+      <w:r>
+        <w:rPr>
+          <w:rFonts w:ascii="Times New Roman" w:hAnsi="Times New Roman" w:cs="Times New Roman"/>
+          <w:b/>
+          <w:bCs/>
+          <w:sz w:val="24"/>
+          <w:szCs w:val="24"/>
+        </w:rPr>
+        <w:t>4</w:t>
+      </w:r>
+      <w:r>
+        <w:rPr>
+          <w:rFonts w:ascii="Times New Roman" w:hAnsi="Times New Roman" w:cs="Times New Roman"/>
+          <w:b/>
+          <w:bCs/>
+          <w:sz w:val="24"/>
+          <w:szCs w:val="24"/>
+        </w:rPr>
+        <w:t>4</w:t>
+      </w:r>
+      <w:r>
+        <w:rPr>
+          <w:rFonts w:ascii="Times New Roman" w:hAnsi="Times New Roman" w:cs="Times New Roman"/>
+          <w:b/>
+          <w:bCs/>
+          <w:sz w:val="24"/>
+          <w:szCs w:val="24"/>
+          <w:lang w:val="id-ID"/>
+        </w:rPr>
+        <w:t xml:space="preserve">  </w:t>
+      </w:r>
+      <w:r>
+        <w:rPr>
+          <w:rFonts w:ascii="Times New Roman" w:hAnsi="Times New Roman" w:cs="Times New Roman"/>
+          <w:i/>
+          <w:iCs/>
+          <w:sz w:val="24"/>
+          <w:szCs w:val="24"/>
+          <w:lang w:val="id-ID"/>
+        </w:rPr>
+        <w:t>S</w:t>
+      </w:r>
+      <w:r>
+        <w:rPr>
+          <w:rFonts w:ascii="Times New Roman" w:hAnsi="Times New Roman" w:cs="Times New Roman"/>
+          <w:i/>
+          <w:iCs/>
+          <w:sz w:val="24"/>
+          <w:szCs w:val="24"/>
+        </w:rPr>
+        <w:t xml:space="preserve">equence </w:t>
+      </w:r>
+      <w:r>
+        <w:rPr>
+          <w:rFonts w:ascii="Times New Roman" w:hAnsi="Times New Roman" w:cs="Times New Roman"/>
+          <w:i/>
+          <w:iCs/>
+          <w:sz w:val="24"/>
+          <w:szCs w:val="24"/>
+        </w:rPr>
+        <w:t>Diagram</w:t>
+      </w:r>
+      <w:r>
+        <w:rPr>
+          <w:rFonts w:ascii="Times New Roman" w:hAnsi="Times New Roman" w:cs="Times New Roman"/>
+          <w:sz w:val="24"/>
+          <w:szCs w:val="24"/>
+        </w:rPr>
+        <w:t xml:space="preserve"> Lihat Laporan </w:t>
+      </w:r>
+      <w:r>
+        <w:rPr>
+          <w:rFonts w:ascii="Times New Roman" w:hAnsi="Times New Roman" w:cs="Times New Roman"/>
+          <w:sz w:val="24"/>
+          <w:szCs w:val="24"/>
+        </w:rPr>
+        <w:t>Laba Rugi</w:t>
+      </w:r>
+    </w:p>
+    <w:p>
+      <w:pPr>
+        <w:pStyle w:val="ListParagraph"/>
+        <w:ind w:left="927"/>
+        <w:rPr>
+          <w:rFonts w:ascii="Times New Roman" w:hAnsi="Times New Roman" w:cs="Times New Roman"/>
+          <w:sz w:val="24"/>
+          <w:szCs w:val="24"/>
+        </w:rPr>
+      </w:pPr>
+    </w:p>
+    <w:p/>
+    <w:p/>
+    <w:p/>
+    <w:p/>
+    <w:p/>
+    <w:p/>
+    <w:p/>
+    <w:p/>
+    <w:p/>
+    <w:p/>
+    <w:p/>
+    <w:p/>
+    <w:p/>
+    <w:p/>
+    <w:p/>
+    <w:p/>
+    <w:p/>
+    <w:p/>
     <w:sectPr>
       <w:pgSz w:w="11907" w:h="16840" w:code="9"/>
       <w:pgMar w:top="1701" w:right="1701" w:bottom="1701" w:left="2268" w:header="709" w:footer="709" w:gutter="0"/>

</xml_diff>

<commit_message>
add sequence lihat produk dan detail
</commit_message>
<xml_diff>
--- a/TERKIRIM/DOKUMEN TA/PROPOSAL TA BAB IV .docx
+++ b/TERKIRIM/DOKUMEN TA/PROPOSAL TA BAB IV .docx
@@ -39857,15 +39857,15 @@
           <w:szCs w:val="24"/>
         </w:rPr>
         <w:drawing>
-          <wp:anchor distT="0" distB="0" distL="114300" distR="114300" simplePos="0" relativeHeight="251708416" behindDoc="0" locked="0" layoutInCell="1" allowOverlap="1" wp14:anchorId="14E89E3D" wp14:editId="5A7A3260">
+          <wp:anchor distT="0" distB="0" distL="114300" distR="114300" simplePos="0" relativeHeight="251708416" behindDoc="0" locked="0" layoutInCell="1" allowOverlap="1" wp14:anchorId="14E89E3D" wp14:editId="39BE25BA">
             <wp:simplePos x="0" y="0"/>
             <wp:positionH relativeFrom="margin">
-              <wp:align>right</wp:align>
+              <wp:posOffset>7620</wp:posOffset>
             </wp:positionH>
             <wp:positionV relativeFrom="paragraph">
-              <wp:posOffset>350520</wp:posOffset>
+              <wp:posOffset>506095</wp:posOffset>
             </wp:positionV>
-            <wp:extent cx="5035550" cy="5678805"/>
+            <wp:extent cx="5588000" cy="6057900"/>
             <wp:effectExtent l="0" t="0" r="0" b="0"/>
             <wp:wrapTopAndBottom/>
             <wp:docPr id="25" name="Picture 25"/>
@@ -39894,7 +39894,7 @@
                   <pic:spPr>
                     <a:xfrm>
                       <a:off x="0" y="0"/>
-                      <a:ext cx="5035550" cy="5678805"/>
+                      <a:ext cx="5588000" cy="6057900"/>
                     </a:xfrm>
                     <a:prstGeom prst="rect">
                       <a:avLst/>
@@ -40141,15 +40141,15 @@
           <w:szCs w:val="24"/>
         </w:rPr>
         <w:drawing>
-          <wp:anchor distT="0" distB="0" distL="114300" distR="114300" simplePos="0" relativeHeight="251712512" behindDoc="0" locked="0" layoutInCell="1" allowOverlap="1" wp14:anchorId="28B3C6A4" wp14:editId="56A8E3CD">
+          <wp:anchor distT="0" distB="0" distL="114300" distR="114300" simplePos="0" relativeHeight="251712512" behindDoc="0" locked="0" layoutInCell="1" allowOverlap="1" wp14:anchorId="28B3C6A4" wp14:editId="662DFA66">
             <wp:simplePos x="0" y="0"/>
             <wp:positionH relativeFrom="margin">
-              <wp:align>right</wp:align>
+              <wp:posOffset>-5080</wp:posOffset>
             </wp:positionH>
             <wp:positionV relativeFrom="paragraph">
-              <wp:posOffset>350520</wp:posOffset>
+              <wp:posOffset>347345</wp:posOffset>
             </wp:positionV>
-            <wp:extent cx="5048885" cy="6513195"/>
+            <wp:extent cx="5581650" cy="6513195"/>
             <wp:effectExtent l="0" t="0" r="0" b="1905"/>
             <wp:wrapTopAndBottom/>
             <wp:docPr id="32" name="Picture 32"/>
@@ -40178,7 +40178,7 @@
                   <pic:spPr>
                     <a:xfrm>
                       <a:off x="0" y="0"/>
-                      <a:ext cx="5048885" cy="6513195"/>
+                      <a:ext cx="5581650" cy="6513195"/>
                     </a:xfrm>
                     <a:prstGeom prst="rect">
                       <a:avLst/>
@@ -40547,6 +40547,51 @@
     <w:p>
       <w:pPr>
         <w:pStyle w:val="ListParagraph"/>
+        <w:tabs>
+          <w:tab w:val="left" w:pos="4466"/>
+        </w:tabs>
+        <w:ind w:left="927"/>
+        <w:jc w:val="center"/>
+        <w:rPr>
+          <w:rFonts w:ascii="Times New Roman" w:hAnsi="Times New Roman" w:cs="Times New Roman"/>
+          <w:sz w:val="24"/>
+          <w:szCs w:val="24"/>
+        </w:rPr>
+      </w:pPr>
+    </w:p>
+    <w:p>
+      <w:pPr>
+        <w:pStyle w:val="ListParagraph"/>
+        <w:tabs>
+          <w:tab w:val="left" w:pos="4466"/>
+        </w:tabs>
+        <w:ind w:left="927"/>
+        <w:jc w:val="center"/>
+        <w:rPr>
+          <w:rFonts w:ascii="Times New Roman" w:hAnsi="Times New Roman" w:cs="Times New Roman"/>
+          <w:sz w:val="24"/>
+          <w:szCs w:val="24"/>
+        </w:rPr>
+      </w:pPr>
+    </w:p>
+    <w:p>
+      <w:pPr>
+        <w:pStyle w:val="ListParagraph"/>
+        <w:tabs>
+          <w:tab w:val="left" w:pos="4466"/>
+        </w:tabs>
+        <w:ind w:left="927"/>
+        <w:jc w:val="center"/>
+        <w:rPr>
+          <w:rFonts w:ascii="Times New Roman" w:hAnsi="Times New Roman" w:cs="Times New Roman"/>
+          <w:sz w:val="24"/>
+          <w:szCs w:val="24"/>
+        </w:rPr>
+      </w:pPr>
+    </w:p>
+    <w:p>
+      <w:pPr>
+        <w:pStyle w:val="ListParagraph"/>
         <w:numPr>
           <w:ilvl w:val="0"/>
           <w:numId w:val="33"/>
@@ -40576,16 +40621,16 @@
         </w:rPr>
         <w:lastRenderedPageBreak/>
         <w:drawing>
-          <wp:anchor distT="0" distB="0" distL="114300" distR="114300" simplePos="0" relativeHeight="251705344" behindDoc="0" locked="0" layoutInCell="1" allowOverlap="1" wp14:anchorId="229F4E9B" wp14:editId="12FEAA1D">
+          <wp:anchor distT="0" distB="0" distL="114300" distR="114300" simplePos="0" relativeHeight="251705344" behindDoc="0" locked="0" layoutInCell="1" allowOverlap="1" wp14:anchorId="229F4E9B" wp14:editId="631C9152">
             <wp:simplePos x="0" y="0"/>
             <wp:positionH relativeFrom="margin">
-              <wp:align>right</wp:align>
+              <wp:posOffset>52070</wp:posOffset>
             </wp:positionH>
             <wp:positionV relativeFrom="paragraph">
-              <wp:posOffset>450215</wp:posOffset>
+              <wp:posOffset>285750</wp:posOffset>
             </wp:positionV>
-            <wp:extent cx="5035550" cy="6261100"/>
-            <wp:effectExtent l="0" t="0" r="0" b="6350"/>
+            <wp:extent cx="5042041" cy="5400055"/>
+            <wp:effectExtent l="0" t="0" r="6350" b="0"/>
             <wp:wrapTopAndBottom/>
             <wp:docPr id="27" name="Picture 27"/>
             <wp:cNvGraphicFramePr>
@@ -40615,7 +40660,7 @@
                   <pic:spPr bwMode="auto">
                     <a:xfrm>
                       <a:off x="0" y="0"/>
-                      <a:ext cx="5042041" cy="6269724"/>
+                      <a:ext cx="5042041" cy="5400055"/>
                     </a:xfrm>
                     <a:prstGeom prst="rect">
                       <a:avLst/>
@@ -40772,82 +40817,6 @@
     <w:p>
       <w:pPr>
         <w:pStyle w:val="ListParagraph"/>
-        <w:tabs>
-          <w:tab w:val="left" w:pos="567"/>
-          <w:tab w:val="left" w:pos="4795"/>
-        </w:tabs>
-        <w:spacing w:line="480" w:lineRule="auto"/>
-        <w:ind w:left="927"/>
-        <w:jc w:val="both"/>
-        <w:rPr>
-          <w:rFonts w:ascii="Times New Roman" w:hAnsi="Times New Roman" w:cs="Times New Roman"/>
-          <w:i/>
-          <w:iCs/>
-          <w:sz w:val="24"/>
-          <w:szCs w:val="24"/>
-        </w:rPr>
-      </w:pPr>
-    </w:p>
-    <w:p>
-      <w:pPr>
-        <w:pStyle w:val="ListParagraph"/>
-        <w:tabs>
-          <w:tab w:val="left" w:pos="567"/>
-          <w:tab w:val="left" w:pos="4795"/>
-        </w:tabs>
-        <w:spacing w:line="480" w:lineRule="auto"/>
-        <w:ind w:left="927"/>
-        <w:jc w:val="both"/>
-        <w:rPr>
-          <w:rFonts w:ascii="Times New Roman" w:hAnsi="Times New Roman" w:cs="Times New Roman"/>
-          <w:i/>
-          <w:iCs/>
-          <w:sz w:val="24"/>
-          <w:szCs w:val="24"/>
-        </w:rPr>
-      </w:pPr>
-    </w:p>
-    <w:p>
-      <w:pPr>
-        <w:pStyle w:val="ListParagraph"/>
-        <w:tabs>
-          <w:tab w:val="left" w:pos="567"/>
-          <w:tab w:val="left" w:pos="4795"/>
-        </w:tabs>
-        <w:spacing w:line="480" w:lineRule="auto"/>
-        <w:ind w:left="927"/>
-        <w:jc w:val="both"/>
-        <w:rPr>
-          <w:rFonts w:ascii="Times New Roman" w:hAnsi="Times New Roman" w:cs="Times New Roman"/>
-          <w:i/>
-          <w:iCs/>
-          <w:sz w:val="24"/>
-          <w:szCs w:val="24"/>
-        </w:rPr>
-      </w:pPr>
-    </w:p>
-    <w:p>
-      <w:pPr>
-        <w:pStyle w:val="ListParagraph"/>
-        <w:tabs>
-          <w:tab w:val="left" w:pos="567"/>
-          <w:tab w:val="left" w:pos="4795"/>
-        </w:tabs>
-        <w:spacing w:line="480" w:lineRule="auto"/>
-        <w:ind w:left="927"/>
-        <w:jc w:val="both"/>
-        <w:rPr>
-          <w:rFonts w:ascii="Times New Roman" w:hAnsi="Times New Roman" w:cs="Times New Roman"/>
-          <w:i/>
-          <w:iCs/>
-          <w:sz w:val="24"/>
-          <w:szCs w:val="24"/>
-        </w:rPr>
-      </w:pPr>
-    </w:p>
-    <w:p>
-      <w:pPr>
-        <w:pStyle w:val="ListParagraph"/>
         <w:numPr>
           <w:ilvl w:val="0"/>
           <w:numId w:val="33"/>
@@ -40878,7 +40847,7 @@
         </w:rPr>
         <w:lastRenderedPageBreak/>
         <w:drawing>
-          <wp:anchor distT="0" distB="0" distL="114300" distR="114300" simplePos="0" relativeHeight="251713536" behindDoc="0" locked="0" layoutInCell="1" allowOverlap="1" wp14:anchorId="49A11098" wp14:editId="65A28BB3">
+          <wp:anchor distT="0" distB="0" distL="114300" distR="114300" simplePos="0" relativeHeight="251713536" behindDoc="0" locked="0" layoutInCell="1" allowOverlap="1" wp14:anchorId="49A11098" wp14:editId="0241EDB2">
             <wp:simplePos x="0" y="0"/>
             <wp:positionH relativeFrom="margin">
               <wp:align>left</wp:align>
@@ -40886,8 +40855,8 @@
             <wp:positionV relativeFrom="paragraph">
               <wp:posOffset>490220</wp:posOffset>
             </wp:positionV>
-            <wp:extent cx="5417820" cy="6731635"/>
-            <wp:effectExtent l="0" t="0" r="0" b="0"/>
+            <wp:extent cx="5588000" cy="7023100"/>
+            <wp:effectExtent l="0" t="0" r="0" b="6350"/>
             <wp:wrapTopAndBottom/>
             <wp:docPr id="33" name="Picture 33"/>
             <wp:cNvGraphicFramePr>
@@ -40915,7 +40884,7 @@
                   <pic:spPr>
                     <a:xfrm>
                       <a:off x="0" y="0"/>
-                      <a:ext cx="5423335" cy="6738957"/>
+                      <a:ext cx="5594082" cy="7030744"/>
                     </a:xfrm>
                     <a:prstGeom prst="rect">
                       <a:avLst/>
@@ -41114,7 +41083,6 @@
           <w:sz w:val="24"/>
           <w:szCs w:val="24"/>
         </w:rPr>
-        <w:lastRenderedPageBreak/>
         <w:drawing>
           <wp:anchor distT="0" distB="0" distL="114300" distR="114300" simplePos="0" relativeHeight="251719680" behindDoc="0" locked="0" layoutInCell="1" allowOverlap="1" wp14:anchorId="33FC034D" wp14:editId="7D54A12B">
             <wp:simplePos x="0" y="0"/>
@@ -41376,22 +41344,59 @@
       <w:r>
         <w:rPr>
           <w:rFonts w:ascii="Times New Roman" w:hAnsi="Times New Roman" w:cs="Times New Roman"/>
+          <w:i/>
+          <w:iCs/>
+          <w:sz w:val="24"/>
+          <w:szCs w:val="24"/>
+        </w:rPr>
+        <w:t xml:space="preserve">Sequence Diagram </w:t>
+      </w:r>
+      <w:r>
+        <w:rPr>
+          <w:rFonts w:ascii="Times New Roman" w:hAnsi="Times New Roman" w:cs="Times New Roman"/>
+          <w:sz w:val="24"/>
+          <w:szCs w:val="24"/>
+        </w:rPr>
+        <w:t>Tambah Kategori Ukuran</w:t>
+      </w:r>
+    </w:p>
+    <w:p>
+      <w:pPr>
+        <w:pStyle w:val="ListParagraph"/>
+        <w:tabs>
+          <w:tab w:val="left" w:pos="567"/>
+          <w:tab w:val="left" w:pos="4795"/>
+        </w:tabs>
+        <w:spacing w:line="480" w:lineRule="auto"/>
+        <w:ind w:left="927"/>
+        <w:jc w:val="both"/>
+        <w:rPr>
+          <w:rFonts w:ascii="Times New Roman" w:hAnsi="Times New Roman" w:cs="Times New Roman"/>
+          <w:i/>
+          <w:iCs/>
+          <w:sz w:val="24"/>
+          <w:szCs w:val="24"/>
+        </w:rPr>
+      </w:pPr>
+      <w:r>
+        <w:rPr>
+          <w:rFonts w:ascii="Times New Roman" w:hAnsi="Times New Roman" w:cs="Times New Roman"/>
           <w:b/>
           <w:noProof/>
           <w:sz w:val="24"/>
           <w:szCs w:val="24"/>
         </w:rPr>
         <w:drawing>
-          <wp:anchor distT="0" distB="0" distL="114300" distR="114300" simplePos="0" relativeHeight="251710464" behindDoc="0" locked="0" layoutInCell="1" allowOverlap="1" wp14:anchorId="534B0ACF" wp14:editId="5452025B">
+          <wp:anchor distT="0" distB="0" distL="114300" distR="114300" simplePos="0" relativeHeight="251710464" behindDoc="0" locked="0" layoutInCell="1" allowOverlap="1" wp14:anchorId="534B0ACF" wp14:editId="54763576">
             <wp:simplePos x="0" y="0"/>
             <wp:positionH relativeFrom="margin">
-              <wp:posOffset>6985</wp:posOffset>
+              <wp:posOffset>7620</wp:posOffset>
             </wp:positionH>
             <wp:positionV relativeFrom="paragraph">
-              <wp:posOffset>490220</wp:posOffset>
+              <wp:posOffset>230505</wp:posOffset>
             </wp:positionV>
-            <wp:extent cx="5721350" cy="6652260"/>
-            <wp:effectExtent l="0" t="0" r="0" b="0"/>
+            <wp:extent cx="5721350" cy="6298565"/>
+            <wp:effectExtent l="0" t="0" r="0" b="6985"/>
             <wp:wrapTopAndBottom/>
             <wp:docPr id="30" name="Picture 30"/>
             <wp:cNvGraphicFramePr>
@@ -41421,7 +41426,7 @@
                   <pic:spPr bwMode="auto">
                     <a:xfrm>
                       <a:off x="0" y="0"/>
-                      <a:ext cx="5721350" cy="6652260"/>
+                      <a:ext cx="5721350" cy="6298565"/>
                     </a:xfrm>
                     <a:prstGeom prst="rect">
                       <a:avLst/>
@@ -41443,43 +41448,6 @@
           </wp:anchor>
         </w:drawing>
       </w:r>
-      <w:r>
-        <w:rPr>
-          <w:rFonts w:ascii="Times New Roman" w:hAnsi="Times New Roman" w:cs="Times New Roman"/>
-          <w:i/>
-          <w:iCs/>
-          <w:sz w:val="24"/>
-          <w:szCs w:val="24"/>
-        </w:rPr>
-        <w:t xml:space="preserve">Sequence Diagram </w:t>
-      </w:r>
-      <w:r>
-        <w:rPr>
-          <w:rFonts w:ascii="Times New Roman" w:hAnsi="Times New Roman" w:cs="Times New Roman"/>
-          <w:sz w:val="24"/>
-          <w:szCs w:val="24"/>
-        </w:rPr>
-        <w:t>Tambah Kategori Ukuran</w:t>
-      </w:r>
-    </w:p>
-    <w:p>
-      <w:pPr>
-        <w:pStyle w:val="ListParagraph"/>
-        <w:tabs>
-          <w:tab w:val="left" w:pos="567"/>
-          <w:tab w:val="left" w:pos="4795"/>
-        </w:tabs>
-        <w:spacing w:line="480" w:lineRule="auto"/>
-        <w:ind w:left="927"/>
-        <w:jc w:val="both"/>
-        <w:rPr>
-          <w:rFonts w:ascii="Times New Roman" w:hAnsi="Times New Roman" w:cs="Times New Roman"/>
-          <w:i/>
-          <w:iCs/>
-          <w:sz w:val="24"/>
-          <w:szCs w:val="24"/>
-        </w:rPr>
-      </w:pPr>
     </w:p>
     <w:p>
       <w:pPr>
@@ -42023,6 +41991,16 @@
     </w:p>
     <w:p>
       <w:pPr>
+        <w:jc w:val="center"/>
+      </w:pPr>
+    </w:p>
+    <w:p>
+      <w:pPr>
+        <w:jc w:val="center"/>
+      </w:pPr>
+    </w:p>
+    <w:p>
+      <w:pPr>
         <w:pStyle w:val="ListParagraph"/>
         <w:numPr>
           <w:ilvl w:val="0"/>
@@ -42053,15 +42031,15 @@
         </w:rPr>
         <w:lastRenderedPageBreak/>
         <w:drawing>
-          <wp:anchor distT="0" distB="0" distL="114300" distR="114300" simplePos="0" relativeHeight="251707392" behindDoc="0" locked="0" layoutInCell="1" allowOverlap="1" wp14:anchorId="7AC64837" wp14:editId="1AB4E628">
+          <wp:anchor distT="0" distB="0" distL="114300" distR="114300" simplePos="0" relativeHeight="251707392" behindDoc="0" locked="0" layoutInCell="1" allowOverlap="1" wp14:anchorId="7AC64837" wp14:editId="25FD9F3A">
             <wp:simplePos x="0" y="0"/>
             <wp:positionH relativeFrom="margin">
-              <wp:posOffset>-9525</wp:posOffset>
+              <wp:align>left</wp:align>
             </wp:positionH>
             <wp:positionV relativeFrom="paragraph">
-              <wp:posOffset>350520</wp:posOffset>
+              <wp:posOffset>406400</wp:posOffset>
             </wp:positionV>
-            <wp:extent cx="5545455" cy="6294120"/>
+            <wp:extent cx="5545455" cy="6610350"/>
             <wp:effectExtent l="0" t="0" r="0" b="0"/>
             <wp:wrapTopAndBottom/>
             <wp:docPr id="29" name="Picture 29"/>
@@ -42092,7 +42070,7 @@
                   <pic:spPr bwMode="auto">
                     <a:xfrm>
                       <a:off x="0" y="0"/>
-                      <a:ext cx="5545455" cy="6294120"/>
+                      <a:ext cx="5545455" cy="6610350"/>
                     </a:xfrm>
                     <a:prstGeom prst="rect">
                       <a:avLst/>
@@ -42318,18 +42296,17 @@
           <w:sz w:val="24"/>
           <w:szCs w:val="24"/>
         </w:rPr>
-        <w:lastRenderedPageBreak/>
         <w:drawing>
-          <wp:anchor distT="0" distB="0" distL="114300" distR="114300" simplePos="0" relativeHeight="251715584" behindDoc="0" locked="0" layoutInCell="1" allowOverlap="1" wp14:anchorId="4CE99A8E" wp14:editId="4B576505">
+          <wp:anchor distT="0" distB="0" distL="114300" distR="114300" simplePos="0" relativeHeight="251715584" behindDoc="0" locked="0" layoutInCell="1" allowOverlap="1" wp14:anchorId="4CE99A8E" wp14:editId="2D7A9ED7">
             <wp:simplePos x="0" y="0"/>
             <wp:positionH relativeFrom="margin">
               <wp:align>left</wp:align>
             </wp:positionH>
             <wp:positionV relativeFrom="paragraph">
-              <wp:posOffset>488315</wp:posOffset>
+              <wp:posOffset>421005</wp:posOffset>
             </wp:positionV>
-            <wp:extent cx="5618480" cy="6737350"/>
-            <wp:effectExtent l="0" t="0" r="1270" b="6350"/>
+            <wp:extent cx="5618480" cy="6807200"/>
+            <wp:effectExtent l="0" t="0" r="1270" b="0"/>
             <wp:wrapTopAndBottom/>
             <wp:docPr id="35" name="Picture 35"/>
             <wp:cNvGraphicFramePr>
@@ -42357,7 +42334,7 @@
                   <pic:spPr>
                     <a:xfrm>
                       <a:off x="0" y="0"/>
-                      <a:ext cx="5618480" cy="6737350"/>
+                      <a:ext cx="5618480" cy="6807200"/>
                     </a:xfrm>
                     <a:prstGeom prst="rect">
                       <a:avLst/>
@@ -42555,7 +42532,6 @@
           <w:sz w:val="24"/>
           <w:szCs w:val="24"/>
         </w:rPr>
-        <w:lastRenderedPageBreak/>
         <w:drawing>
           <wp:anchor distT="0" distB="0" distL="114300" distR="114300" simplePos="0" relativeHeight="251721728" behindDoc="0" locked="0" layoutInCell="1" allowOverlap="1" wp14:anchorId="19A5E5BB" wp14:editId="45921AE3">
             <wp:simplePos x="0" y="0"/>
@@ -42771,18 +42747,17 @@
           <w:sz w:val="24"/>
           <w:szCs w:val="24"/>
         </w:rPr>
-        <w:lastRenderedPageBreak/>
         <w:drawing>
-          <wp:anchor distT="0" distB="0" distL="114300" distR="114300" simplePos="0" relativeHeight="251711488" behindDoc="0" locked="0" layoutInCell="1" allowOverlap="1" wp14:anchorId="44FBEE67" wp14:editId="11D9CC9D">
+          <wp:anchor distT="0" distB="0" distL="114300" distR="114300" simplePos="0" relativeHeight="251711488" behindDoc="0" locked="0" layoutInCell="1" allowOverlap="1" wp14:anchorId="44FBEE67" wp14:editId="26DCD111">
             <wp:simplePos x="0" y="0"/>
             <wp:positionH relativeFrom="margin">
               <wp:align>left</wp:align>
             </wp:positionH>
             <wp:positionV relativeFrom="paragraph">
-              <wp:posOffset>456565</wp:posOffset>
+              <wp:posOffset>494665</wp:posOffset>
             </wp:positionV>
-            <wp:extent cx="5384800" cy="6380480"/>
-            <wp:effectExtent l="0" t="0" r="6350" b="1270"/>
+            <wp:extent cx="5441950" cy="6578600"/>
+            <wp:effectExtent l="0" t="0" r="6350" b="0"/>
             <wp:wrapTopAndBottom/>
             <wp:docPr id="31" name="Picture 31"/>
             <wp:cNvGraphicFramePr>
@@ -42810,7 +42785,7 @@
                   <pic:spPr>
                     <a:xfrm>
                       <a:off x="0" y="0"/>
-                      <a:ext cx="5384800" cy="6380480"/>
+                      <a:ext cx="5441950" cy="6578600"/>
                     </a:xfrm>
                     <a:prstGeom prst="rect">
                       <a:avLst/>
@@ -43029,7 +43004,6 @@
           <w:sz w:val="24"/>
           <w:szCs w:val="24"/>
         </w:rPr>
-        <w:lastRenderedPageBreak/>
         <w:drawing>
           <wp:anchor distT="0" distB="0" distL="114300" distR="114300" simplePos="0" relativeHeight="251716608" behindDoc="0" locked="0" layoutInCell="1" allowOverlap="1" wp14:anchorId="3130C3F2" wp14:editId="5B2E587B">
             <wp:simplePos x="0" y="0"/>
@@ -43237,40 +43211,6 @@
         <w:pStyle w:val="ListParagraph"/>
         <w:tabs>
           <w:tab w:val="left" w:pos="567"/>
-        </w:tabs>
-        <w:spacing w:after="0" w:line="480" w:lineRule="auto"/>
-        <w:ind w:left="927"/>
-        <w:rPr>
-          <w:rFonts w:ascii="Times New Roman" w:hAnsi="Times New Roman" w:cs="Times New Roman"/>
-          <w:sz w:val="24"/>
-          <w:szCs w:val="24"/>
-        </w:rPr>
-      </w:pPr>
-    </w:p>
-    <w:p>
-      <w:pPr>
-        <w:pStyle w:val="ListParagraph"/>
-        <w:tabs>
-          <w:tab w:val="left" w:pos="567"/>
-          <w:tab w:val="left" w:pos="4795"/>
-        </w:tabs>
-        <w:spacing w:line="480" w:lineRule="auto"/>
-        <w:ind w:left="927"/>
-        <w:jc w:val="center"/>
-        <w:rPr>
-          <w:rFonts w:ascii="Times New Roman" w:hAnsi="Times New Roman" w:cs="Times New Roman"/>
-          <w:i/>
-          <w:iCs/>
-          <w:sz w:val="24"/>
-          <w:szCs w:val="24"/>
-        </w:rPr>
-      </w:pPr>
-    </w:p>
-    <w:p>
-      <w:pPr>
-        <w:pStyle w:val="ListParagraph"/>
-        <w:tabs>
-          <w:tab w:val="left" w:pos="567"/>
           <w:tab w:val="left" w:pos="4795"/>
         </w:tabs>
         <w:spacing w:line="480" w:lineRule="auto"/>
@@ -43297,6 +43237,7 @@
           <w:tab w:val="left" w:pos="4795"/>
         </w:tabs>
         <w:spacing w:line="480" w:lineRule="auto"/>
+        <w:ind w:left="567" w:hanging="567"/>
         <w:jc w:val="both"/>
         <w:rPr>
           <w:rFonts w:ascii="Times New Roman" w:hAnsi="Times New Roman" w:cs="Times New Roman"/>
@@ -44587,14 +44528,713 @@
         </w:rPr>
       </w:pPr>
     </w:p>
+    <w:p>
+      <w:pPr>
+        <w:pStyle w:val="ListParagraph"/>
+        <w:numPr>
+          <w:ilvl w:val="0"/>
+          <w:numId w:val="33"/>
+        </w:numPr>
+        <w:ind w:left="567" w:hanging="567"/>
+        <w:rPr>
+          <w:rFonts w:ascii="Times New Roman" w:hAnsi="Times New Roman" w:cs="Times New Roman"/>
+          <w:sz w:val="24"/>
+          <w:szCs w:val="24"/>
+        </w:rPr>
+      </w:pPr>
+      <w:r>
+        <w:rPr>
+          <w:noProof/>
+        </w:rPr>
+        <w:lastRenderedPageBreak/>
+        <w:drawing>
+          <wp:anchor distT="0" distB="0" distL="114300" distR="114300" simplePos="0" relativeHeight="251726848" behindDoc="0" locked="0" layoutInCell="1" allowOverlap="1" wp14:anchorId="3BD69C6A" wp14:editId="3BE4068F">
+            <wp:simplePos x="0" y="0"/>
+            <wp:positionH relativeFrom="margin">
+              <wp:posOffset>-5080</wp:posOffset>
+            </wp:positionH>
+            <wp:positionV relativeFrom="paragraph">
+              <wp:posOffset>291465</wp:posOffset>
+            </wp:positionV>
+            <wp:extent cx="5607050" cy="6089650"/>
+            <wp:effectExtent l="0" t="0" r="0" b="6350"/>
+            <wp:wrapTopAndBottom/>
+            <wp:docPr id="45" name="Picture 45"/>
+            <wp:cNvGraphicFramePr>
+              <a:graphicFrameLocks xmlns:a="http://schemas.openxmlformats.org/drawingml/2006/main" noChangeAspect="1"/>
+            </wp:cNvGraphicFramePr>
+            <a:graphic xmlns:a="http://schemas.openxmlformats.org/drawingml/2006/main">
+              <a:graphicData uri="http://schemas.openxmlformats.org/drawingml/2006/picture">
+                <pic:pic xmlns:pic="http://schemas.openxmlformats.org/drawingml/2006/picture">
+                  <pic:nvPicPr>
+                    <pic:cNvPr id="45" name="Picture 45"/>
+                    <pic:cNvPicPr/>
+                  </pic:nvPicPr>
+                  <pic:blipFill>
+                    <a:blip r:embed="rId52">
+                      <a:extLst>
+                        <a:ext uri="{28A0092B-C50C-407E-A947-70E740481C1C}">
+                          <a14:useLocalDpi xmlns:a14="http://schemas.microsoft.com/office/drawing/2010/main" val="0"/>
+                        </a:ext>
+                      </a:extLst>
+                    </a:blip>
+                    <a:stretch>
+                      <a:fillRect/>
+                    </a:stretch>
+                  </pic:blipFill>
+                  <pic:spPr>
+                    <a:xfrm>
+                      <a:off x="0" y="0"/>
+                      <a:ext cx="5607050" cy="6089650"/>
+                    </a:xfrm>
+                    <a:prstGeom prst="rect">
+                      <a:avLst/>
+                    </a:prstGeom>
+                  </pic:spPr>
+                </pic:pic>
+              </a:graphicData>
+            </a:graphic>
+            <wp14:sizeRelH relativeFrom="page">
+              <wp14:pctWidth>0</wp14:pctWidth>
+            </wp14:sizeRelH>
+            <wp14:sizeRelV relativeFrom="page">
+              <wp14:pctHeight>0</wp14:pctHeight>
+            </wp14:sizeRelV>
+          </wp:anchor>
+        </w:drawing>
+      </w:r>
+      <w:r>
+        <w:rPr>
+          <w:rFonts w:ascii="Times New Roman" w:hAnsi="Times New Roman" w:cs="Times New Roman"/>
+          <w:i/>
+          <w:iCs/>
+          <w:sz w:val="24"/>
+          <w:szCs w:val="24"/>
+        </w:rPr>
+        <w:t xml:space="preserve">Sequence Diagram </w:t>
+      </w:r>
+      <w:r>
+        <w:rPr>
+          <w:rFonts w:ascii="Times New Roman" w:hAnsi="Times New Roman" w:cs="Times New Roman"/>
+          <w:sz w:val="24"/>
+          <w:szCs w:val="24"/>
+        </w:rPr>
+        <w:t>Registrasi</w:t>
+      </w:r>
+    </w:p>
+    <w:p>
+      <w:pPr>
+        <w:pStyle w:val="ListParagraph"/>
+        <w:tabs>
+          <w:tab w:val="left" w:pos="2892"/>
+        </w:tabs>
+        <w:ind w:left="927"/>
+        <w:jc w:val="center"/>
+        <w:rPr>
+          <w:rFonts w:ascii="Times New Roman" w:hAnsi="Times New Roman" w:cs="Times New Roman"/>
+          <w:sz w:val="24"/>
+          <w:szCs w:val="24"/>
+        </w:rPr>
+      </w:pPr>
+      <w:r>
+        <w:rPr>
+          <w:rFonts w:ascii="Times New Roman" w:hAnsi="Times New Roman" w:cs="Times New Roman"/>
+          <w:b/>
+          <w:bCs/>
+          <w:sz w:val="24"/>
+          <w:szCs w:val="24"/>
+          <w:lang w:val="id-ID"/>
+        </w:rPr>
+        <w:t>Gambar 4.</w:t>
+      </w:r>
+      <w:r>
+        <w:rPr>
+          <w:rFonts w:ascii="Times New Roman" w:hAnsi="Times New Roman" w:cs="Times New Roman"/>
+          <w:b/>
+          <w:bCs/>
+          <w:sz w:val="24"/>
+          <w:szCs w:val="24"/>
+        </w:rPr>
+        <w:t>4</w:t>
+      </w:r>
+      <w:r>
+        <w:rPr>
+          <w:rFonts w:ascii="Times New Roman" w:hAnsi="Times New Roman" w:cs="Times New Roman"/>
+          <w:b/>
+          <w:bCs/>
+          <w:sz w:val="24"/>
+          <w:szCs w:val="24"/>
+        </w:rPr>
+        <w:t>5</w:t>
+      </w:r>
+      <w:r>
+        <w:rPr>
+          <w:rFonts w:ascii="Times New Roman" w:hAnsi="Times New Roman" w:cs="Times New Roman"/>
+          <w:b/>
+          <w:bCs/>
+          <w:sz w:val="24"/>
+          <w:szCs w:val="24"/>
+          <w:lang w:val="id-ID"/>
+        </w:rPr>
+        <w:t xml:space="preserve">  </w:t>
+      </w:r>
+      <w:r>
+        <w:rPr>
+          <w:rFonts w:ascii="Times New Roman" w:hAnsi="Times New Roman" w:cs="Times New Roman"/>
+          <w:i/>
+          <w:iCs/>
+          <w:sz w:val="24"/>
+          <w:szCs w:val="24"/>
+          <w:lang w:val="id-ID"/>
+        </w:rPr>
+        <w:t>S</w:t>
+      </w:r>
+      <w:r>
+        <w:rPr>
+          <w:rFonts w:ascii="Times New Roman" w:hAnsi="Times New Roman" w:cs="Times New Roman"/>
+          <w:i/>
+          <w:iCs/>
+          <w:sz w:val="24"/>
+          <w:szCs w:val="24"/>
+        </w:rPr>
+        <w:t xml:space="preserve">equence </w:t>
+      </w:r>
+      <w:r>
+        <w:rPr>
+          <w:rFonts w:ascii="Times New Roman" w:hAnsi="Times New Roman" w:cs="Times New Roman"/>
+          <w:i/>
+          <w:iCs/>
+          <w:sz w:val="24"/>
+          <w:szCs w:val="24"/>
+        </w:rPr>
+        <w:t>Diagram</w:t>
+      </w:r>
+      <w:r>
+        <w:rPr>
+          <w:rFonts w:ascii="Times New Roman" w:hAnsi="Times New Roman" w:cs="Times New Roman"/>
+          <w:sz w:val="24"/>
+          <w:szCs w:val="24"/>
+        </w:rPr>
+        <w:t xml:space="preserve"> </w:t>
+      </w:r>
+      <w:r>
+        <w:rPr>
+          <w:rFonts w:ascii="Times New Roman" w:hAnsi="Times New Roman" w:cs="Times New Roman"/>
+          <w:sz w:val="24"/>
+          <w:szCs w:val="24"/>
+        </w:rPr>
+        <w:t>Registrasi</w:t>
+      </w:r>
+    </w:p>
+    <w:p>
+      <w:pPr>
+        <w:pStyle w:val="ListParagraph"/>
+        <w:tabs>
+          <w:tab w:val="left" w:pos="2892"/>
+        </w:tabs>
+        <w:ind w:left="927"/>
+        <w:jc w:val="center"/>
+        <w:rPr>
+          <w:rFonts w:ascii="Times New Roman" w:hAnsi="Times New Roman" w:cs="Times New Roman"/>
+          <w:sz w:val="24"/>
+          <w:szCs w:val="24"/>
+        </w:rPr>
+      </w:pPr>
+    </w:p>
+    <w:p>
+      <w:pPr>
+        <w:jc w:val="center"/>
+      </w:pPr>
+    </w:p>
     <w:p/>
     <w:p/>
     <w:p/>
     <w:p/>
     <w:p/>
-    <w:p/>
-    <w:p/>
-    <w:p/>
+    <w:p>
+      <w:pPr>
+        <w:pStyle w:val="ListParagraph"/>
+        <w:numPr>
+          <w:ilvl w:val="0"/>
+          <w:numId w:val="33"/>
+        </w:numPr>
+        <w:ind w:left="567" w:hanging="567"/>
+        <w:rPr>
+          <w:rFonts w:ascii="Times New Roman" w:hAnsi="Times New Roman" w:cs="Times New Roman"/>
+          <w:sz w:val="24"/>
+          <w:szCs w:val="24"/>
+        </w:rPr>
+      </w:pPr>
+      <w:r>
+        <w:rPr>
+          <w:rFonts w:ascii="Times New Roman" w:hAnsi="Times New Roman" w:cs="Times New Roman"/>
+          <w:noProof/>
+          <w:sz w:val="24"/>
+          <w:szCs w:val="24"/>
+        </w:rPr>
+        <w:lastRenderedPageBreak/>
+        <w:drawing>
+          <wp:anchor distT="0" distB="0" distL="114300" distR="114300" simplePos="0" relativeHeight="251727872" behindDoc="0" locked="0" layoutInCell="1" allowOverlap="1" wp14:anchorId="1D534C4F" wp14:editId="316D6B33">
+            <wp:simplePos x="0" y="0"/>
+            <wp:positionH relativeFrom="margin">
+              <wp:align>left</wp:align>
+            </wp:positionH>
+            <wp:positionV relativeFrom="paragraph">
+              <wp:posOffset>323215</wp:posOffset>
+            </wp:positionV>
+            <wp:extent cx="5396230" cy="3321050"/>
+            <wp:effectExtent l="0" t="0" r="0" b="0"/>
+            <wp:wrapTopAndBottom/>
+            <wp:docPr id="46" name="Picture 46"/>
+            <wp:cNvGraphicFramePr>
+              <a:graphicFrameLocks xmlns:a="http://schemas.openxmlformats.org/drawingml/2006/main" noChangeAspect="1"/>
+            </wp:cNvGraphicFramePr>
+            <a:graphic xmlns:a="http://schemas.openxmlformats.org/drawingml/2006/main">
+              <a:graphicData uri="http://schemas.openxmlformats.org/drawingml/2006/picture">
+                <pic:pic xmlns:pic="http://schemas.openxmlformats.org/drawingml/2006/picture">
+                  <pic:nvPicPr>
+                    <pic:cNvPr id="46" name="Picture 46"/>
+                    <pic:cNvPicPr/>
+                  </pic:nvPicPr>
+                  <pic:blipFill>
+                    <a:blip r:embed="rId53">
+                      <a:extLst>
+                        <a:ext uri="{28A0092B-C50C-407E-A947-70E740481C1C}">
+                          <a14:useLocalDpi xmlns:a14="http://schemas.microsoft.com/office/drawing/2010/main" val="0"/>
+                        </a:ext>
+                      </a:extLst>
+                    </a:blip>
+                    <a:stretch>
+                      <a:fillRect/>
+                    </a:stretch>
+                  </pic:blipFill>
+                  <pic:spPr>
+                    <a:xfrm>
+                      <a:off x="0" y="0"/>
+                      <a:ext cx="5396230" cy="3321050"/>
+                    </a:xfrm>
+                    <a:prstGeom prst="rect">
+                      <a:avLst/>
+                    </a:prstGeom>
+                  </pic:spPr>
+                </pic:pic>
+              </a:graphicData>
+            </a:graphic>
+            <wp14:sizeRelH relativeFrom="page">
+              <wp14:pctWidth>0</wp14:pctWidth>
+            </wp14:sizeRelH>
+            <wp14:sizeRelV relativeFrom="page">
+              <wp14:pctHeight>0</wp14:pctHeight>
+            </wp14:sizeRelV>
+          </wp:anchor>
+        </w:drawing>
+      </w:r>
+      <w:r>
+        <w:rPr>
+          <w:rFonts w:ascii="Times New Roman" w:hAnsi="Times New Roman" w:cs="Times New Roman"/>
+          <w:i/>
+          <w:iCs/>
+          <w:sz w:val="24"/>
+          <w:szCs w:val="24"/>
+        </w:rPr>
+        <w:t xml:space="preserve">Sequence Diagram </w:t>
+      </w:r>
+      <w:r>
+        <w:rPr>
+          <w:rFonts w:ascii="Times New Roman" w:hAnsi="Times New Roman" w:cs="Times New Roman"/>
+          <w:sz w:val="24"/>
+          <w:szCs w:val="24"/>
+        </w:rPr>
+        <w:t>Lihat Produk</w:t>
+      </w:r>
+    </w:p>
+    <w:p>
+      <w:pPr>
+        <w:pStyle w:val="ListParagraph"/>
+        <w:tabs>
+          <w:tab w:val="left" w:pos="2892"/>
+        </w:tabs>
+        <w:ind w:left="927"/>
+        <w:jc w:val="center"/>
+        <w:rPr>
+          <w:rFonts w:ascii="Times New Roman" w:hAnsi="Times New Roman" w:cs="Times New Roman"/>
+          <w:sz w:val="24"/>
+          <w:szCs w:val="24"/>
+        </w:rPr>
+      </w:pPr>
+      <w:r>
+        <w:rPr>
+          <w:rFonts w:ascii="Times New Roman" w:hAnsi="Times New Roman" w:cs="Times New Roman"/>
+          <w:b/>
+          <w:bCs/>
+          <w:sz w:val="24"/>
+          <w:szCs w:val="24"/>
+          <w:lang w:val="id-ID"/>
+        </w:rPr>
+        <w:t>Gambar 4.</w:t>
+      </w:r>
+      <w:r>
+        <w:rPr>
+          <w:rFonts w:ascii="Times New Roman" w:hAnsi="Times New Roman" w:cs="Times New Roman"/>
+          <w:b/>
+          <w:bCs/>
+          <w:sz w:val="24"/>
+          <w:szCs w:val="24"/>
+        </w:rPr>
+        <w:t>4</w:t>
+      </w:r>
+      <w:r>
+        <w:rPr>
+          <w:rFonts w:ascii="Times New Roman" w:hAnsi="Times New Roman" w:cs="Times New Roman"/>
+          <w:b/>
+          <w:bCs/>
+          <w:sz w:val="24"/>
+          <w:szCs w:val="24"/>
+        </w:rPr>
+        <w:t>6</w:t>
+      </w:r>
+      <w:r>
+        <w:rPr>
+          <w:rFonts w:ascii="Times New Roman" w:hAnsi="Times New Roman" w:cs="Times New Roman"/>
+          <w:b/>
+          <w:bCs/>
+          <w:sz w:val="24"/>
+          <w:szCs w:val="24"/>
+          <w:lang w:val="id-ID"/>
+        </w:rPr>
+        <w:t xml:space="preserve">  </w:t>
+      </w:r>
+      <w:r>
+        <w:rPr>
+          <w:rFonts w:ascii="Times New Roman" w:hAnsi="Times New Roman" w:cs="Times New Roman"/>
+          <w:i/>
+          <w:iCs/>
+          <w:sz w:val="24"/>
+          <w:szCs w:val="24"/>
+          <w:lang w:val="id-ID"/>
+        </w:rPr>
+        <w:t>S</w:t>
+      </w:r>
+      <w:r>
+        <w:rPr>
+          <w:rFonts w:ascii="Times New Roman" w:hAnsi="Times New Roman" w:cs="Times New Roman"/>
+          <w:i/>
+          <w:iCs/>
+          <w:sz w:val="24"/>
+          <w:szCs w:val="24"/>
+        </w:rPr>
+        <w:t xml:space="preserve">equence </w:t>
+      </w:r>
+      <w:r>
+        <w:rPr>
+          <w:rFonts w:ascii="Times New Roman" w:hAnsi="Times New Roman" w:cs="Times New Roman"/>
+          <w:i/>
+          <w:iCs/>
+          <w:sz w:val="24"/>
+          <w:szCs w:val="24"/>
+        </w:rPr>
+        <w:t>Diagram</w:t>
+      </w:r>
+      <w:r>
+        <w:rPr>
+          <w:rFonts w:ascii="Times New Roman" w:hAnsi="Times New Roman" w:cs="Times New Roman"/>
+          <w:sz w:val="24"/>
+          <w:szCs w:val="24"/>
+        </w:rPr>
+        <w:t xml:space="preserve"> </w:t>
+      </w:r>
+      <w:r>
+        <w:rPr>
+          <w:rFonts w:ascii="Times New Roman" w:hAnsi="Times New Roman" w:cs="Times New Roman"/>
+          <w:sz w:val="24"/>
+          <w:szCs w:val="24"/>
+        </w:rPr>
+        <w:t>Lihat Produk</w:t>
+      </w:r>
+    </w:p>
+    <w:p>
+      <w:pPr>
+        <w:pStyle w:val="ListParagraph"/>
+        <w:tabs>
+          <w:tab w:val="left" w:pos="2892"/>
+        </w:tabs>
+        <w:ind w:left="927"/>
+        <w:jc w:val="center"/>
+        <w:rPr>
+          <w:rFonts w:ascii="Times New Roman" w:hAnsi="Times New Roman" w:cs="Times New Roman"/>
+          <w:sz w:val="24"/>
+          <w:szCs w:val="24"/>
+        </w:rPr>
+      </w:pPr>
+    </w:p>
+    <w:p>
+      <w:pPr>
+        <w:pStyle w:val="ListParagraph"/>
+        <w:tabs>
+          <w:tab w:val="left" w:pos="2892"/>
+        </w:tabs>
+        <w:ind w:left="927"/>
+        <w:jc w:val="center"/>
+        <w:rPr>
+          <w:rFonts w:ascii="Times New Roman" w:hAnsi="Times New Roman" w:cs="Times New Roman"/>
+          <w:sz w:val="24"/>
+          <w:szCs w:val="24"/>
+        </w:rPr>
+      </w:pPr>
+    </w:p>
+    <w:p>
+      <w:pPr>
+        <w:pStyle w:val="ListParagraph"/>
+        <w:numPr>
+          <w:ilvl w:val="0"/>
+          <w:numId w:val="33"/>
+        </w:numPr>
+        <w:tabs>
+          <w:tab w:val="left" w:pos="2892"/>
+        </w:tabs>
+        <w:ind w:left="567" w:hanging="567"/>
+        <w:jc w:val="both"/>
+        <w:rPr>
+          <w:rFonts w:ascii="Times New Roman" w:hAnsi="Times New Roman" w:cs="Times New Roman"/>
+          <w:sz w:val="24"/>
+          <w:szCs w:val="24"/>
+        </w:rPr>
+      </w:pPr>
+      <w:r>
+        <w:rPr>
+          <w:rFonts w:ascii="Times New Roman" w:hAnsi="Times New Roman" w:cs="Times New Roman"/>
+          <w:i/>
+          <w:iCs/>
+          <w:sz w:val="24"/>
+          <w:szCs w:val="24"/>
+        </w:rPr>
+        <w:t xml:space="preserve">Sequence Diagram </w:t>
+      </w:r>
+      <w:r>
+        <w:rPr>
+          <w:rFonts w:ascii="Times New Roman" w:hAnsi="Times New Roman" w:cs="Times New Roman"/>
+          <w:sz w:val="24"/>
+          <w:szCs w:val="24"/>
+        </w:rPr>
+        <w:t>Lihat Detail Produk</w:t>
+      </w:r>
+    </w:p>
+    <w:p>
+      <w:pPr>
+        <w:pStyle w:val="ListParagraph"/>
+        <w:tabs>
+          <w:tab w:val="left" w:pos="2892"/>
+        </w:tabs>
+        <w:ind w:left="567"/>
+        <w:jc w:val="both"/>
+        <w:rPr>
+          <w:rFonts w:ascii="Times New Roman" w:hAnsi="Times New Roman" w:cs="Times New Roman"/>
+          <w:sz w:val="24"/>
+          <w:szCs w:val="24"/>
+        </w:rPr>
+      </w:pPr>
+      <w:r>
+        <w:rPr>
+          <w:rFonts w:ascii="Times New Roman" w:hAnsi="Times New Roman" w:cs="Times New Roman"/>
+          <w:noProof/>
+          <w:sz w:val="24"/>
+          <w:szCs w:val="24"/>
+        </w:rPr>
+        <w:drawing>
+          <wp:anchor distT="0" distB="0" distL="114300" distR="114300" simplePos="0" relativeHeight="251728896" behindDoc="0" locked="0" layoutInCell="1" allowOverlap="1" wp14:anchorId="076F7890" wp14:editId="24C3BA59">
+            <wp:simplePos x="0" y="0"/>
+            <wp:positionH relativeFrom="margin">
+              <wp:align>left</wp:align>
+            </wp:positionH>
+            <wp:positionV relativeFrom="paragraph">
+              <wp:posOffset>220345</wp:posOffset>
+            </wp:positionV>
+            <wp:extent cx="5339080" cy="3575050"/>
+            <wp:effectExtent l="0" t="0" r="0" b="6350"/>
+            <wp:wrapTopAndBottom/>
+            <wp:docPr id="47" name="Picture 47"/>
+            <wp:cNvGraphicFramePr>
+              <a:graphicFrameLocks xmlns:a="http://schemas.openxmlformats.org/drawingml/2006/main" noChangeAspect="1"/>
+            </wp:cNvGraphicFramePr>
+            <a:graphic xmlns:a="http://schemas.openxmlformats.org/drawingml/2006/main">
+              <a:graphicData uri="http://schemas.openxmlformats.org/drawingml/2006/picture">
+                <pic:pic xmlns:pic="http://schemas.openxmlformats.org/drawingml/2006/picture">
+                  <pic:nvPicPr>
+                    <pic:cNvPr id="47" name="Picture 47"/>
+                    <pic:cNvPicPr/>
+                  </pic:nvPicPr>
+                  <pic:blipFill>
+                    <a:blip r:embed="rId54">
+                      <a:extLst>
+                        <a:ext uri="{28A0092B-C50C-407E-A947-70E740481C1C}">
+                          <a14:useLocalDpi xmlns:a14="http://schemas.microsoft.com/office/drawing/2010/main" val="0"/>
+                        </a:ext>
+                      </a:extLst>
+                    </a:blip>
+                    <a:stretch>
+                      <a:fillRect/>
+                    </a:stretch>
+                  </pic:blipFill>
+                  <pic:spPr>
+                    <a:xfrm>
+                      <a:off x="0" y="0"/>
+                      <a:ext cx="5339080" cy="3575050"/>
+                    </a:xfrm>
+                    <a:prstGeom prst="rect">
+                      <a:avLst/>
+                    </a:prstGeom>
+                  </pic:spPr>
+                </pic:pic>
+              </a:graphicData>
+            </a:graphic>
+            <wp14:sizeRelH relativeFrom="page">
+              <wp14:pctWidth>0</wp14:pctWidth>
+            </wp14:sizeRelH>
+            <wp14:sizeRelV relativeFrom="page">
+              <wp14:pctHeight>0</wp14:pctHeight>
+            </wp14:sizeRelV>
+          </wp:anchor>
+        </w:drawing>
+      </w:r>
+    </w:p>
+    <w:p>
+      <w:pPr>
+        <w:pStyle w:val="ListParagraph"/>
+        <w:tabs>
+          <w:tab w:val="left" w:pos="2892"/>
+        </w:tabs>
+        <w:ind w:left="927"/>
+        <w:jc w:val="center"/>
+        <w:rPr>
+          <w:rFonts w:ascii="Times New Roman" w:hAnsi="Times New Roman" w:cs="Times New Roman"/>
+          <w:sz w:val="24"/>
+          <w:szCs w:val="24"/>
+        </w:rPr>
+      </w:pPr>
+      <w:r>
+        <w:rPr>
+          <w:rFonts w:ascii="Times New Roman" w:hAnsi="Times New Roman" w:cs="Times New Roman"/>
+          <w:b/>
+          <w:bCs/>
+          <w:sz w:val="24"/>
+          <w:szCs w:val="24"/>
+          <w:lang w:val="id-ID"/>
+        </w:rPr>
+        <w:t>Gambar 4.</w:t>
+      </w:r>
+      <w:r>
+        <w:rPr>
+          <w:rFonts w:ascii="Times New Roman" w:hAnsi="Times New Roman" w:cs="Times New Roman"/>
+          <w:b/>
+          <w:bCs/>
+          <w:sz w:val="24"/>
+          <w:szCs w:val="24"/>
+        </w:rPr>
+        <w:t>4</w:t>
+      </w:r>
+      <w:r>
+        <w:rPr>
+          <w:rFonts w:ascii="Times New Roman" w:hAnsi="Times New Roman" w:cs="Times New Roman"/>
+          <w:b/>
+          <w:bCs/>
+          <w:sz w:val="24"/>
+          <w:szCs w:val="24"/>
+        </w:rPr>
+        <w:t>7</w:t>
+      </w:r>
+      <w:r>
+        <w:rPr>
+          <w:rFonts w:ascii="Times New Roman" w:hAnsi="Times New Roman" w:cs="Times New Roman"/>
+          <w:b/>
+          <w:bCs/>
+          <w:sz w:val="24"/>
+          <w:szCs w:val="24"/>
+          <w:lang w:val="id-ID"/>
+        </w:rPr>
+        <w:t xml:space="preserve">  </w:t>
+      </w:r>
+      <w:r>
+        <w:rPr>
+          <w:rFonts w:ascii="Times New Roman" w:hAnsi="Times New Roman" w:cs="Times New Roman"/>
+          <w:i/>
+          <w:iCs/>
+          <w:sz w:val="24"/>
+          <w:szCs w:val="24"/>
+          <w:lang w:val="id-ID"/>
+        </w:rPr>
+        <w:t>S</w:t>
+      </w:r>
+      <w:r>
+        <w:rPr>
+          <w:rFonts w:ascii="Times New Roman" w:hAnsi="Times New Roman" w:cs="Times New Roman"/>
+          <w:i/>
+          <w:iCs/>
+          <w:sz w:val="24"/>
+          <w:szCs w:val="24"/>
+        </w:rPr>
+        <w:t xml:space="preserve">equence </w:t>
+      </w:r>
+      <w:r>
+        <w:rPr>
+          <w:rFonts w:ascii="Times New Roman" w:hAnsi="Times New Roman" w:cs="Times New Roman"/>
+          <w:i/>
+          <w:iCs/>
+          <w:sz w:val="24"/>
+          <w:szCs w:val="24"/>
+        </w:rPr>
+        <w:t>Diagram</w:t>
+      </w:r>
+      <w:r>
+        <w:rPr>
+          <w:rFonts w:ascii="Times New Roman" w:hAnsi="Times New Roman" w:cs="Times New Roman"/>
+          <w:sz w:val="24"/>
+          <w:szCs w:val="24"/>
+        </w:rPr>
+        <w:t xml:space="preserve"> Lihat </w:t>
+      </w:r>
+      <w:r>
+        <w:rPr>
+          <w:rFonts w:ascii="Times New Roman" w:hAnsi="Times New Roman" w:cs="Times New Roman"/>
+          <w:sz w:val="24"/>
+          <w:szCs w:val="24"/>
+        </w:rPr>
+        <w:t xml:space="preserve">Detail </w:t>
+      </w:r>
+      <w:r>
+        <w:rPr>
+          <w:rFonts w:ascii="Times New Roman" w:hAnsi="Times New Roman" w:cs="Times New Roman"/>
+          <w:sz w:val="24"/>
+          <w:szCs w:val="24"/>
+        </w:rPr>
+        <w:t>Produk</w:t>
+      </w:r>
+    </w:p>
+    <w:p>
+      <w:pPr>
+        <w:pStyle w:val="ListParagraph"/>
+        <w:tabs>
+          <w:tab w:val="left" w:pos="2892"/>
+        </w:tabs>
+        <w:ind w:left="927"/>
+        <w:jc w:val="both"/>
+        <w:rPr>
+          <w:rFonts w:ascii="Times New Roman" w:hAnsi="Times New Roman" w:cs="Times New Roman"/>
+          <w:sz w:val="24"/>
+          <w:szCs w:val="24"/>
+        </w:rPr>
+      </w:pPr>
+    </w:p>
+    <w:p>
+      <w:pPr>
+        <w:pStyle w:val="ListParagraph"/>
+        <w:ind w:left="927"/>
+        <w:rPr>
+          <w:rFonts w:ascii="Times New Roman" w:hAnsi="Times New Roman" w:cs="Times New Roman"/>
+          <w:sz w:val="24"/>
+          <w:szCs w:val="24"/>
+        </w:rPr>
+      </w:pPr>
+    </w:p>
     <w:p/>
     <w:p/>
     <w:p/>
@@ -46453,6 +47093,95 @@
     </w:lvl>
   </w:abstractNum>
   <w:abstractNum w:abstractNumId="19" w15:restartNumberingAfterBreak="0">
+    <w:nsid w:val="505639DE"/>
+    <w:multiLevelType w:val="hybridMultilevel"/>
+    <w:tmpl w:val="E4FC5E46"/>
+    <w:lvl w:ilvl="0" w:tplc="3809000F">
+      <w:start w:val="1"/>
+      <w:numFmt w:val="decimal"/>
+      <w:lvlText w:val="%1."/>
+      <w:lvlJc w:val="left"/>
+      <w:pPr>
+        <w:ind w:left="720" w:hanging="360"/>
+      </w:pPr>
+      <w:rPr>
+        <w:rFonts w:hint="default"/>
+      </w:rPr>
+    </w:lvl>
+    <w:lvl w:ilvl="1" w:tplc="38090019" w:tentative="1">
+      <w:start w:val="1"/>
+      <w:numFmt w:val="lowerLetter"/>
+      <w:lvlText w:val="%2."/>
+      <w:lvlJc w:val="left"/>
+      <w:pPr>
+        <w:ind w:left="1440" w:hanging="360"/>
+      </w:pPr>
+    </w:lvl>
+    <w:lvl w:ilvl="2" w:tplc="3809001B" w:tentative="1">
+      <w:start w:val="1"/>
+      <w:numFmt w:val="lowerRoman"/>
+      <w:lvlText w:val="%3."/>
+      <w:lvlJc w:val="right"/>
+      <w:pPr>
+        <w:ind w:left="2160" w:hanging="180"/>
+      </w:pPr>
+    </w:lvl>
+    <w:lvl w:ilvl="3" w:tplc="3809000F" w:tentative="1">
+      <w:start w:val="1"/>
+      <w:numFmt w:val="decimal"/>
+      <w:lvlText w:val="%4."/>
+      <w:lvlJc w:val="left"/>
+      <w:pPr>
+        <w:ind w:left="2880" w:hanging="360"/>
+      </w:pPr>
+    </w:lvl>
+    <w:lvl w:ilvl="4" w:tplc="38090019" w:tentative="1">
+      <w:start w:val="1"/>
+      <w:numFmt w:val="lowerLetter"/>
+      <w:lvlText w:val="%5."/>
+      <w:lvlJc w:val="left"/>
+      <w:pPr>
+        <w:ind w:left="3600" w:hanging="360"/>
+      </w:pPr>
+    </w:lvl>
+    <w:lvl w:ilvl="5" w:tplc="3809001B" w:tentative="1">
+      <w:start w:val="1"/>
+      <w:numFmt w:val="lowerRoman"/>
+      <w:lvlText w:val="%6."/>
+      <w:lvlJc w:val="right"/>
+      <w:pPr>
+        <w:ind w:left="4320" w:hanging="180"/>
+      </w:pPr>
+    </w:lvl>
+    <w:lvl w:ilvl="6" w:tplc="3809000F" w:tentative="1">
+      <w:start w:val="1"/>
+      <w:numFmt w:val="decimal"/>
+      <w:lvlText w:val="%7."/>
+      <w:lvlJc w:val="left"/>
+      <w:pPr>
+        <w:ind w:left="5040" w:hanging="360"/>
+      </w:pPr>
+    </w:lvl>
+    <w:lvl w:ilvl="7" w:tplc="38090019" w:tentative="1">
+      <w:start w:val="1"/>
+      <w:numFmt w:val="lowerLetter"/>
+      <w:lvlText w:val="%8."/>
+      <w:lvlJc w:val="left"/>
+      <w:pPr>
+        <w:ind w:left="5760" w:hanging="360"/>
+      </w:pPr>
+    </w:lvl>
+    <w:lvl w:ilvl="8" w:tplc="3809001B" w:tentative="1">
+      <w:start w:val="1"/>
+      <w:numFmt w:val="lowerRoman"/>
+      <w:lvlText w:val="%9."/>
+      <w:lvlJc w:val="right"/>
+      <w:pPr>
+        <w:ind w:left="6480" w:hanging="180"/>
+      </w:pPr>
+    </w:lvl>
+  </w:abstractNum>
+  <w:abstractNum w:abstractNumId="20" w15:restartNumberingAfterBreak="0">
     <w:nsid w:val="51142ACB"/>
     <w:multiLevelType w:val="hybridMultilevel"/>
     <w:tmpl w:val="855A51C4"/>
@@ -46542,7 +47271,7 @@
       </w:pPr>
     </w:lvl>
   </w:abstractNum>
-  <w:abstractNum w:abstractNumId="20" w15:restartNumberingAfterBreak="0">
+  <w:abstractNum w:abstractNumId="21" w15:restartNumberingAfterBreak="0">
     <w:nsid w:val="53B05657"/>
     <w:multiLevelType w:val="hybridMultilevel"/>
     <w:tmpl w:val="23B08BDA"/>
@@ -46633,7 +47362,7 @@
       </w:pPr>
     </w:lvl>
   </w:abstractNum>
-  <w:abstractNum w:abstractNumId="21" w15:restartNumberingAfterBreak="0">
+  <w:abstractNum w:abstractNumId="22" w15:restartNumberingAfterBreak="0">
     <w:nsid w:val="5F091503"/>
     <w:multiLevelType w:val="hybridMultilevel"/>
     <w:tmpl w:val="DDE4F118"/>
@@ -46723,7 +47452,7 @@
       </w:pPr>
     </w:lvl>
   </w:abstractNum>
-  <w:abstractNum w:abstractNumId="22" w15:restartNumberingAfterBreak="0">
+  <w:abstractNum w:abstractNumId="23" w15:restartNumberingAfterBreak="0">
     <w:nsid w:val="6695340C"/>
     <w:multiLevelType w:val="hybridMultilevel"/>
     <w:tmpl w:val="F65E3502"/>
@@ -46813,7 +47542,7 @@
       </w:pPr>
     </w:lvl>
   </w:abstractNum>
-  <w:abstractNum w:abstractNumId="23" w15:restartNumberingAfterBreak="0">
+  <w:abstractNum w:abstractNumId="24" w15:restartNumberingAfterBreak="0">
     <w:nsid w:val="66D42BBF"/>
     <w:multiLevelType w:val="hybridMultilevel"/>
     <w:tmpl w:val="1A4C5160"/>
@@ -46902,7 +47631,7 @@
       </w:pPr>
     </w:lvl>
   </w:abstractNum>
-  <w:abstractNum w:abstractNumId="24" w15:restartNumberingAfterBreak="0">
+  <w:abstractNum w:abstractNumId="25" w15:restartNumberingAfterBreak="0">
     <w:nsid w:val="69E830C9"/>
     <w:multiLevelType w:val="hybridMultilevel"/>
     <w:tmpl w:val="9F3E7FE8"/>
@@ -46993,7 +47722,7 @@
       </w:pPr>
     </w:lvl>
   </w:abstractNum>
-  <w:abstractNum w:abstractNumId="25" w15:restartNumberingAfterBreak="0">
+  <w:abstractNum w:abstractNumId="26" w15:restartNumberingAfterBreak="0">
     <w:nsid w:val="6C2A634A"/>
     <w:multiLevelType w:val="hybridMultilevel"/>
     <w:tmpl w:val="D550DEA6"/>
@@ -47082,7 +47811,7 @@
       </w:pPr>
     </w:lvl>
   </w:abstractNum>
-  <w:abstractNum w:abstractNumId="26" w15:restartNumberingAfterBreak="0">
+  <w:abstractNum w:abstractNumId="27" w15:restartNumberingAfterBreak="0">
     <w:nsid w:val="70EF5ECB"/>
     <w:multiLevelType w:val="hybridMultilevel"/>
     <w:tmpl w:val="714AC72E"/>
@@ -47172,7 +47901,7 @@
       </w:pPr>
     </w:lvl>
   </w:abstractNum>
-  <w:abstractNum w:abstractNumId="27" w15:restartNumberingAfterBreak="0">
+  <w:abstractNum w:abstractNumId="28" w15:restartNumberingAfterBreak="0">
     <w:nsid w:val="76AB3F03"/>
     <w:multiLevelType w:val="hybridMultilevel"/>
     <w:tmpl w:val="D5B88E72"/>
@@ -47261,7 +47990,7 @@
       </w:pPr>
     </w:lvl>
   </w:abstractNum>
-  <w:abstractNum w:abstractNumId="28" w15:restartNumberingAfterBreak="0">
+  <w:abstractNum w:abstractNumId="29" w15:restartNumberingAfterBreak="0">
     <w:nsid w:val="779602BA"/>
     <w:multiLevelType w:val="hybridMultilevel"/>
     <w:tmpl w:val="A11641D0"/>
@@ -47374,7 +48103,7 @@
       </w:rPr>
     </w:lvl>
   </w:abstractNum>
-  <w:abstractNum w:abstractNumId="29" w15:restartNumberingAfterBreak="0">
+  <w:abstractNum w:abstractNumId="30" w15:restartNumberingAfterBreak="0">
     <w:nsid w:val="79824B7C"/>
     <w:multiLevelType w:val="hybridMultilevel"/>
     <w:tmpl w:val="C0A6284C"/>
@@ -47464,7 +48193,7 @@
       </w:pPr>
     </w:lvl>
   </w:abstractNum>
-  <w:abstractNum w:abstractNumId="30" w15:restartNumberingAfterBreak="0">
+  <w:abstractNum w:abstractNumId="31" w15:restartNumberingAfterBreak="0">
     <w:nsid w:val="7A6958E8"/>
     <w:multiLevelType w:val="hybridMultilevel"/>
     <w:tmpl w:val="EC122EB4"/>
@@ -47553,7 +48282,7 @@
       </w:pPr>
     </w:lvl>
   </w:abstractNum>
-  <w:abstractNum w:abstractNumId="31" w15:restartNumberingAfterBreak="0">
+  <w:abstractNum w:abstractNumId="32" w15:restartNumberingAfterBreak="0">
     <w:nsid w:val="7D642ABE"/>
     <w:multiLevelType w:val="hybridMultilevel"/>
     <w:tmpl w:val="CA62C570"/>
@@ -47642,7 +48371,7 @@
       </w:pPr>
     </w:lvl>
   </w:abstractNum>
-  <w:abstractNum w:abstractNumId="32" w15:restartNumberingAfterBreak="0">
+  <w:abstractNum w:abstractNumId="33" w15:restartNumberingAfterBreak="0">
     <w:nsid w:val="7EC06AB9"/>
     <w:multiLevelType w:val="hybridMultilevel"/>
     <w:tmpl w:val="1E5E4A5A"/>
@@ -47745,10 +48474,10 @@
     <w:abstractNumId w:val="14"/>
   </w:num>
   <w:num w:numId="5">
-    <w:abstractNumId w:val="24"/>
+    <w:abstractNumId w:val="25"/>
   </w:num>
   <w:num w:numId="6">
-    <w:abstractNumId w:val="28"/>
+    <w:abstractNumId w:val="29"/>
   </w:num>
   <w:num w:numId="7">
     <w:abstractNumId w:val="10"/>
@@ -47757,7 +48486,7 @@
     <w:abstractNumId w:val="11"/>
   </w:num>
   <w:num w:numId="9">
-    <w:abstractNumId w:val="23"/>
+    <w:abstractNumId w:val="24"/>
   </w:num>
   <w:num w:numId="10">
     <w:abstractNumId w:val="18"/>
@@ -47766,25 +48495,25 @@
     <w:abstractNumId w:val="12"/>
   </w:num>
   <w:num w:numId="12">
-    <w:abstractNumId w:val="30"/>
+    <w:abstractNumId w:val="31"/>
   </w:num>
   <w:num w:numId="13">
     <w:abstractNumId w:val="0"/>
   </w:num>
   <w:num w:numId="14">
-    <w:abstractNumId w:val="31"/>
+    <w:abstractNumId w:val="32"/>
   </w:num>
   <w:num w:numId="15">
     <w:abstractNumId w:val="17"/>
   </w:num>
   <w:num w:numId="16">
-    <w:abstractNumId w:val="25"/>
+    <w:abstractNumId w:val="26"/>
   </w:num>
   <w:num w:numId="17">
     <w:abstractNumId w:val="13"/>
   </w:num>
   <w:num w:numId="18">
-    <w:abstractNumId w:val="20"/>
+    <w:abstractNumId w:val="21"/>
   </w:num>
   <w:num w:numId="19">
     <w:abstractNumId w:val="6"/>
@@ -47793,7 +48522,7 @@
     <w:abstractNumId w:val="4"/>
   </w:num>
   <w:num w:numId="21">
-    <w:abstractNumId w:val="27"/>
+    <w:abstractNumId w:val="28"/>
   </w:num>
   <w:num w:numId="22">
     <w:abstractNumId w:val="1"/>
@@ -47805,31 +48534,34 @@
     <w:abstractNumId w:val="8"/>
   </w:num>
   <w:num w:numId="25">
-    <w:abstractNumId w:val="26"/>
+    <w:abstractNumId w:val="27"/>
   </w:num>
   <w:num w:numId="26">
-    <w:abstractNumId w:val="29"/>
+    <w:abstractNumId w:val="30"/>
   </w:num>
   <w:num w:numId="27">
-    <w:abstractNumId w:val="32"/>
+    <w:abstractNumId w:val="33"/>
   </w:num>
   <w:num w:numId="28">
-    <w:abstractNumId w:val="22"/>
+    <w:abstractNumId w:val="23"/>
   </w:num>
   <w:num w:numId="29">
-    <w:abstractNumId w:val="21"/>
+    <w:abstractNumId w:val="22"/>
   </w:num>
   <w:num w:numId="30">
     <w:abstractNumId w:val="16"/>
   </w:num>
   <w:num w:numId="31">
-    <w:abstractNumId w:val="19"/>
+    <w:abstractNumId w:val="20"/>
   </w:num>
   <w:num w:numId="32">
     <w:abstractNumId w:val="2"/>
   </w:num>
   <w:num w:numId="33">
     <w:abstractNumId w:val="7"/>
+  </w:num>
+  <w:num w:numId="34">
+    <w:abstractNumId w:val="19"/>
   </w:num>
   <w:numIdMacAtCleanup w:val="33"/>
 </w:numbering>

</xml_diff>